<commit_message>
Changes, Edited Datadictionary, Added Modeldictionary
</commit_message>
<xml_diff>
--- a/KT1/KT1.4/KT1.4.13 Datadictionary/Datadictionary v1.0.0.docx
+++ b/KT1/KT1.4/KT1.4.13 Datadictionary/Datadictionary v1.0.0.docx
@@ -1,6 +1,6 @@
 
 <file path=word/document.xml><?xml version="1.0" encoding="utf-8"?>
-<w:document xmlns:wpc="http://schemas.microsoft.com/office/word/2010/wordprocessingCanvas" xmlns:mc="http://schemas.openxmlformats.org/markup-compatibility/2006" xmlns:o="urn:schemas-microsoft-com:office:office" xmlns:r="http://schemas.openxmlformats.org/officeDocument/2006/relationships" xmlns:m="http://schemas.openxmlformats.org/officeDocument/2006/math" xmlns:v="urn:schemas-microsoft-com:vml" xmlns:wp14="http://schemas.microsoft.com/office/word/2010/wordprocessingDrawing" xmlns:wp="http://schemas.openxmlformats.org/drawingml/2006/wordprocessingDrawing" xmlns:w10="urn:schemas-microsoft-com:office:word" xmlns:w="http://schemas.openxmlformats.org/wordprocessingml/2006/main" xmlns:w14="http://schemas.microsoft.com/office/word/2010/wordml" xmlns:w15="http://schemas.microsoft.com/office/word/2012/wordml" xmlns:wpg="http://schemas.microsoft.com/office/word/2010/wordprocessingGroup" xmlns:wpi="http://schemas.microsoft.com/office/word/2010/wordprocessingInk" xmlns:wne="http://schemas.microsoft.com/office/word/2006/wordml" xmlns:wps="http://schemas.microsoft.com/office/word/2010/wordprocessingShape" mc:Ignorable="w14 w15 wp14">
+<w:document xmlns:wpc="http://schemas.microsoft.com/office/word/2010/wordprocessingCanvas" xmlns:cx="http://schemas.microsoft.com/office/drawing/2014/chartex" xmlns:cx1="http://schemas.microsoft.com/office/drawing/2015/9/8/chartex" xmlns:cx2="http://schemas.microsoft.com/office/drawing/2015/10/21/chartex" xmlns:cx3="http://schemas.microsoft.com/office/drawing/2016/5/9/chartex" xmlns:cx4="http://schemas.microsoft.com/office/drawing/2016/5/10/chartex" xmlns:cx5="http://schemas.microsoft.com/office/drawing/2016/5/11/chartex" xmlns:cx6="http://schemas.microsoft.com/office/drawing/2016/5/12/chartex" xmlns:cx7="http://schemas.microsoft.com/office/drawing/2016/5/13/chartex" xmlns:cx8="http://schemas.microsoft.com/office/drawing/2016/5/14/chartex" xmlns:mc="http://schemas.openxmlformats.org/markup-compatibility/2006" xmlns:aink="http://schemas.microsoft.com/office/drawing/2016/ink" xmlns:am3d="http://schemas.microsoft.com/office/drawing/2017/model3d" xmlns:o="urn:schemas-microsoft-com:office:office" xmlns:r="http://schemas.openxmlformats.org/officeDocument/2006/relationships" xmlns:m="http://schemas.openxmlformats.org/officeDocument/2006/math" xmlns:v="urn:schemas-microsoft-com:vml" xmlns:wp14="http://schemas.microsoft.com/office/word/2010/wordprocessingDrawing" xmlns:wp="http://schemas.openxmlformats.org/drawingml/2006/wordprocessingDrawing" xmlns:w10="urn:schemas-microsoft-com:office:word" xmlns:w="http://schemas.openxmlformats.org/wordprocessingml/2006/main" xmlns:w14="http://schemas.microsoft.com/office/word/2010/wordml" xmlns:w15="http://schemas.microsoft.com/office/word/2012/wordml" xmlns:w16cid="http://schemas.microsoft.com/office/word/2016/wordml/cid" xmlns:w16se="http://schemas.microsoft.com/office/word/2015/wordml/symex" xmlns:wpg="http://schemas.microsoft.com/office/word/2010/wordprocessingGroup" xmlns:wpi="http://schemas.microsoft.com/office/word/2010/wordprocessingInk" xmlns:wne="http://schemas.microsoft.com/office/word/2006/wordml" xmlns:wps="http://schemas.microsoft.com/office/word/2010/wordprocessingShape" mc:Ignorable="w14 w15 w16se w16cid wp14">
   <w:body>
     <w:sdt>
       <w:sdtPr>
@@ -1900,7 +1900,31 @@
         <w:rPr>
           <w:lang w:val="nl-NL"/>
         </w:rPr>
-        <w:t xml:space="preserve">In dit document zal je een tabel vinden van alle potentiele gegevens die in de database komen te staan. Over elk gegeven zullen verschillende dingen worden beschreven. Voor elk gegeven zal bijvoorbeeld het (datatype, formaat, fieldsize enz….) </w:t>
+        <w:t>In dit document zal je een tabel vinden van alle potentiele gegevens die in de database komen te staan. Over elk gegeven zullen verschillende dingen worden beschreven. Voor elk gegeven zal bijvoorbeeld het (</w:t>
+      </w:r>
+      <w:r>
+        <w:rPr>
+          <w:lang w:val="nl-NL"/>
+        </w:rPr>
+        <w:t>type</w:t>
+      </w:r>
+      <w:r>
+        <w:rPr>
+          <w:lang w:val="nl-NL"/>
+        </w:rPr>
+        <w:t xml:space="preserve">, </w:t>
+      </w:r>
+      <w:r>
+        <w:rPr>
+          <w:lang w:val="nl-NL"/>
+        </w:rPr>
+        <w:t xml:space="preserve">omschrijving, </w:t>
+      </w:r>
+      <w:r>
+        <w:rPr>
+          <w:lang w:val="nl-NL"/>
+        </w:rPr>
+        <w:t xml:space="preserve">enz….) </w:t>
       </w:r>
       <w:r>
         <w:rPr>
@@ -1908,6 +1932,8 @@
         </w:rPr>
         <w:t>worden weergeven.</w:t>
       </w:r>
+      <w:bookmarkStart w:id="1" w:name="_GoBack"/>
+      <w:bookmarkEnd w:id="1"/>
     </w:p>
     <w:p>
       <w:pPr>
@@ -1932,16 +1958,15 @@
     <w:tbl>
       <w:tblPr>
         <w:tblStyle w:val="Rastertabel4-Accent5"/>
-        <w:tblW w:w="0" w:type="auto"/>
+        <w:tblW w:w="9351" w:type="dxa"/>
         <w:tblLook w:val="04A0" w:firstRow="1" w:lastRow="0" w:firstColumn="1" w:lastColumn="0" w:noHBand="0" w:noVBand="1"/>
       </w:tblPr>
       <w:tblGrid>
-        <w:gridCol w:w="1549"/>
-        <w:gridCol w:w="1140"/>
-        <w:gridCol w:w="1636"/>
-        <w:gridCol w:w="1057"/>
-        <w:gridCol w:w="1559"/>
-        <w:gridCol w:w="2409"/>
+        <w:gridCol w:w="1470"/>
+        <w:gridCol w:w="1335"/>
+        <w:gridCol w:w="2476"/>
+        <w:gridCol w:w="1048"/>
+        <w:gridCol w:w="3022"/>
       </w:tblGrid>
       <w:tr>
         <w:trPr>
@@ -1950,25 +1975,25 @@
         <w:tc>
           <w:tcPr>
             <w:cnfStyle w:val="001000000000" w:firstRow="0" w:lastRow="0" w:firstColumn="1" w:lastColumn="0" w:oddVBand="0" w:evenVBand="0" w:oddHBand="0" w:evenHBand="0" w:firstRowFirstColumn="0" w:firstRowLastColumn="0" w:lastRowFirstColumn="0" w:lastRowLastColumn="0"/>
-            <w:tcW w:w="1549" w:type="dxa"/>
-          </w:tcPr>
-          <w:p>
-            <w:pPr>
-              <w:rPr>
-                <w:lang w:val="nl-NL"/>
-              </w:rPr>
-            </w:pPr>
-            <w:r>
-              <w:rPr>
-                <w:lang w:val="nl-NL"/>
-              </w:rPr>
-              <w:t>Gegevens</w:t>
-            </w:r>
-          </w:p>
-        </w:tc>
-        <w:tc>
-          <w:tcPr>
-            <w:tcW w:w="1140" w:type="dxa"/>
+            <w:tcW w:w="1506" w:type="dxa"/>
+          </w:tcPr>
+          <w:p>
+            <w:pPr>
+              <w:rPr>
+                <w:lang w:val="nl-NL"/>
+              </w:rPr>
+            </w:pPr>
+            <w:r>
+              <w:rPr>
+                <w:lang w:val="nl-NL"/>
+              </w:rPr>
+              <w:t>Gegeven</w:t>
+            </w:r>
+          </w:p>
+        </w:tc>
+        <w:tc>
+          <w:tcPr>
+            <w:tcW w:w="1466" w:type="dxa"/>
           </w:tcPr>
           <w:p>
             <w:pPr>
@@ -1981,13 +2006,13 @@
               <w:rPr>
                 <w:lang w:val="nl-NL"/>
               </w:rPr>
-              <w:t>Datatype</w:t>
-            </w:r>
-          </w:p>
-        </w:tc>
-        <w:tc>
-          <w:tcPr>
-            <w:tcW w:w="1636" w:type="dxa"/>
+              <w:t>Type</w:t>
+            </w:r>
+          </w:p>
+        </w:tc>
+        <w:tc>
+          <w:tcPr>
+            <w:tcW w:w="2682" w:type="dxa"/>
           </w:tcPr>
           <w:p>
             <w:pPr>
@@ -2006,7 +2031,7 @@
         </w:tc>
         <w:tc>
           <w:tcPr>
-            <w:tcW w:w="1057" w:type="dxa"/>
+            <w:tcW w:w="239" w:type="dxa"/>
           </w:tcPr>
           <w:p>
             <w:pPr>
@@ -2025,26 +2050,7 @@
         </w:tc>
         <w:tc>
           <w:tcPr>
-            <w:tcW w:w="1559" w:type="dxa"/>
-          </w:tcPr>
-          <w:p>
-            <w:pPr>
-              <w:cnfStyle w:val="100000000000" w:firstRow="1" w:lastRow="0" w:firstColumn="0" w:lastColumn="0" w:oddVBand="0" w:evenVBand="0" w:oddHBand="0" w:evenHBand="0" w:firstRowFirstColumn="0" w:firstRowLastColumn="0" w:lastRowFirstColumn="0" w:lastRowLastColumn="0"/>
-              <w:rPr>
-                <w:lang w:val="nl-NL"/>
-              </w:rPr>
-            </w:pPr>
-            <w:r>
-              <w:rPr>
-                <w:lang w:val="nl-NL"/>
-              </w:rPr>
-              <w:t>Aantal</w:t>
-            </w:r>
-          </w:p>
-        </w:tc>
-        <w:tc>
-          <w:tcPr>
-            <w:tcW w:w="2409" w:type="dxa"/>
+            <w:tcW w:w="3458" w:type="dxa"/>
           </w:tcPr>
           <w:p>
             <w:pPr>
@@ -2069,7 +2075,7 @@
         <w:tc>
           <w:tcPr>
             <w:cnfStyle w:val="001000000000" w:firstRow="0" w:lastRow="0" w:firstColumn="1" w:lastColumn="0" w:oddVBand="0" w:evenVBand="0" w:oddHBand="0" w:evenHBand="0" w:firstRowFirstColumn="0" w:firstRowLastColumn="0" w:lastRowFirstColumn="0" w:lastRowLastColumn="0"/>
-            <w:tcW w:w="1549" w:type="dxa"/>
+            <w:tcW w:w="1506" w:type="dxa"/>
           </w:tcPr>
           <w:p>
             <w:pPr>
@@ -2087,7 +2093,7 @@
         </w:tc>
         <w:tc>
           <w:tcPr>
-            <w:tcW w:w="1140" w:type="dxa"/>
+            <w:tcW w:w="1466" w:type="dxa"/>
           </w:tcPr>
           <w:p>
             <w:pPr>
@@ -2100,13 +2106,13 @@
               <w:rPr>
                 <w:lang w:val="nl-NL"/>
               </w:rPr>
-              <w:t>Integer</w:t>
-            </w:r>
-          </w:p>
-        </w:tc>
-        <w:tc>
-          <w:tcPr>
-            <w:tcW w:w="1636" w:type="dxa"/>
+              <w:t>Geheel getal</w:t>
+            </w:r>
+          </w:p>
+        </w:tc>
+        <w:tc>
+          <w:tcPr>
+            <w:tcW w:w="2682" w:type="dxa"/>
           </w:tcPr>
           <w:p>
             <w:pPr>
@@ -2125,19 +2131,13 @@
               <w:rPr>
                 <w:lang w:val="nl-NL"/>
               </w:rPr>
-              <w:t>..</w:t>
-            </w:r>
-            <w:r>
-              <w:rPr>
-                <w:lang w:val="nl-NL"/>
-              </w:rPr>
-              <w:t>2147483647</w:t>
-            </w:r>
-          </w:p>
-        </w:tc>
-        <w:tc>
-          <w:tcPr>
-            <w:tcW w:w="1057" w:type="dxa"/>
+              <w:t>..2147483647</w:t>
+            </w:r>
+          </w:p>
+        </w:tc>
+        <w:tc>
+          <w:tcPr>
+            <w:tcW w:w="239" w:type="dxa"/>
           </w:tcPr>
           <w:p>
             <w:pPr>
@@ -2156,7 +2156,7 @@
         </w:tc>
         <w:tc>
           <w:tcPr>
-            <w:tcW w:w="1559" w:type="dxa"/>
+            <w:tcW w:w="3458" w:type="dxa"/>
           </w:tcPr>
           <w:p>
             <w:pPr>
@@ -2169,21 +2169,8 @@
               <w:rPr>
                 <w:lang w:val="nl-NL"/>
               </w:rPr>
-              <w:t>2147483647</w:t>
-            </w:r>
-          </w:p>
-        </w:tc>
-        <w:tc>
-          <w:tcPr>
-            <w:tcW w:w="2409" w:type="dxa"/>
-          </w:tcPr>
-          <w:p>
-            <w:pPr>
-              <w:cnfStyle w:val="000000100000" w:firstRow="0" w:lastRow="0" w:firstColumn="0" w:lastColumn="0" w:oddVBand="0" w:evenVBand="0" w:oddHBand="1" w:evenHBand="0" w:firstRowFirstColumn="0" w:firstRowLastColumn="0" w:lastRowFirstColumn="0" w:lastRowLastColumn="0"/>
-              <w:rPr>
-                <w:lang w:val="nl-NL"/>
-              </w:rPr>
-            </w:pPr>
+              <w:t>Id voor het identificeren van een unieke keten.</w:t>
+            </w:r>
           </w:p>
         </w:tc>
       </w:tr>
@@ -2191,7 +2178,7 @@
         <w:tc>
           <w:tcPr>
             <w:cnfStyle w:val="001000000000" w:firstRow="0" w:lastRow="0" w:firstColumn="1" w:lastColumn="0" w:oddVBand="0" w:evenVBand="0" w:oddHBand="0" w:evenHBand="0" w:firstRowFirstColumn="0" w:firstRowLastColumn="0" w:lastRowFirstColumn="0" w:lastRowLastColumn="0"/>
-            <w:tcW w:w="1549" w:type="dxa"/>
+            <w:tcW w:w="1506" w:type="dxa"/>
           </w:tcPr>
           <w:p>
             <w:pPr>
@@ -2209,7 +2196,7 @@
         </w:tc>
         <w:tc>
           <w:tcPr>
-            <w:tcW w:w="1140" w:type="dxa"/>
+            <w:tcW w:w="1466" w:type="dxa"/>
           </w:tcPr>
           <w:p>
             <w:pPr>
@@ -2222,13 +2209,13 @@
               <w:rPr>
                 <w:lang w:val="nl-NL"/>
               </w:rPr>
-              <w:t>String</w:t>
-            </w:r>
-          </w:p>
-        </w:tc>
-        <w:tc>
-          <w:tcPr>
-            <w:tcW w:w="1636" w:type="dxa"/>
+              <w:t>Tekst</w:t>
+            </w:r>
+          </w:p>
+        </w:tc>
+        <w:tc>
+          <w:tcPr>
+            <w:tcW w:w="2682" w:type="dxa"/>
           </w:tcPr>
           <w:p>
             <w:pPr>
@@ -2241,19 +2228,13 @@
               <w:rPr>
                 <w:lang w:val="nl-NL"/>
               </w:rPr>
-              <w:t>0..50</w:t>
-            </w:r>
-            <w:r>
-              <w:rPr>
-                <w:lang w:val="nl-NL"/>
-              </w:rPr>
-              <w:t xml:space="preserve"> - Aa..Zz</w:t>
-            </w:r>
-          </w:p>
-        </w:tc>
-        <w:tc>
-          <w:tcPr>
-            <w:tcW w:w="1057" w:type="dxa"/>
+              <w:t>0..50 - Aaaaaaa..Zzzzzzz</w:t>
+            </w:r>
+          </w:p>
+        </w:tc>
+        <w:tc>
+          <w:tcPr>
+            <w:tcW w:w="239" w:type="dxa"/>
           </w:tcPr>
           <w:p>
             <w:pPr>
@@ -2272,7 +2253,7 @@
         </w:tc>
         <w:tc>
           <w:tcPr>
-            <w:tcW w:w="1559" w:type="dxa"/>
+            <w:tcW w:w="3458" w:type="dxa"/>
           </w:tcPr>
           <w:p>
             <w:pPr>
@@ -2285,21 +2266,8 @@
               <w:rPr>
                 <w:lang w:val="nl-NL"/>
               </w:rPr>
-              <w:t>50</w:t>
-            </w:r>
-          </w:p>
-        </w:tc>
-        <w:tc>
-          <w:tcPr>
-            <w:tcW w:w="2409" w:type="dxa"/>
-          </w:tcPr>
-          <w:p>
-            <w:pPr>
-              <w:cnfStyle w:val="000000000000" w:firstRow="0" w:lastRow="0" w:firstColumn="0" w:lastColumn="0" w:oddVBand="0" w:evenVBand="0" w:oddHBand="0" w:evenHBand="0" w:firstRowFirstColumn="0" w:firstRowLastColumn="0" w:lastRowFirstColumn="0" w:lastRowLastColumn="0"/>
-              <w:rPr>
-                <w:lang w:val="nl-NL"/>
-              </w:rPr>
-            </w:pPr>
+              <w:t>Naam van een bepaalde keten.</w:t>
+            </w:r>
           </w:p>
         </w:tc>
       </w:tr>
@@ -2310,7 +2278,7 @@
         <w:tc>
           <w:tcPr>
             <w:cnfStyle w:val="001000000000" w:firstRow="0" w:lastRow="0" w:firstColumn="1" w:lastColumn="0" w:oddVBand="0" w:evenVBand="0" w:oddHBand="0" w:evenHBand="0" w:firstRowFirstColumn="0" w:firstRowLastColumn="0" w:lastRowFirstColumn="0" w:lastRowLastColumn="0"/>
-            <w:tcW w:w="1549" w:type="dxa"/>
+            <w:tcW w:w="1506" w:type="dxa"/>
           </w:tcPr>
           <w:p>
             <w:pPr>
@@ -2328,7 +2296,7 @@
         </w:tc>
         <w:tc>
           <w:tcPr>
-            <w:tcW w:w="1140" w:type="dxa"/>
+            <w:tcW w:w="1466" w:type="dxa"/>
           </w:tcPr>
           <w:p>
             <w:pPr>
@@ -2341,13 +2309,13 @@
               <w:rPr>
                 <w:lang w:val="nl-NL"/>
               </w:rPr>
-              <w:t>String</w:t>
-            </w:r>
-          </w:p>
-        </w:tc>
-        <w:tc>
-          <w:tcPr>
-            <w:tcW w:w="1636" w:type="dxa"/>
+              <w:t>Tekst</w:t>
+            </w:r>
+          </w:p>
+        </w:tc>
+        <w:tc>
+          <w:tcPr>
+            <w:tcW w:w="2682" w:type="dxa"/>
           </w:tcPr>
           <w:p>
             <w:pPr>
@@ -2360,25 +2328,13 @@
               <w:rPr>
                 <w:lang w:val="nl-NL"/>
               </w:rPr>
-              <w:t>0..100</w:t>
-            </w:r>
-            <w:r>
-              <w:rPr>
-                <w:lang w:val="nl-NL"/>
-              </w:rPr>
-              <w:t xml:space="preserve"> - </w:t>
-            </w:r>
-            <w:r>
-              <w:rPr>
-                <w:lang w:val="nl-NL"/>
-              </w:rPr>
-              <w:t>Aa..Zz</w:t>
-            </w:r>
-          </w:p>
-        </w:tc>
-        <w:tc>
-          <w:tcPr>
-            <w:tcW w:w="1057" w:type="dxa"/>
+              <w:t>0..100 - Aa..Zz</w:t>
+            </w:r>
+          </w:p>
+        </w:tc>
+        <w:tc>
+          <w:tcPr>
+            <w:tcW w:w="239" w:type="dxa"/>
           </w:tcPr>
           <w:p>
             <w:pPr>
@@ -2397,7 +2353,7 @@
         </w:tc>
         <w:tc>
           <w:tcPr>
-            <w:tcW w:w="1559" w:type="dxa"/>
+            <w:tcW w:w="3458" w:type="dxa"/>
           </w:tcPr>
           <w:p>
             <w:pPr>
@@ -2410,21 +2366,8 @@
               <w:rPr>
                 <w:lang w:val="nl-NL"/>
               </w:rPr>
-              <w:t>100</w:t>
-            </w:r>
-          </w:p>
-        </w:tc>
-        <w:tc>
-          <w:tcPr>
-            <w:tcW w:w="2409" w:type="dxa"/>
-          </w:tcPr>
-          <w:p>
-            <w:pPr>
-              <w:cnfStyle w:val="000000100000" w:firstRow="0" w:lastRow="0" w:firstColumn="0" w:lastColumn="0" w:oddVBand="0" w:evenVBand="0" w:oddHBand="1" w:evenHBand="0" w:firstRowFirstColumn="0" w:firstRowLastColumn="0" w:lastRowFirstColumn="0" w:lastRowLastColumn="0"/>
-              <w:rPr>
-                <w:lang w:val="nl-NL"/>
-              </w:rPr>
-            </w:pPr>
+              <w:t>Adres van de keten.</w:t>
+            </w:r>
           </w:p>
         </w:tc>
       </w:tr>
@@ -2432,7 +2375,7 @@
         <w:tc>
           <w:tcPr>
             <w:cnfStyle w:val="001000000000" w:firstRow="0" w:lastRow="0" w:firstColumn="1" w:lastColumn="0" w:oddVBand="0" w:evenVBand="0" w:oddHBand="0" w:evenHBand="0" w:firstRowFirstColumn="0" w:firstRowLastColumn="0" w:lastRowFirstColumn="0" w:lastRowLastColumn="0"/>
-            <w:tcW w:w="1549" w:type="dxa"/>
+            <w:tcW w:w="1506" w:type="dxa"/>
           </w:tcPr>
           <w:p>
             <w:pPr>
@@ -2450,7 +2393,7 @@
         </w:tc>
         <w:tc>
           <w:tcPr>
-            <w:tcW w:w="1140" w:type="dxa"/>
+            <w:tcW w:w="1466" w:type="dxa"/>
           </w:tcPr>
           <w:p>
             <w:pPr>
@@ -2463,13 +2406,13 @@
               <w:rPr>
                 <w:lang w:val="nl-NL"/>
               </w:rPr>
-              <w:t>String</w:t>
-            </w:r>
-          </w:p>
-        </w:tc>
-        <w:tc>
-          <w:tcPr>
-            <w:tcW w:w="1636" w:type="dxa"/>
+              <w:t>Tekst</w:t>
+            </w:r>
+          </w:p>
+        </w:tc>
+        <w:tc>
+          <w:tcPr>
+            <w:tcW w:w="2682" w:type="dxa"/>
           </w:tcPr>
           <w:p>
             <w:pPr>
@@ -2482,25 +2425,19 @@
               <w:rPr>
                 <w:lang w:val="nl-NL"/>
               </w:rPr>
-              <w:t>0..50</w:t>
-            </w:r>
-            <w:r>
-              <w:rPr>
-                <w:lang w:val="nl-NL"/>
-              </w:rPr>
-              <w:t xml:space="preserve"> - </w:t>
-            </w:r>
-            <w:r>
-              <w:rPr>
-                <w:lang w:val="nl-NL"/>
-              </w:rPr>
-              <w:t>Aa..Zz</w:t>
-            </w:r>
-          </w:p>
-        </w:tc>
-        <w:tc>
-          <w:tcPr>
-            <w:tcW w:w="1057" w:type="dxa"/>
+              <w:t xml:space="preserve">0..50 - </w:t>
+            </w:r>
+            <w:r>
+              <w:rPr>
+                <w:lang w:val="nl-NL"/>
+              </w:rPr>
+              <w:t>Aaaaaaa..Zzzzzzz</w:t>
+            </w:r>
+          </w:p>
+        </w:tc>
+        <w:tc>
+          <w:tcPr>
+            <w:tcW w:w="239" w:type="dxa"/>
           </w:tcPr>
           <w:p>
             <w:pPr>
@@ -2519,7 +2456,7 @@
         </w:tc>
         <w:tc>
           <w:tcPr>
-            <w:tcW w:w="1559" w:type="dxa"/>
+            <w:tcW w:w="3458" w:type="dxa"/>
           </w:tcPr>
           <w:p>
             <w:pPr>
@@ -2532,21 +2469,8 @@
               <w:rPr>
                 <w:lang w:val="nl-NL"/>
               </w:rPr>
-              <w:t>50</w:t>
-            </w:r>
-          </w:p>
-        </w:tc>
-        <w:tc>
-          <w:tcPr>
-            <w:tcW w:w="2409" w:type="dxa"/>
-          </w:tcPr>
-          <w:p>
-            <w:pPr>
-              <w:cnfStyle w:val="000000000000" w:firstRow="0" w:lastRow="0" w:firstColumn="0" w:lastColumn="0" w:oddVBand="0" w:evenVBand="0" w:oddHBand="0" w:evenHBand="0" w:firstRowFirstColumn="0" w:firstRowLastColumn="0" w:lastRowFirstColumn="0" w:lastRowLastColumn="0"/>
-              <w:rPr>
-                <w:lang w:val="nl-NL"/>
-              </w:rPr>
-            </w:pPr>
+              <w:t>Plaats waar de keten zich bevind.</w:t>
+            </w:r>
           </w:p>
         </w:tc>
       </w:tr>
@@ -2557,7 +2481,7 @@
         <w:tc>
           <w:tcPr>
             <w:cnfStyle w:val="001000000000" w:firstRow="0" w:lastRow="0" w:firstColumn="1" w:lastColumn="0" w:oddVBand="0" w:evenVBand="0" w:oddHBand="0" w:evenHBand="0" w:firstRowFirstColumn="0" w:firstRowLastColumn="0" w:lastRowFirstColumn="0" w:lastRowLastColumn="0"/>
-            <w:tcW w:w="1549" w:type="dxa"/>
+            <w:tcW w:w="1506" w:type="dxa"/>
           </w:tcPr>
           <w:p>
             <w:pPr>
@@ -2575,7 +2499,7 @@
         </w:tc>
         <w:tc>
           <w:tcPr>
-            <w:tcW w:w="1140" w:type="dxa"/>
+            <w:tcW w:w="1466" w:type="dxa"/>
           </w:tcPr>
           <w:p>
             <w:pPr>
@@ -2588,13 +2512,13 @@
               <w:rPr>
                 <w:lang w:val="nl-NL"/>
               </w:rPr>
-              <w:t>Integer</w:t>
-            </w:r>
-          </w:p>
-        </w:tc>
-        <w:tc>
-          <w:tcPr>
-            <w:tcW w:w="1636" w:type="dxa"/>
+              <w:t>Geheel getal</w:t>
+            </w:r>
+          </w:p>
+        </w:tc>
+        <w:tc>
+          <w:tcPr>
+            <w:tcW w:w="2682" w:type="dxa"/>
           </w:tcPr>
           <w:p>
             <w:pPr>
@@ -2619,7 +2543,7 @@
         </w:tc>
         <w:tc>
           <w:tcPr>
-            <w:tcW w:w="1057" w:type="dxa"/>
+            <w:tcW w:w="239" w:type="dxa"/>
           </w:tcPr>
           <w:p>
             <w:pPr>
@@ -2638,7 +2562,7 @@
         </w:tc>
         <w:tc>
           <w:tcPr>
-            <w:tcW w:w="1559" w:type="dxa"/>
+            <w:tcW w:w="3458" w:type="dxa"/>
           </w:tcPr>
           <w:p>
             <w:pPr>
@@ -2648,21 +2572,11 @@
               </w:rPr>
             </w:pPr>
             <w:r>
-              <w:t>2147483647</w:t>
-            </w:r>
-          </w:p>
-        </w:tc>
-        <w:tc>
-          <w:tcPr>
-            <w:tcW w:w="2409" w:type="dxa"/>
-          </w:tcPr>
-          <w:p>
-            <w:pPr>
-              <w:cnfStyle w:val="000000100000" w:firstRow="0" w:lastRow="0" w:firstColumn="0" w:lastColumn="0" w:oddVBand="0" w:evenVBand="0" w:oddHBand="1" w:evenHBand="0" w:firstRowFirstColumn="0" w:firstRowLastColumn="0" w:lastRowFirstColumn="0" w:lastRowLastColumn="0"/>
-              <w:rPr>
-                <w:lang w:val="nl-NL"/>
-              </w:rPr>
-            </w:pPr>
+              <w:rPr>
+                <w:lang w:val="nl-NL"/>
+              </w:rPr>
+              <w:t>Id voor het identificeren van een unieke gebruiker.</w:t>
+            </w:r>
           </w:p>
         </w:tc>
       </w:tr>
@@ -2670,7 +2584,7 @@
         <w:tc>
           <w:tcPr>
             <w:cnfStyle w:val="001000000000" w:firstRow="0" w:lastRow="0" w:firstColumn="1" w:lastColumn="0" w:oddVBand="0" w:evenVBand="0" w:oddHBand="0" w:evenHBand="0" w:firstRowFirstColumn="0" w:firstRowLastColumn="0" w:lastRowFirstColumn="0" w:lastRowLastColumn="0"/>
-            <w:tcW w:w="1549" w:type="dxa"/>
+            <w:tcW w:w="1506" w:type="dxa"/>
           </w:tcPr>
           <w:p>
             <w:pPr>
@@ -2688,7 +2602,7 @@
         </w:tc>
         <w:tc>
           <w:tcPr>
-            <w:tcW w:w="1140" w:type="dxa"/>
+            <w:tcW w:w="1466" w:type="dxa"/>
           </w:tcPr>
           <w:p>
             <w:pPr>
@@ -2701,13 +2615,13 @@
               <w:rPr>
                 <w:lang w:val="nl-NL"/>
               </w:rPr>
-              <w:t>String</w:t>
-            </w:r>
-          </w:p>
-        </w:tc>
-        <w:tc>
-          <w:tcPr>
-            <w:tcW w:w="1636" w:type="dxa"/>
+              <w:t>Tekst</w:t>
+            </w:r>
+          </w:p>
+        </w:tc>
+        <w:tc>
+          <w:tcPr>
+            <w:tcW w:w="2682" w:type="dxa"/>
           </w:tcPr>
           <w:p>
             <w:pPr>
@@ -2732,7 +2646,7 @@
         </w:tc>
         <w:tc>
           <w:tcPr>
-            <w:tcW w:w="1057" w:type="dxa"/>
+            <w:tcW w:w="239" w:type="dxa"/>
           </w:tcPr>
           <w:p>
             <w:pPr>
@@ -2751,7 +2665,7 @@
         </w:tc>
         <w:tc>
           <w:tcPr>
-            <w:tcW w:w="1559" w:type="dxa"/>
+            <w:tcW w:w="3458" w:type="dxa"/>
           </w:tcPr>
           <w:p>
             <w:pPr>
@@ -2764,21 +2678,8 @@
               <w:rPr>
                 <w:lang w:val="nl-NL"/>
               </w:rPr>
-              <w:t>20</w:t>
-            </w:r>
-          </w:p>
-        </w:tc>
-        <w:tc>
-          <w:tcPr>
-            <w:tcW w:w="2409" w:type="dxa"/>
-          </w:tcPr>
-          <w:p>
-            <w:pPr>
-              <w:cnfStyle w:val="000000000000" w:firstRow="0" w:lastRow="0" w:firstColumn="0" w:lastColumn="0" w:oddVBand="0" w:evenVBand="0" w:oddHBand="0" w:evenHBand="0" w:firstRowFirstColumn="0" w:firstRowLastColumn="0" w:lastRowFirstColumn="0" w:lastRowLastColumn="0"/>
-              <w:rPr>
-                <w:lang w:val="nl-NL"/>
-              </w:rPr>
-            </w:pPr>
+              <w:t>Username van de gebruiker.</w:t>
+            </w:r>
           </w:p>
         </w:tc>
       </w:tr>
@@ -2789,7 +2690,7 @@
         <w:tc>
           <w:tcPr>
             <w:cnfStyle w:val="001000000000" w:firstRow="0" w:lastRow="0" w:firstColumn="1" w:lastColumn="0" w:oddVBand="0" w:evenVBand="0" w:oddHBand="0" w:evenHBand="0" w:firstRowFirstColumn="0" w:firstRowLastColumn="0" w:lastRowFirstColumn="0" w:lastRowLastColumn="0"/>
-            <w:tcW w:w="1549" w:type="dxa"/>
+            <w:tcW w:w="1506" w:type="dxa"/>
           </w:tcPr>
           <w:p>
             <w:pPr>
@@ -2807,7 +2708,7 @@
         </w:tc>
         <w:tc>
           <w:tcPr>
-            <w:tcW w:w="1140" w:type="dxa"/>
+            <w:tcW w:w="1466" w:type="dxa"/>
           </w:tcPr>
           <w:p>
             <w:pPr>
@@ -2820,13 +2721,13 @@
               <w:rPr>
                 <w:lang w:val="nl-NL"/>
               </w:rPr>
-              <w:t>String</w:t>
-            </w:r>
-          </w:p>
-        </w:tc>
-        <w:tc>
-          <w:tcPr>
-            <w:tcW w:w="1636" w:type="dxa"/>
+              <w:t>Tekst</w:t>
+            </w:r>
+          </w:p>
+        </w:tc>
+        <w:tc>
+          <w:tcPr>
+            <w:tcW w:w="2682" w:type="dxa"/>
           </w:tcPr>
           <w:p>
             <w:pPr>
@@ -2839,25 +2740,19 @@
               <w:rPr>
                 <w:lang w:val="nl-NL"/>
               </w:rPr>
-              <w:t>0..20</w:t>
-            </w:r>
-            <w:r>
-              <w:rPr>
-                <w:lang w:val="nl-NL"/>
-              </w:rPr>
-              <w:t xml:space="preserve"> - </w:t>
-            </w:r>
-            <w:r>
-              <w:rPr>
-                <w:lang w:val="nl-NL"/>
-              </w:rPr>
-              <w:t>Aa..Zz</w:t>
-            </w:r>
-          </w:p>
-        </w:tc>
-        <w:tc>
-          <w:tcPr>
-            <w:tcW w:w="1057" w:type="dxa"/>
+              <w:t xml:space="preserve">0..20 - </w:t>
+            </w:r>
+            <w:r>
+              <w:rPr>
+                <w:lang w:val="nl-NL"/>
+              </w:rPr>
+              <w:t>Aaaaaaa..Zzzzzzz</w:t>
+            </w:r>
+          </w:p>
+        </w:tc>
+        <w:tc>
+          <w:tcPr>
+            <w:tcW w:w="239" w:type="dxa"/>
           </w:tcPr>
           <w:p>
             <w:pPr>
@@ -2876,7 +2771,7 @@
         </w:tc>
         <w:tc>
           <w:tcPr>
-            <w:tcW w:w="1559" w:type="dxa"/>
+            <w:tcW w:w="3458" w:type="dxa"/>
           </w:tcPr>
           <w:p>
             <w:pPr>
@@ -2889,21 +2784,8 @@
               <w:rPr>
                 <w:lang w:val="nl-NL"/>
               </w:rPr>
-              <w:t>20</w:t>
-            </w:r>
-          </w:p>
-        </w:tc>
-        <w:tc>
-          <w:tcPr>
-            <w:tcW w:w="2409" w:type="dxa"/>
-          </w:tcPr>
-          <w:p>
-            <w:pPr>
-              <w:cnfStyle w:val="000000100000" w:firstRow="0" w:lastRow="0" w:firstColumn="0" w:lastColumn="0" w:oddVBand="0" w:evenVBand="0" w:oddHBand="1" w:evenHBand="0" w:firstRowFirstColumn="0" w:firstRowLastColumn="0" w:lastRowFirstColumn="0" w:lastRowLastColumn="0"/>
-              <w:rPr>
-                <w:lang w:val="nl-NL"/>
-              </w:rPr>
-            </w:pPr>
+              <w:t>Password van de gebruiker deze is gehashed.</w:t>
+            </w:r>
           </w:p>
         </w:tc>
       </w:tr>
@@ -2911,7 +2793,7 @@
         <w:tc>
           <w:tcPr>
             <w:cnfStyle w:val="001000000000" w:firstRow="0" w:lastRow="0" w:firstColumn="1" w:lastColumn="0" w:oddVBand="0" w:evenVBand="0" w:oddHBand="0" w:evenHBand="0" w:firstRowFirstColumn="0" w:firstRowLastColumn="0" w:lastRowFirstColumn="0" w:lastRowLastColumn="0"/>
-            <w:tcW w:w="1549" w:type="dxa"/>
+            <w:tcW w:w="1506" w:type="dxa"/>
           </w:tcPr>
           <w:p>
             <w:pPr>
@@ -2929,7 +2811,7 @@
         </w:tc>
         <w:tc>
           <w:tcPr>
-            <w:tcW w:w="1140" w:type="dxa"/>
+            <w:tcW w:w="1466" w:type="dxa"/>
           </w:tcPr>
           <w:p>
             <w:pPr>
@@ -2942,13 +2824,13 @@
               <w:rPr>
                 <w:lang w:val="nl-NL"/>
               </w:rPr>
-              <w:t>String</w:t>
-            </w:r>
-          </w:p>
-        </w:tc>
-        <w:tc>
-          <w:tcPr>
-            <w:tcW w:w="1636" w:type="dxa"/>
+              <w:t>Tekst</w:t>
+            </w:r>
+          </w:p>
+        </w:tc>
+        <w:tc>
+          <w:tcPr>
+            <w:tcW w:w="2682" w:type="dxa"/>
           </w:tcPr>
           <w:p>
             <w:pPr>
@@ -2961,25 +2843,13 @@
               <w:rPr>
                 <w:lang w:val="nl-NL"/>
               </w:rPr>
-              <w:t>0..50</w:t>
-            </w:r>
-            <w:r>
-              <w:rPr>
-                <w:lang w:val="nl-NL"/>
-              </w:rPr>
-              <w:t xml:space="preserve"> - </w:t>
-            </w:r>
-            <w:r>
-              <w:rPr>
-                <w:lang w:val="nl-NL"/>
-              </w:rPr>
-              <w:t>Aa..Zz</w:t>
-            </w:r>
-          </w:p>
-        </w:tc>
-        <w:tc>
-          <w:tcPr>
-            <w:tcW w:w="1057" w:type="dxa"/>
+              <w:t>0..50 - Aa..Zz</w:t>
+            </w:r>
+          </w:p>
+        </w:tc>
+        <w:tc>
+          <w:tcPr>
+            <w:tcW w:w="239" w:type="dxa"/>
           </w:tcPr>
           <w:p>
             <w:pPr>
@@ -2998,7 +2868,7 @@
         </w:tc>
         <w:tc>
           <w:tcPr>
-            <w:tcW w:w="1559" w:type="dxa"/>
+            <w:tcW w:w="3458" w:type="dxa"/>
           </w:tcPr>
           <w:p>
             <w:pPr>
@@ -3011,21 +2881,8 @@
               <w:rPr>
                 <w:lang w:val="nl-NL"/>
               </w:rPr>
-              <w:t>50</w:t>
-            </w:r>
-          </w:p>
-        </w:tc>
-        <w:tc>
-          <w:tcPr>
-            <w:tcW w:w="2409" w:type="dxa"/>
-          </w:tcPr>
-          <w:p>
-            <w:pPr>
-              <w:cnfStyle w:val="000000000000" w:firstRow="0" w:lastRow="0" w:firstColumn="0" w:lastColumn="0" w:oddVBand="0" w:evenVBand="0" w:oddHBand="0" w:evenHBand="0" w:firstRowFirstColumn="0" w:firstRowLastColumn="0" w:lastRowFirstColumn="0" w:lastRowLastColumn="0"/>
-              <w:rPr>
-                <w:lang w:val="nl-NL"/>
-              </w:rPr>
-            </w:pPr>
+              <w:t>Email van de gebruiker.</w:t>
+            </w:r>
           </w:p>
         </w:tc>
       </w:tr>
@@ -3036,7 +2893,7 @@
         <w:tc>
           <w:tcPr>
             <w:cnfStyle w:val="001000000000" w:firstRow="0" w:lastRow="0" w:firstColumn="1" w:lastColumn="0" w:oddVBand="0" w:evenVBand="0" w:oddHBand="0" w:evenHBand="0" w:firstRowFirstColumn="0" w:firstRowLastColumn="0" w:lastRowFirstColumn="0" w:lastRowLastColumn="0"/>
-            <w:tcW w:w="1549" w:type="dxa"/>
+            <w:tcW w:w="1506" w:type="dxa"/>
           </w:tcPr>
           <w:p>
             <w:pPr>
@@ -3054,7 +2911,7 @@
         </w:tc>
         <w:tc>
           <w:tcPr>
-            <w:tcW w:w="1140" w:type="dxa"/>
+            <w:tcW w:w="1466" w:type="dxa"/>
           </w:tcPr>
           <w:p>
             <w:pPr>
@@ -3067,13 +2924,13 @@
               <w:rPr>
                 <w:lang w:val="nl-NL"/>
               </w:rPr>
-              <w:t>Integer</w:t>
-            </w:r>
-          </w:p>
-        </w:tc>
-        <w:tc>
-          <w:tcPr>
-            <w:tcW w:w="1636" w:type="dxa"/>
+              <w:t>Geheel getal</w:t>
+            </w:r>
+          </w:p>
+        </w:tc>
+        <w:tc>
+          <w:tcPr>
+            <w:tcW w:w="2682" w:type="dxa"/>
           </w:tcPr>
           <w:p>
             <w:pPr>
@@ -3098,7 +2955,7 @@
         </w:tc>
         <w:tc>
           <w:tcPr>
-            <w:tcW w:w="1057" w:type="dxa"/>
+            <w:tcW w:w="239" w:type="dxa"/>
           </w:tcPr>
           <w:p>
             <w:pPr>
@@ -3117,7 +2974,7 @@
         </w:tc>
         <w:tc>
           <w:tcPr>
-            <w:tcW w:w="1559" w:type="dxa"/>
+            <w:tcW w:w="3458" w:type="dxa"/>
           </w:tcPr>
           <w:p>
             <w:pPr>
@@ -3127,21 +2984,11 @@
               </w:rPr>
             </w:pPr>
             <w:r>
-              <w:t>2147483647</w:t>
-            </w:r>
-          </w:p>
-        </w:tc>
-        <w:tc>
-          <w:tcPr>
-            <w:tcW w:w="2409" w:type="dxa"/>
-          </w:tcPr>
-          <w:p>
-            <w:pPr>
-              <w:cnfStyle w:val="000000100000" w:firstRow="0" w:lastRow="0" w:firstColumn="0" w:lastColumn="0" w:oddVBand="0" w:evenVBand="0" w:oddHBand="1" w:evenHBand="0" w:firstRowFirstColumn="0" w:firstRowLastColumn="0" w:lastRowFirstColumn="0" w:lastRowLastColumn="0"/>
-              <w:rPr>
-                <w:lang w:val="nl-NL"/>
-              </w:rPr>
-            </w:pPr>
+              <w:rPr>
+                <w:lang w:val="nl-NL"/>
+              </w:rPr>
+              <w:t>Id voor het identificeren van een unieke favoriet.</w:t>
+            </w:r>
           </w:p>
         </w:tc>
       </w:tr>
@@ -3149,7 +2996,7 @@
         <w:tc>
           <w:tcPr>
             <w:cnfStyle w:val="001000000000" w:firstRow="0" w:lastRow="0" w:firstColumn="1" w:lastColumn="0" w:oddVBand="0" w:evenVBand="0" w:oddHBand="0" w:evenHBand="0" w:firstRowFirstColumn="0" w:firstRowLastColumn="0" w:lastRowFirstColumn="0" w:lastRowLastColumn="0"/>
-            <w:tcW w:w="1549" w:type="dxa"/>
+            <w:tcW w:w="1506" w:type="dxa"/>
           </w:tcPr>
           <w:p>
             <w:pPr>
@@ -3167,7 +3014,7 @@
         </w:tc>
         <w:tc>
           <w:tcPr>
-            <w:tcW w:w="1140" w:type="dxa"/>
+            <w:tcW w:w="1466" w:type="dxa"/>
           </w:tcPr>
           <w:p>
             <w:pPr>
@@ -3180,13 +3027,13 @@
               <w:rPr>
                 <w:lang w:val="nl-NL"/>
               </w:rPr>
-              <w:t>Integer</w:t>
-            </w:r>
-          </w:p>
-        </w:tc>
-        <w:tc>
-          <w:tcPr>
-            <w:tcW w:w="1636" w:type="dxa"/>
+              <w:t>Geheel getal</w:t>
+            </w:r>
+          </w:p>
+        </w:tc>
+        <w:tc>
+          <w:tcPr>
+            <w:tcW w:w="2682" w:type="dxa"/>
           </w:tcPr>
           <w:p>
             <w:pPr>
@@ -3211,7 +3058,7 @@
         </w:tc>
         <w:tc>
           <w:tcPr>
-            <w:tcW w:w="1057" w:type="dxa"/>
+            <w:tcW w:w="239" w:type="dxa"/>
           </w:tcPr>
           <w:p>
             <w:pPr>
@@ -3230,7 +3077,7 @@
         </w:tc>
         <w:tc>
           <w:tcPr>
-            <w:tcW w:w="1559" w:type="dxa"/>
+            <w:tcW w:w="3458" w:type="dxa"/>
           </w:tcPr>
           <w:p>
             <w:pPr>
@@ -3240,21 +3087,11 @@
               </w:rPr>
             </w:pPr>
             <w:r>
-              <w:t>2147483647</w:t>
-            </w:r>
-          </w:p>
-        </w:tc>
-        <w:tc>
-          <w:tcPr>
-            <w:tcW w:w="2409" w:type="dxa"/>
-          </w:tcPr>
-          <w:p>
-            <w:pPr>
-              <w:cnfStyle w:val="000000000000" w:firstRow="0" w:lastRow="0" w:firstColumn="0" w:lastColumn="0" w:oddVBand="0" w:evenVBand="0" w:oddHBand="0" w:evenHBand="0" w:firstRowFirstColumn="0" w:firstRowLastColumn="0" w:lastRowFirstColumn="0" w:lastRowLastColumn="0"/>
-              <w:rPr>
-                <w:lang w:val="nl-NL"/>
-              </w:rPr>
-            </w:pPr>
+              <w:rPr>
+                <w:lang w:val="nl-NL"/>
+              </w:rPr>
+              <w:t>Id voor het identificeren van een unieke keten.</w:t>
+            </w:r>
           </w:p>
         </w:tc>
       </w:tr>
@@ -3265,7 +3102,7 @@
         <w:tc>
           <w:tcPr>
             <w:cnfStyle w:val="001000000000" w:firstRow="0" w:lastRow="0" w:firstColumn="1" w:lastColumn="0" w:oddVBand="0" w:evenVBand="0" w:oddHBand="0" w:evenHBand="0" w:firstRowFirstColumn="0" w:firstRowLastColumn="0" w:lastRowFirstColumn="0" w:lastRowLastColumn="0"/>
-            <w:tcW w:w="1549" w:type="dxa"/>
+            <w:tcW w:w="1506" w:type="dxa"/>
           </w:tcPr>
           <w:p>
             <w:pPr>
@@ -3283,7 +3120,7 @@
         </w:tc>
         <w:tc>
           <w:tcPr>
-            <w:tcW w:w="1140" w:type="dxa"/>
+            <w:tcW w:w="1466" w:type="dxa"/>
           </w:tcPr>
           <w:p>
             <w:pPr>
@@ -3296,13 +3133,13 @@
               <w:rPr>
                 <w:lang w:val="nl-NL"/>
               </w:rPr>
-              <w:t>Integer</w:t>
-            </w:r>
-          </w:p>
-        </w:tc>
-        <w:tc>
-          <w:tcPr>
-            <w:tcW w:w="1636" w:type="dxa"/>
+              <w:t>Geheel getal</w:t>
+            </w:r>
+          </w:p>
+        </w:tc>
+        <w:tc>
+          <w:tcPr>
+            <w:tcW w:w="2682" w:type="dxa"/>
           </w:tcPr>
           <w:p>
             <w:pPr>
@@ -3327,7 +3164,7 @@
         </w:tc>
         <w:tc>
           <w:tcPr>
-            <w:tcW w:w="1057" w:type="dxa"/>
+            <w:tcW w:w="239" w:type="dxa"/>
           </w:tcPr>
           <w:p>
             <w:pPr>
@@ -3346,7 +3183,7 @@
         </w:tc>
         <w:tc>
           <w:tcPr>
-            <w:tcW w:w="1559" w:type="dxa"/>
+            <w:tcW w:w="3458" w:type="dxa"/>
           </w:tcPr>
           <w:p>
             <w:pPr>
@@ -3356,21 +3193,11 @@
               </w:rPr>
             </w:pPr>
             <w:r>
-              <w:t>2147483647</w:t>
-            </w:r>
-          </w:p>
-        </w:tc>
-        <w:tc>
-          <w:tcPr>
-            <w:tcW w:w="2409" w:type="dxa"/>
-          </w:tcPr>
-          <w:p>
-            <w:pPr>
-              <w:cnfStyle w:val="000000100000" w:firstRow="0" w:lastRow="0" w:firstColumn="0" w:lastColumn="0" w:oddVBand="0" w:evenVBand="0" w:oddHBand="1" w:evenHBand="0" w:firstRowFirstColumn="0" w:firstRowLastColumn="0" w:lastRowFirstColumn="0" w:lastRowLastColumn="0"/>
-              <w:rPr>
-                <w:lang w:val="nl-NL"/>
-              </w:rPr>
-            </w:pPr>
+              <w:rPr>
+                <w:lang w:val="nl-NL"/>
+              </w:rPr>
+              <w:t>Id voor het identificeren van een unieke gebruiker.</w:t>
+            </w:r>
           </w:p>
         </w:tc>
       </w:tr>
@@ -3378,7 +3205,7 @@
         <w:tc>
           <w:tcPr>
             <w:cnfStyle w:val="001000000000" w:firstRow="0" w:lastRow="0" w:firstColumn="1" w:lastColumn="0" w:oddVBand="0" w:evenVBand="0" w:oddHBand="0" w:evenHBand="0" w:firstRowFirstColumn="0" w:firstRowLastColumn="0" w:lastRowFirstColumn="0" w:lastRowLastColumn="0"/>
-            <w:tcW w:w="1549" w:type="dxa"/>
+            <w:tcW w:w="1506" w:type="dxa"/>
           </w:tcPr>
           <w:p>
             <w:pPr>
@@ -3396,7 +3223,7 @@
         </w:tc>
         <w:tc>
           <w:tcPr>
-            <w:tcW w:w="1140" w:type="dxa"/>
+            <w:tcW w:w="1466" w:type="dxa"/>
           </w:tcPr>
           <w:p>
             <w:pPr>
@@ -3409,13 +3236,13 @@
               <w:rPr>
                 <w:lang w:val="nl-NL"/>
               </w:rPr>
-              <w:t>Integer</w:t>
-            </w:r>
-          </w:p>
-        </w:tc>
-        <w:tc>
-          <w:tcPr>
-            <w:tcW w:w="1636" w:type="dxa"/>
+              <w:t>Geheel getal</w:t>
+            </w:r>
+          </w:p>
+        </w:tc>
+        <w:tc>
+          <w:tcPr>
+            <w:tcW w:w="2682" w:type="dxa"/>
           </w:tcPr>
           <w:p>
             <w:pPr>
@@ -3440,7 +3267,7 @@
         </w:tc>
         <w:tc>
           <w:tcPr>
-            <w:tcW w:w="1057" w:type="dxa"/>
+            <w:tcW w:w="239" w:type="dxa"/>
           </w:tcPr>
           <w:p>
             <w:pPr>
@@ -3459,7 +3286,7 @@
         </w:tc>
         <w:tc>
           <w:tcPr>
-            <w:tcW w:w="1559" w:type="dxa"/>
+            <w:tcW w:w="3458" w:type="dxa"/>
           </w:tcPr>
           <w:p>
             <w:pPr>
@@ -3469,21 +3296,11 @@
               </w:rPr>
             </w:pPr>
             <w:r>
-              <w:t>2147483647</w:t>
-            </w:r>
-          </w:p>
-        </w:tc>
-        <w:tc>
-          <w:tcPr>
-            <w:tcW w:w="2409" w:type="dxa"/>
-          </w:tcPr>
-          <w:p>
-            <w:pPr>
-              <w:cnfStyle w:val="000000000000" w:firstRow="0" w:lastRow="0" w:firstColumn="0" w:lastColumn="0" w:oddVBand="0" w:evenVBand="0" w:oddHBand="0" w:evenHBand="0" w:firstRowFirstColumn="0" w:firstRowLastColumn="0" w:lastRowFirstColumn="0" w:lastRowLastColumn="0"/>
-              <w:rPr>
-                <w:lang w:val="nl-NL"/>
-              </w:rPr>
-            </w:pPr>
+              <w:rPr>
+                <w:lang w:val="nl-NL"/>
+              </w:rPr>
+              <w:t>Id voor het identificeren van een unieke recent gezochte keten.</w:t>
+            </w:r>
           </w:p>
         </w:tc>
       </w:tr>
@@ -3494,7 +3311,7 @@
         <w:tc>
           <w:tcPr>
             <w:cnfStyle w:val="001000000000" w:firstRow="0" w:lastRow="0" w:firstColumn="1" w:lastColumn="0" w:oddVBand="0" w:evenVBand="0" w:oddHBand="0" w:evenHBand="0" w:firstRowFirstColumn="0" w:firstRowLastColumn="0" w:lastRowFirstColumn="0" w:lastRowLastColumn="0"/>
-            <w:tcW w:w="1549" w:type="dxa"/>
+            <w:tcW w:w="1506" w:type="dxa"/>
           </w:tcPr>
           <w:p>
             <w:pPr>
@@ -3512,7 +3329,7 @@
         </w:tc>
         <w:tc>
           <w:tcPr>
-            <w:tcW w:w="1140" w:type="dxa"/>
+            <w:tcW w:w="1466" w:type="dxa"/>
           </w:tcPr>
           <w:p>
             <w:pPr>
@@ -3525,13 +3342,13 @@
               <w:rPr>
                 <w:lang w:val="nl-NL"/>
               </w:rPr>
-              <w:t>Integer</w:t>
-            </w:r>
-          </w:p>
-        </w:tc>
-        <w:tc>
-          <w:tcPr>
-            <w:tcW w:w="1636" w:type="dxa"/>
+              <w:t>Geheel getal</w:t>
+            </w:r>
+          </w:p>
+        </w:tc>
+        <w:tc>
+          <w:tcPr>
+            <w:tcW w:w="2682" w:type="dxa"/>
           </w:tcPr>
           <w:p>
             <w:pPr>
@@ -3556,7 +3373,7 @@
         </w:tc>
         <w:tc>
           <w:tcPr>
-            <w:tcW w:w="1057" w:type="dxa"/>
+            <w:tcW w:w="239" w:type="dxa"/>
           </w:tcPr>
           <w:p>
             <w:pPr>
@@ -3575,7 +3392,7 @@
         </w:tc>
         <w:tc>
           <w:tcPr>
-            <w:tcW w:w="1559" w:type="dxa"/>
+            <w:tcW w:w="3458" w:type="dxa"/>
           </w:tcPr>
           <w:p>
             <w:pPr>
@@ -3585,21 +3402,11 @@
               </w:rPr>
             </w:pPr>
             <w:r>
-              <w:t>2147483647</w:t>
-            </w:r>
-          </w:p>
-        </w:tc>
-        <w:tc>
-          <w:tcPr>
-            <w:tcW w:w="2409" w:type="dxa"/>
-          </w:tcPr>
-          <w:p>
-            <w:pPr>
-              <w:cnfStyle w:val="000000100000" w:firstRow="0" w:lastRow="0" w:firstColumn="0" w:lastColumn="0" w:oddVBand="0" w:evenVBand="0" w:oddHBand="1" w:evenHBand="0" w:firstRowFirstColumn="0" w:firstRowLastColumn="0" w:lastRowFirstColumn="0" w:lastRowLastColumn="0"/>
-              <w:rPr>
-                <w:lang w:val="nl-NL"/>
-              </w:rPr>
-            </w:pPr>
+              <w:rPr>
+                <w:lang w:val="nl-NL"/>
+              </w:rPr>
+              <w:t>Id voor het identificeren van een unieke keten.</w:t>
+            </w:r>
           </w:p>
         </w:tc>
       </w:tr>
@@ -3607,7 +3414,7 @@
         <w:tc>
           <w:tcPr>
             <w:cnfStyle w:val="001000000000" w:firstRow="0" w:lastRow="0" w:firstColumn="1" w:lastColumn="0" w:oddVBand="0" w:evenVBand="0" w:oddHBand="0" w:evenHBand="0" w:firstRowFirstColumn="0" w:firstRowLastColumn="0" w:lastRowFirstColumn="0" w:lastRowLastColumn="0"/>
-            <w:tcW w:w="1549" w:type="dxa"/>
+            <w:tcW w:w="1506" w:type="dxa"/>
           </w:tcPr>
           <w:p>
             <w:pPr>
@@ -3625,7 +3432,7 @@
         </w:tc>
         <w:tc>
           <w:tcPr>
-            <w:tcW w:w="1140" w:type="dxa"/>
+            <w:tcW w:w="1466" w:type="dxa"/>
           </w:tcPr>
           <w:p>
             <w:pPr>
@@ -3638,13 +3445,13 @@
               <w:rPr>
                 <w:lang w:val="nl-NL"/>
               </w:rPr>
-              <w:t>Integer</w:t>
-            </w:r>
-          </w:p>
-        </w:tc>
-        <w:tc>
-          <w:tcPr>
-            <w:tcW w:w="1636" w:type="dxa"/>
+              <w:t>Geheel getal</w:t>
+            </w:r>
+          </w:p>
+        </w:tc>
+        <w:tc>
+          <w:tcPr>
+            <w:tcW w:w="2682" w:type="dxa"/>
           </w:tcPr>
           <w:p>
             <w:pPr>
@@ -3669,7 +3476,7 @@
         </w:tc>
         <w:tc>
           <w:tcPr>
-            <w:tcW w:w="1057" w:type="dxa"/>
+            <w:tcW w:w="239" w:type="dxa"/>
           </w:tcPr>
           <w:p>
             <w:pPr>
@@ -3688,7 +3495,7 @@
         </w:tc>
         <w:tc>
           <w:tcPr>
-            <w:tcW w:w="1559" w:type="dxa"/>
+            <w:tcW w:w="3458" w:type="dxa"/>
           </w:tcPr>
           <w:p>
             <w:pPr>
@@ -3698,21 +3505,11 @@
               </w:rPr>
             </w:pPr>
             <w:r>
-              <w:t>2147483647</w:t>
-            </w:r>
-          </w:p>
-        </w:tc>
-        <w:tc>
-          <w:tcPr>
-            <w:tcW w:w="2409" w:type="dxa"/>
-          </w:tcPr>
-          <w:p>
-            <w:pPr>
-              <w:cnfStyle w:val="000000000000" w:firstRow="0" w:lastRow="0" w:firstColumn="0" w:lastColumn="0" w:oddVBand="0" w:evenVBand="0" w:oddHBand="0" w:evenHBand="0" w:firstRowFirstColumn="0" w:firstRowLastColumn="0" w:lastRowFirstColumn="0" w:lastRowLastColumn="0"/>
-              <w:rPr>
-                <w:lang w:val="nl-NL"/>
-              </w:rPr>
-            </w:pPr>
+              <w:rPr>
+                <w:lang w:val="nl-NL"/>
+              </w:rPr>
+              <w:t>Id voor het identificeren van een unieke gebruiker.</w:t>
+            </w:r>
           </w:p>
         </w:tc>
       </w:tr>
@@ -3723,7 +3520,7 @@
         <w:tc>
           <w:tcPr>
             <w:cnfStyle w:val="001000000000" w:firstRow="0" w:lastRow="0" w:firstColumn="1" w:lastColumn="0" w:oddVBand="0" w:evenVBand="0" w:oddHBand="0" w:evenHBand="0" w:firstRowFirstColumn="0" w:firstRowLastColumn="0" w:lastRowFirstColumn="0" w:lastRowLastColumn="0"/>
-            <w:tcW w:w="1549" w:type="dxa"/>
+            <w:tcW w:w="1506" w:type="dxa"/>
           </w:tcPr>
           <w:p>
             <w:pPr>
@@ -3741,7 +3538,7 @@
         </w:tc>
         <w:tc>
           <w:tcPr>
-            <w:tcW w:w="1140" w:type="dxa"/>
+            <w:tcW w:w="1466" w:type="dxa"/>
           </w:tcPr>
           <w:p>
             <w:pPr>
@@ -3754,13 +3551,13 @@
               <w:rPr>
                 <w:lang w:val="nl-NL"/>
               </w:rPr>
-              <w:t>Integer</w:t>
-            </w:r>
-          </w:p>
-        </w:tc>
-        <w:tc>
-          <w:tcPr>
-            <w:tcW w:w="1636" w:type="dxa"/>
+              <w:t>Geheel getal</w:t>
+            </w:r>
+          </w:p>
+        </w:tc>
+        <w:tc>
+          <w:tcPr>
+            <w:tcW w:w="2682" w:type="dxa"/>
           </w:tcPr>
           <w:p>
             <w:pPr>
@@ -3785,7 +3582,7 @@
         </w:tc>
         <w:tc>
           <w:tcPr>
-            <w:tcW w:w="1057" w:type="dxa"/>
+            <w:tcW w:w="239" w:type="dxa"/>
           </w:tcPr>
           <w:p>
             <w:pPr>
@@ -3804,7 +3601,7 @@
         </w:tc>
         <w:tc>
           <w:tcPr>
-            <w:tcW w:w="1559" w:type="dxa"/>
+            <w:tcW w:w="3458" w:type="dxa"/>
           </w:tcPr>
           <w:p>
             <w:pPr>
@@ -3814,21 +3611,11 @@
               </w:rPr>
             </w:pPr>
             <w:r>
-              <w:t>2147483647</w:t>
-            </w:r>
-          </w:p>
-        </w:tc>
-        <w:tc>
-          <w:tcPr>
-            <w:tcW w:w="2409" w:type="dxa"/>
-          </w:tcPr>
-          <w:p>
-            <w:pPr>
-              <w:cnfStyle w:val="000000100000" w:firstRow="0" w:lastRow="0" w:firstColumn="0" w:lastColumn="0" w:oddVBand="0" w:evenVBand="0" w:oddHBand="1" w:evenHBand="0" w:firstRowFirstColumn="0" w:firstRowLastColumn="0" w:lastRowFirstColumn="0" w:lastRowLastColumn="0"/>
-              <w:rPr>
-                <w:lang w:val="nl-NL"/>
-              </w:rPr>
-            </w:pPr>
+              <w:rPr>
+                <w:lang w:val="nl-NL"/>
+              </w:rPr>
+              <w:t>Id voor het identificeren van een unieke vraag.</w:t>
+            </w:r>
           </w:p>
         </w:tc>
       </w:tr>
@@ -3836,7 +3623,7 @@
         <w:tc>
           <w:tcPr>
             <w:cnfStyle w:val="001000000000" w:firstRow="0" w:lastRow="0" w:firstColumn="1" w:lastColumn="0" w:oddVBand="0" w:evenVBand="0" w:oddHBand="0" w:evenHBand="0" w:firstRowFirstColumn="0" w:firstRowLastColumn="0" w:lastRowFirstColumn="0" w:lastRowLastColumn="0"/>
-            <w:tcW w:w="1549" w:type="dxa"/>
+            <w:tcW w:w="1506" w:type="dxa"/>
           </w:tcPr>
           <w:p>
             <w:pPr>
@@ -3854,7 +3641,7 @@
         </w:tc>
         <w:tc>
           <w:tcPr>
-            <w:tcW w:w="1140" w:type="dxa"/>
+            <w:tcW w:w="1466" w:type="dxa"/>
           </w:tcPr>
           <w:p>
             <w:pPr>
@@ -3867,13 +3654,13 @@
               <w:rPr>
                 <w:lang w:val="nl-NL"/>
               </w:rPr>
-              <w:t>Integer</w:t>
-            </w:r>
-          </w:p>
-        </w:tc>
-        <w:tc>
-          <w:tcPr>
-            <w:tcW w:w="1636" w:type="dxa"/>
+              <w:t>Geheel getal</w:t>
+            </w:r>
+          </w:p>
+        </w:tc>
+        <w:tc>
+          <w:tcPr>
+            <w:tcW w:w="2682" w:type="dxa"/>
           </w:tcPr>
           <w:p>
             <w:pPr>
@@ -3898,7 +3685,7 @@
         </w:tc>
         <w:tc>
           <w:tcPr>
-            <w:tcW w:w="1057" w:type="dxa"/>
+            <w:tcW w:w="239" w:type="dxa"/>
           </w:tcPr>
           <w:p>
             <w:pPr>
@@ -3917,7 +3704,7 @@
         </w:tc>
         <w:tc>
           <w:tcPr>
-            <w:tcW w:w="1559" w:type="dxa"/>
+            <w:tcW w:w="3458" w:type="dxa"/>
           </w:tcPr>
           <w:p>
             <w:pPr>
@@ -3927,21 +3714,11 @@
               </w:rPr>
             </w:pPr>
             <w:r>
-              <w:t>2147483647</w:t>
-            </w:r>
-          </w:p>
-        </w:tc>
-        <w:tc>
-          <w:tcPr>
-            <w:tcW w:w="2409" w:type="dxa"/>
-          </w:tcPr>
-          <w:p>
-            <w:pPr>
-              <w:cnfStyle w:val="000000000000" w:firstRow="0" w:lastRow="0" w:firstColumn="0" w:lastColumn="0" w:oddVBand="0" w:evenVBand="0" w:oddHBand="0" w:evenHBand="0" w:firstRowFirstColumn="0" w:firstRowLastColumn="0" w:lastRowFirstColumn="0" w:lastRowLastColumn="0"/>
-              <w:rPr>
-                <w:lang w:val="nl-NL"/>
-              </w:rPr>
-            </w:pPr>
+              <w:rPr>
+                <w:lang w:val="nl-NL"/>
+              </w:rPr>
+              <w:t>Id voor het identificeren van een unieke gebruiker.</w:t>
+            </w:r>
           </w:p>
         </w:tc>
       </w:tr>
@@ -3952,7 +3729,7 @@
         <w:tc>
           <w:tcPr>
             <w:cnfStyle w:val="001000000000" w:firstRow="0" w:lastRow="0" w:firstColumn="1" w:lastColumn="0" w:oddVBand="0" w:evenVBand="0" w:oddHBand="0" w:evenHBand="0" w:firstRowFirstColumn="0" w:firstRowLastColumn="0" w:lastRowFirstColumn="0" w:lastRowLastColumn="0"/>
-            <w:tcW w:w="1549" w:type="dxa"/>
+            <w:tcW w:w="1506" w:type="dxa"/>
           </w:tcPr>
           <w:p>
             <w:pPr>
@@ -3970,7 +3747,7 @@
         </w:tc>
         <w:tc>
           <w:tcPr>
-            <w:tcW w:w="1140" w:type="dxa"/>
+            <w:tcW w:w="1466" w:type="dxa"/>
           </w:tcPr>
           <w:p>
             <w:pPr>
@@ -3983,13 +3760,13 @@
               <w:rPr>
                 <w:lang w:val="nl-NL"/>
               </w:rPr>
-              <w:t>String</w:t>
-            </w:r>
-          </w:p>
-        </w:tc>
-        <w:tc>
-          <w:tcPr>
-            <w:tcW w:w="1636" w:type="dxa"/>
+              <w:t>Tekst</w:t>
+            </w:r>
+          </w:p>
+        </w:tc>
+        <w:tc>
+          <w:tcPr>
+            <w:tcW w:w="2682" w:type="dxa"/>
           </w:tcPr>
           <w:p>
             <w:pPr>
@@ -4002,31 +3779,19 @@
               <w:rPr>
                 <w:lang w:val="nl-NL"/>
               </w:rPr>
-              <w:t>0..50</w:t>
-            </w:r>
-            <w:r>
-              <w:rPr>
-                <w:lang w:val="nl-NL"/>
-              </w:rPr>
-              <w:t>0</w:t>
-            </w:r>
-            <w:r>
-              <w:rPr>
-                <w:lang w:val="nl-NL"/>
-              </w:rPr>
-              <w:t xml:space="preserve"> - </w:t>
-            </w:r>
-            <w:r>
-              <w:rPr>
-                <w:lang w:val="nl-NL"/>
-              </w:rPr>
-              <w:t>Aa..Zz</w:t>
-            </w:r>
-          </w:p>
-        </w:tc>
-        <w:tc>
-          <w:tcPr>
-            <w:tcW w:w="1057" w:type="dxa"/>
+              <w:t xml:space="preserve">0..500 - </w:t>
+            </w:r>
+            <w:r>
+              <w:rPr>
+                <w:lang w:val="nl-NL"/>
+              </w:rPr>
+              <w:t>Aaaaaaa..Zzzzzzz</w:t>
+            </w:r>
+          </w:p>
+        </w:tc>
+        <w:tc>
+          <w:tcPr>
+            <w:tcW w:w="239" w:type="dxa"/>
           </w:tcPr>
           <w:p>
             <w:pPr>
@@ -4045,7 +3810,7 @@
         </w:tc>
         <w:tc>
           <w:tcPr>
-            <w:tcW w:w="1559" w:type="dxa"/>
+            <w:tcW w:w="3458" w:type="dxa"/>
           </w:tcPr>
           <w:p>
             <w:pPr>
@@ -4058,21 +3823,8 @@
               <w:rPr>
                 <w:lang w:val="nl-NL"/>
               </w:rPr>
-              <w:t>500</w:t>
-            </w:r>
-          </w:p>
-        </w:tc>
-        <w:tc>
-          <w:tcPr>
-            <w:tcW w:w="2409" w:type="dxa"/>
-          </w:tcPr>
-          <w:p>
-            <w:pPr>
-              <w:cnfStyle w:val="000000100000" w:firstRow="0" w:lastRow="0" w:firstColumn="0" w:lastColumn="0" w:oddVBand="0" w:evenVBand="0" w:oddHBand="1" w:evenHBand="0" w:firstRowFirstColumn="0" w:firstRowLastColumn="0" w:lastRowFirstColumn="0" w:lastRowLastColumn="0"/>
-              <w:rPr>
-                <w:lang w:val="nl-NL"/>
-              </w:rPr>
-            </w:pPr>
+              <w:t>De vraag die een gebruik heeft ingezonden.</w:t>
+            </w:r>
           </w:p>
         </w:tc>
       </w:tr>
@@ -4080,7 +3832,7 @@
         <w:tc>
           <w:tcPr>
             <w:cnfStyle w:val="001000000000" w:firstRow="0" w:lastRow="0" w:firstColumn="1" w:lastColumn="0" w:oddVBand="0" w:evenVBand="0" w:oddHBand="0" w:evenHBand="0" w:firstRowFirstColumn="0" w:firstRowLastColumn="0" w:lastRowFirstColumn="0" w:lastRowLastColumn="0"/>
-            <w:tcW w:w="1549" w:type="dxa"/>
+            <w:tcW w:w="1506" w:type="dxa"/>
           </w:tcPr>
           <w:p>
             <w:pPr>
@@ -4098,7 +3850,7 @@
         </w:tc>
         <w:tc>
           <w:tcPr>
-            <w:tcW w:w="1140" w:type="dxa"/>
+            <w:tcW w:w="1466" w:type="dxa"/>
           </w:tcPr>
           <w:p>
             <w:pPr>
@@ -4111,13 +3863,13 @@
               <w:rPr>
                 <w:lang w:val="nl-NL"/>
               </w:rPr>
-              <w:t>Integer</w:t>
-            </w:r>
-          </w:p>
-        </w:tc>
-        <w:tc>
-          <w:tcPr>
-            <w:tcW w:w="1636" w:type="dxa"/>
+              <w:t>Geheel getal</w:t>
+            </w:r>
+          </w:p>
+        </w:tc>
+        <w:tc>
+          <w:tcPr>
+            <w:tcW w:w="2682" w:type="dxa"/>
           </w:tcPr>
           <w:p>
             <w:pPr>
@@ -4142,7 +3894,7 @@
         </w:tc>
         <w:tc>
           <w:tcPr>
-            <w:tcW w:w="1057" w:type="dxa"/>
+            <w:tcW w:w="239" w:type="dxa"/>
           </w:tcPr>
           <w:p>
             <w:pPr>
@@ -4161,7 +3913,7 @@
         </w:tc>
         <w:tc>
           <w:tcPr>
-            <w:tcW w:w="1559" w:type="dxa"/>
+            <w:tcW w:w="3458" w:type="dxa"/>
           </w:tcPr>
           <w:p>
             <w:pPr>
@@ -4171,21 +3923,11 @@
               </w:rPr>
             </w:pPr>
             <w:r>
-              <w:t>2147483647</w:t>
-            </w:r>
-          </w:p>
-        </w:tc>
-        <w:tc>
-          <w:tcPr>
-            <w:tcW w:w="2409" w:type="dxa"/>
-          </w:tcPr>
-          <w:p>
-            <w:pPr>
-              <w:cnfStyle w:val="000000000000" w:firstRow="0" w:lastRow="0" w:firstColumn="0" w:lastColumn="0" w:oddVBand="0" w:evenVBand="0" w:oddHBand="0" w:evenHBand="0" w:firstRowFirstColumn="0" w:firstRowLastColumn="0" w:lastRowFirstColumn="0" w:lastRowLastColumn="0"/>
-              <w:rPr>
-                <w:lang w:val="nl-NL"/>
-              </w:rPr>
-            </w:pPr>
+              <w:rPr>
+                <w:lang w:val="nl-NL"/>
+              </w:rPr>
+              <w:t>Id voor het identificeren van een unieke veel gestelde vraag.</w:t>
+            </w:r>
           </w:p>
         </w:tc>
       </w:tr>
@@ -4196,7 +3938,7 @@
         <w:tc>
           <w:tcPr>
             <w:cnfStyle w:val="001000000000" w:firstRow="0" w:lastRow="0" w:firstColumn="1" w:lastColumn="0" w:oddVBand="0" w:evenVBand="0" w:oddHBand="0" w:evenHBand="0" w:firstRowFirstColumn="0" w:firstRowLastColumn="0" w:lastRowFirstColumn="0" w:lastRowLastColumn="0"/>
-            <w:tcW w:w="1549" w:type="dxa"/>
+            <w:tcW w:w="1506" w:type="dxa"/>
           </w:tcPr>
           <w:p>
             <w:pPr>
@@ -4214,7 +3956,7 @@
         </w:tc>
         <w:tc>
           <w:tcPr>
-            <w:tcW w:w="1140" w:type="dxa"/>
+            <w:tcW w:w="1466" w:type="dxa"/>
           </w:tcPr>
           <w:p>
             <w:pPr>
@@ -4227,13 +3969,13 @@
               <w:rPr>
                 <w:lang w:val="nl-NL"/>
               </w:rPr>
-              <w:t>Integer</w:t>
-            </w:r>
-          </w:p>
-        </w:tc>
-        <w:tc>
-          <w:tcPr>
-            <w:tcW w:w="1636" w:type="dxa"/>
+              <w:t>Geheel getal</w:t>
+            </w:r>
+          </w:p>
+        </w:tc>
+        <w:tc>
+          <w:tcPr>
+            <w:tcW w:w="2682" w:type="dxa"/>
           </w:tcPr>
           <w:p>
             <w:pPr>
@@ -4254,13 +3996,11 @@
               </w:rPr>
               <w:t>..2147483647</w:t>
             </w:r>
-            <w:bookmarkStart w:id="1" w:name="_GoBack"/>
-            <w:bookmarkEnd w:id="1"/>
-          </w:p>
-        </w:tc>
-        <w:tc>
-          <w:tcPr>
-            <w:tcW w:w="1057" w:type="dxa"/>
+          </w:p>
+        </w:tc>
+        <w:tc>
+          <w:tcPr>
+            <w:tcW w:w="239" w:type="dxa"/>
           </w:tcPr>
           <w:p>
             <w:pPr>
@@ -4279,7 +4019,7 @@
         </w:tc>
         <w:tc>
           <w:tcPr>
-            <w:tcW w:w="1559" w:type="dxa"/>
+            <w:tcW w:w="3458" w:type="dxa"/>
           </w:tcPr>
           <w:p>
             <w:pPr>
@@ -4289,21 +4029,11 @@
               </w:rPr>
             </w:pPr>
             <w:r>
-              <w:t>2147483647</w:t>
-            </w:r>
-          </w:p>
-        </w:tc>
-        <w:tc>
-          <w:tcPr>
-            <w:tcW w:w="2409" w:type="dxa"/>
-          </w:tcPr>
-          <w:p>
-            <w:pPr>
-              <w:cnfStyle w:val="000000100000" w:firstRow="0" w:lastRow="0" w:firstColumn="0" w:lastColumn="0" w:oddVBand="0" w:evenVBand="0" w:oddHBand="1" w:evenHBand="0" w:firstRowFirstColumn="0" w:firstRowLastColumn="0" w:lastRowFirstColumn="0" w:lastRowLastColumn="0"/>
-              <w:rPr>
-                <w:lang w:val="nl-NL"/>
-              </w:rPr>
-            </w:pPr>
+              <w:rPr>
+                <w:lang w:val="nl-NL"/>
+              </w:rPr>
+              <w:t>Id voor het identificeren van een unieke vraag.</w:t>
+            </w:r>
           </w:p>
         </w:tc>
       </w:tr>
@@ -4491,7 +4221,7 @@
 </file>
 
 <file path=word/endnotes.xml><?xml version="1.0" encoding="utf-8"?>
-<w:endnotes xmlns:wpc="http://schemas.microsoft.com/office/word/2010/wordprocessingCanvas" xmlns:mc="http://schemas.openxmlformats.org/markup-compatibility/2006" xmlns:o="urn:schemas-microsoft-com:office:office" xmlns:r="http://schemas.openxmlformats.org/officeDocument/2006/relationships" xmlns:m="http://schemas.openxmlformats.org/officeDocument/2006/math" xmlns:v="urn:schemas-microsoft-com:vml" xmlns:wp14="http://schemas.microsoft.com/office/word/2010/wordprocessingDrawing" xmlns:wp="http://schemas.openxmlformats.org/drawingml/2006/wordprocessingDrawing" xmlns:w10="urn:schemas-microsoft-com:office:word" xmlns:w="http://schemas.openxmlformats.org/wordprocessingml/2006/main" xmlns:w14="http://schemas.microsoft.com/office/word/2010/wordml" xmlns:w15="http://schemas.microsoft.com/office/word/2012/wordml" xmlns:wpg="http://schemas.microsoft.com/office/word/2010/wordprocessingGroup" xmlns:wpi="http://schemas.microsoft.com/office/word/2010/wordprocessingInk" xmlns:wne="http://schemas.microsoft.com/office/word/2006/wordml" xmlns:wps="http://schemas.microsoft.com/office/word/2010/wordprocessingShape" mc:Ignorable="w14 w15 wp14">
+<w:endnotes xmlns:wpc="http://schemas.microsoft.com/office/word/2010/wordprocessingCanvas" xmlns:cx="http://schemas.microsoft.com/office/drawing/2014/chartex" xmlns:cx1="http://schemas.microsoft.com/office/drawing/2015/9/8/chartex" xmlns:cx2="http://schemas.microsoft.com/office/drawing/2015/10/21/chartex" xmlns:cx3="http://schemas.microsoft.com/office/drawing/2016/5/9/chartex" xmlns:cx4="http://schemas.microsoft.com/office/drawing/2016/5/10/chartex" xmlns:cx5="http://schemas.microsoft.com/office/drawing/2016/5/11/chartex" xmlns:cx6="http://schemas.microsoft.com/office/drawing/2016/5/12/chartex" xmlns:cx7="http://schemas.microsoft.com/office/drawing/2016/5/13/chartex" xmlns:cx8="http://schemas.microsoft.com/office/drawing/2016/5/14/chartex" xmlns:mc="http://schemas.openxmlformats.org/markup-compatibility/2006" xmlns:aink="http://schemas.microsoft.com/office/drawing/2016/ink" xmlns:am3d="http://schemas.microsoft.com/office/drawing/2017/model3d" xmlns:o="urn:schemas-microsoft-com:office:office" xmlns:r="http://schemas.openxmlformats.org/officeDocument/2006/relationships" xmlns:m="http://schemas.openxmlformats.org/officeDocument/2006/math" xmlns:v="urn:schemas-microsoft-com:vml" xmlns:wp14="http://schemas.microsoft.com/office/word/2010/wordprocessingDrawing" xmlns:wp="http://schemas.openxmlformats.org/drawingml/2006/wordprocessingDrawing" xmlns:w10="urn:schemas-microsoft-com:office:word" xmlns:w="http://schemas.openxmlformats.org/wordprocessingml/2006/main" xmlns:w14="http://schemas.microsoft.com/office/word/2010/wordml" xmlns:w15="http://schemas.microsoft.com/office/word/2012/wordml" xmlns:w16cid="http://schemas.microsoft.com/office/word/2016/wordml/cid" xmlns:w16se="http://schemas.microsoft.com/office/word/2015/wordml/symex" xmlns:wpg="http://schemas.microsoft.com/office/word/2010/wordprocessingGroup" xmlns:wpi="http://schemas.microsoft.com/office/word/2010/wordprocessingInk" xmlns:wne="http://schemas.microsoft.com/office/word/2006/wordml" xmlns:wps="http://schemas.microsoft.com/office/word/2010/wordprocessingShape" mc:Ignorable="w14 w15 w16se w16cid wp14">
   <w:endnote w:type="separator" w:id="-1">
     <w:p>
       <w:pPr>
@@ -4516,7 +4246,7 @@
 </file>
 
 <file path=word/footer1.xml><?xml version="1.0" encoding="utf-8"?>
-<w:ftr xmlns:wpc="http://schemas.microsoft.com/office/word/2010/wordprocessingCanvas" xmlns:mc="http://schemas.openxmlformats.org/markup-compatibility/2006" xmlns:o="urn:schemas-microsoft-com:office:office" xmlns:r="http://schemas.openxmlformats.org/officeDocument/2006/relationships" xmlns:m="http://schemas.openxmlformats.org/officeDocument/2006/math" xmlns:v="urn:schemas-microsoft-com:vml" xmlns:wp14="http://schemas.microsoft.com/office/word/2010/wordprocessingDrawing" xmlns:wp="http://schemas.openxmlformats.org/drawingml/2006/wordprocessingDrawing" xmlns:w10="urn:schemas-microsoft-com:office:word" xmlns:w="http://schemas.openxmlformats.org/wordprocessingml/2006/main" xmlns:w14="http://schemas.microsoft.com/office/word/2010/wordml" xmlns:w15="http://schemas.microsoft.com/office/word/2012/wordml" xmlns:wpg="http://schemas.microsoft.com/office/word/2010/wordprocessingGroup" xmlns:wpi="http://schemas.microsoft.com/office/word/2010/wordprocessingInk" xmlns:wne="http://schemas.microsoft.com/office/word/2006/wordml" xmlns:wps="http://schemas.microsoft.com/office/word/2010/wordprocessingShape" mc:Ignorable="w14 w15 wp14">
+<w:ftr xmlns:wpc="http://schemas.microsoft.com/office/word/2010/wordprocessingCanvas" xmlns:cx="http://schemas.microsoft.com/office/drawing/2014/chartex" xmlns:cx1="http://schemas.microsoft.com/office/drawing/2015/9/8/chartex" xmlns:cx2="http://schemas.microsoft.com/office/drawing/2015/10/21/chartex" xmlns:cx3="http://schemas.microsoft.com/office/drawing/2016/5/9/chartex" xmlns:cx4="http://schemas.microsoft.com/office/drawing/2016/5/10/chartex" xmlns:cx5="http://schemas.microsoft.com/office/drawing/2016/5/11/chartex" xmlns:cx6="http://schemas.microsoft.com/office/drawing/2016/5/12/chartex" xmlns:cx7="http://schemas.microsoft.com/office/drawing/2016/5/13/chartex" xmlns:cx8="http://schemas.microsoft.com/office/drawing/2016/5/14/chartex" xmlns:mc="http://schemas.openxmlformats.org/markup-compatibility/2006" xmlns:aink="http://schemas.microsoft.com/office/drawing/2016/ink" xmlns:am3d="http://schemas.microsoft.com/office/drawing/2017/model3d" xmlns:o="urn:schemas-microsoft-com:office:office" xmlns:r="http://schemas.openxmlformats.org/officeDocument/2006/relationships" xmlns:m="http://schemas.openxmlformats.org/officeDocument/2006/math" xmlns:v="urn:schemas-microsoft-com:vml" xmlns:wp14="http://schemas.microsoft.com/office/word/2010/wordprocessingDrawing" xmlns:wp="http://schemas.openxmlformats.org/drawingml/2006/wordprocessingDrawing" xmlns:w10="urn:schemas-microsoft-com:office:word" xmlns:w="http://schemas.openxmlformats.org/wordprocessingml/2006/main" xmlns:w14="http://schemas.microsoft.com/office/word/2010/wordml" xmlns:w15="http://schemas.microsoft.com/office/word/2012/wordml" xmlns:w16cid="http://schemas.microsoft.com/office/word/2016/wordml/cid" xmlns:w16se="http://schemas.microsoft.com/office/word/2015/wordml/symex" xmlns:wpg="http://schemas.microsoft.com/office/word/2010/wordprocessingGroup" xmlns:wpi="http://schemas.microsoft.com/office/word/2010/wordprocessingInk" xmlns:wne="http://schemas.microsoft.com/office/word/2006/wordml" xmlns:wps="http://schemas.microsoft.com/office/word/2010/wordprocessingShape" mc:Ignorable="w14 w15 w16se w16cid wp14">
   <w:sdt>
     <w:sdtPr>
       <w:id w:val="-314260293"/>
@@ -4545,7 +4275,7 @@
             <w:noProof/>
             <w:lang w:val="nl-NL"/>
           </w:rPr>
-          <w:t>2</w:t>
+          <w:t>3</w:t>
         </w:r>
         <w:r>
           <w:fldChar w:fldCharType="end"/>
@@ -4562,7 +4292,7 @@
 </file>
 
 <file path=word/footnotes.xml><?xml version="1.0" encoding="utf-8"?>
-<w:footnotes xmlns:wpc="http://schemas.microsoft.com/office/word/2010/wordprocessingCanvas" xmlns:mc="http://schemas.openxmlformats.org/markup-compatibility/2006" xmlns:o="urn:schemas-microsoft-com:office:office" xmlns:r="http://schemas.openxmlformats.org/officeDocument/2006/relationships" xmlns:m="http://schemas.openxmlformats.org/officeDocument/2006/math" xmlns:v="urn:schemas-microsoft-com:vml" xmlns:wp14="http://schemas.microsoft.com/office/word/2010/wordprocessingDrawing" xmlns:wp="http://schemas.openxmlformats.org/drawingml/2006/wordprocessingDrawing" xmlns:w10="urn:schemas-microsoft-com:office:word" xmlns:w="http://schemas.openxmlformats.org/wordprocessingml/2006/main" xmlns:w14="http://schemas.microsoft.com/office/word/2010/wordml" xmlns:w15="http://schemas.microsoft.com/office/word/2012/wordml" xmlns:wpg="http://schemas.microsoft.com/office/word/2010/wordprocessingGroup" xmlns:wpi="http://schemas.microsoft.com/office/word/2010/wordprocessingInk" xmlns:wne="http://schemas.microsoft.com/office/word/2006/wordml" xmlns:wps="http://schemas.microsoft.com/office/word/2010/wordprocessingShape" mc:Ignorable="w14 w15 wp14">
+<w:footnotes xmlns:wpc="http://schemas.microsoft.com/office/word/2010/wordprocessingCanvas" xmlns:cx="http://schemas.microsoft.com/office/drawing/2014/chartex" xmlns:cx1="http://schemas.microsoft.com/office/drawing/2015/9/8/chartex" xmlns:cx2="http://schemas.microsoft.com/office/drawing/2015/10/21/chartex" xmlns:cx3="http://schemas.microsoft.com/office/drawing/2016/5/9/chartex" xmlns:cx4="http://schemas.microsoft.com/office/drawing/2016/5/10/chartex" xmlns:cx5="http://schemas.microsoft.com/office/drawing/2016/5/11/chartex" xmlns:cx6="http://schemas.microsoft.com/office/drawing/2016/5/12/chartex" xmlns:cx7="http://schemas.microsoft.com/office/drawing/2016/5/13/chartex" xmlns:cx8="http://schemas.microsoft.com/office/drawing/2016/5/14/chartex" xmlns:mc="http://schemas.openxmlformats.org/markup-compatibility/2006" xmlns:aink="http://schemas.microsoft.com/office/drawing/2016/ink" xmlns:am3d="http://schemas.microsoft.com/office/drawing/2017/model3d" xmlns:o="urn:schemas-microsoft-com:office:office" xmlns:r="http://schemas.openxmlformats.org/officeDocument/2006/relationships" xmlns:m="http://schemas.openxmlformats.org/officeDocument/2006/math" xmlns:v="urn:schemas-microsoft-com:vml" xmlns:wp14="http://schemas.microsoft.com/office/word/2010/wordprocessingDrawing" xmlns:wp="http://schemas.openxmlformats.org/drawingml/2006/wordprocessingDrawing" xmlns:w10="urn:schemas-microsoft-com:office:word" xmlns:w="http://schemas.openxmlformats.org/wordprocessingml/2006/main" xmlns:w14="http://schemas.microsoft.com/office/word/2010/wordml" xmlns:w15="http://schemas.microsoft.com/office/word/2012/wordml" xmlns:w16cid="http://schemas.microsoft.com/office/word/2016/wordml/cid" xmlns:w16se="http://schemas.microsoft.com/office/word/2015/wordml/symex" xmlns:wpg="http://schemas.microsoft.com/office/word/2010/wordprocessingGroup" xmlns:wpi="http://schemas.microsoft.com/office/word/2010/wordprocessingInk" xmlns:wne="http://schemas.microsoft.com/office/word/2006/wordml" xmlns:wps="http://schemas.microsoft.com/office/word/2010/wordprocessingShape" mc:Ignorable="w14 w15 w16se w16cid wp14">
   <w:footnote w:type="separator" w:id="-1">
     <w:p>
       <w:pPr>
@@ -4587,7 +4317,7 @@
 </file>
 
 <file path=word/numbering.xml><?xml version="1.0" encoding="utf-8"?>
-<w:numbering xmlns:wpc="http://schemas.microsoft.com/office/word/2010/wordprocessingCanvas" xmlns:mc="http://schemas.openxmlformats.org/markup-compatibility/2006" xmlns:o="urn:schemas-microsoft-com:office:office" xmlns:r="http://schemas.openxmlformats.org/officeDocument/2006/relationships" xmlns:m="http://schemas.openxmlformats.org/officeDocument/2006/math" xmlns:v="urn:schemas-microsoft-com:vml" xmlns:wp14="http://schemas.microsoft.com/office/word/2010/wordprocessingDrawing" xmlns:wp="http://schemas.openxmlformats.org/drawingml/2006/wordprocessingDrawing" xmlns:w10="urn:schemas-microsoft-com:office:word" xmlns:w="http://schemas.openxmlformats.org/wordprocessingml/2006/main" xmlns:w14="http://schemas.microsoft.com/office/word/2010/wordml" xmlns:w15="http://schemas.microsoft.com/office/word/2012/wordml" xmlns:wpg="http://schemas.microsoft.com/office/word/2010/wordprocessingGroup" xmlns:wpi="http://schemas.microsoft.com/office/word/2010/wordprocessingInk" xmlns:wne="http://schemas.microsoft.com/office/word/2006/wordml" xmlns:wps="http://schemas.microsoft.com/office/word/2010/wordprocessingShape" mc:Ignorable="w14 w15 wp14">
+<w:numbering xmlns:wpc="http://schemas.microsoft.com/office/word/2010/wordprocessingCanvas" xmlns:cx="http://schemas.microsoft.com/office/drawing/2014/chartex" xmlns:cx1="http://schemas.microsoft.com/office/drawing/2015/9/8/chartex" xmlns:cx2="http://schemas.microsoft.com/office/drawing/2015/10/21/chartex" xmlns:cx3="http://schemas.microsoft.com/office/drawing/2016/5/9/chartex" xmlns:cx4="http://schemas.microsoft.com/office/drawing/2016/5/10/chartex" xmlns:cx5="http://schemas.microsoft.com/office/drawing/2016/5/11/chartex" xmlns:cx6="http://schemas.microsoft.com/office/drawing/2016/5/12/chartex" xmlns:cx7="http://schemas.microsoft.com/office/drawing/2016/5/13/chartex" xmlns:cx8="http://schemas.microsoft.com/office/drawing/2016/5/14/chartex" xmlns:mc="http://schemas.openxmlformats.org/markup-compatibility/2006" xmlns:aink="http://schemas.microsoft.com/office/drawing/2016/ink" xmlns:am3d="http://schemas.microsoft.com/office/drawing/2017/model3d" xmlns:o="urn:schemas-microsoft-com:office:office" xmlns:r="http://schemas.openxmlformats.org/officeDocument/2006/relationships" xmlns:m="http://schemas.openxmlformats.org/officeDocument/2006/math" xmlns:v="urn:schemas-microsoft-com:vml" xmlns:wp14="http://schemas.microsoft.com/office/word/2010/wordprocessingDrawing" xmlns:wp="http://schemas.openxmlformats.org/drawingml/2006/wordprocessingDrawing" xmlns:w10="urn:schemas-microsoft-com:office:word" xmlns:w="http://schemas.openxmlformats.org/wordprocessingml/2006/main" xmlns:w14="http://schemas.microsoft.com/office/word/2010/wordml" xmlns:w15="http://schemas.microsoft.com/office/word/2012/wordml" xmlns:w16cid="http://schemas.microsoft.com/office/word/2016/wordml/cid" xmlns:w16se="http://schemas.microsoft.com/office/word/2015/wordml/symex" xmlns:wpg="http://schemas.microsoft.com/office/word/2010/wordprocessingGroup" xmlns:wpi="http://schemas.microsoft.com/office/word/2010/wordprocessingInk" xmlns:wne="http://schemas.microsoft.com/office/word/2006/wordml" xmlns:wps="http://schemas.microsoft.com/office/word/2010/wordprocessingShape" mc:Ignorable="w14 w15 w16se w16cid wp14">
   <w:abstractNum w:abstractNumId="0" w15:restartNumberingAfterBreak="0">
     <w:nsid w:val="0F957960"/>
     <w:multiLevelType w:val="hybridMultilevel"/>
@@ -4684,7 +4414,7 @@
 </file>
 
 <file path=word/styles.xml><?xml version="1.0" encoding="utf-8"?>
-<w:styles xmlns:mc="http://schemas.openxmlformats.org/markup-compatibility/2006" xmlns:r="http://schemas.openxmlformats.org/officeDocument/2006/relationships" xmlns:w="http://schemas.openxmlformats.org/wordprocessingml/2006/main" xmlns:w14="http://schemas.microsoft.com/office/word/2010/wordml" xmlns:w15="http://schemas.microsoft.com/office/word/2012/wordml" mc:Ignorable="w14 w15">
+<w:styles xmlns:mc="http://schemas.openxmlformats.org/markup-compatibility/2006" xmlns:r="http://schemas.openxmlformats.org/officeDocument/2006/relationships" xmlns:w="http://schemas.openxmlformats.org/wordprocessingml/2006/main" xmlns:w14="http://schemas.microsoft.com/office/word/2010/wordml" xmlns:w15="http://schemas.microsoft.com/office/word/2012/wordml" xmlns:w16cid="http://schemas.microsoft.com/office/word/2016/wordml/cid" xmlns:w16se="http://schemas.microsoft.com/office/word/2015/wordml/symex" mc:Ignorable="w14 w15 w16se w16cid">
   <w:docDefaults>
     <w:rPrDefault>
       <w:rPr>
@@ -4700,7 +4430,7 @@
       </w:pPr>
     </w:pPrDefault>
   </w:docDefaults>
-  <w:latentStyles w:defLockedState="0" w:defUIPriority="99" w:defSemiHidden="0" w:defUnhideWhenUsed="0" w:defQFormat="0" w:count="371">
+  <w:latentStyles w:defLockedState="0" w:defUIPriority="99" w:defSemiHidden="0" w:defUnhideWhenUsed="0" w:defQFormat="0" w:count="375">
     <w:lsdException w:name="Normal" w:uiPriority="0" w:qFormat="1"/>
     <w:lsdException w:name="heading 1" w:uiPriority="9" w:qFormat="1"/>
     <w:lsdException w:name="heading 2" w:semiHidden="1" w:uiPriority="9" w:unhideWhenUsed="1" w:qFormat="1"/>
@@ -5072,6 +4802,10 @@
     <w:lsdException w:name="List Table 5 Dark Accent 6" w:uiPriority="50"/>
     <w:lsdException w:name="List Table 6 Colorful Accent 6" w:uiPriority="51"/>
     <w:lsdException w:name="List Table 7 Colorful Accent 6" w:uiPriority="52"/>
+    <w:lsdException w:name="Mention" w:semiHidden="1" w:unhideWhenUsed="1"/>
+    <w:lsdException w:name="Smart Hyperlink" w:semiHidden="1" w:unhideWhenUsed="1"/>
+    <w:lsdException w:name="Hashtag" w:semiHidden="1" w:unhideWhenUsed="1"/>
+    <w:lsdException w:name="Unresolved Mention" w:semiHidden="1" w:unhideWhenUsed="1"/>
   </w:latentStyles>
   <w:style w:type="paragraph" w:default="1" w:styleId="Standaard">
     <w:name w:val="Normal"/>
@@ -5640,7 +5374,7 @@
 </file>
 
 <file path=word/glossary/document.xml><?xml version="1.0" encoding="utf-8"?>
-<w:glossaryDocument xmlns:wpc="http://schemas.microsoft.com/office/word/2010/wordprocessingCanvas" xmlns:mc="http://schemas.openxmlformats.org/markup-compatibility/2006" xmlns:o="urn:schemas-microsoft-com:office:office" xmlns:r="http://schemas.openxmlformats.org/officeDocument/2006/relationships" xmlns:m="http://schemas.openxmlformats.org/officeDocument/2006/math" xmlns:v="urn:schemas-microsoft-com:vml" xmlns:wp14="http://schemas.microsoft.com/office/word/2010/wordprocessingDrawing" xmlns:wp="http://schemas.openxmlformats.org/drawingml/2006/wordprocessingDrawing" xmlns:w10="urn:schemas-microsoft-com:office:word" xmlns:w="http://schemas.openxmlformats.org/wordprocessingml/2006/main" xmlns:w14="http://schemas.microsoft.com/office/word/2010/wordml" xmlns:w15="http://schemas.microsoft.com/office/word/2012/wordml" xmlns:wpg="http://schemas.microsoft.com/office/word/2010/wordprocessingGroup" xmlns:wpi="http://schemas.microsoft.com/office/word/2010/wordprocessingInk" xmlns:wne="http://schemas.microsoft.com/office/word/2006/wordml" xmlns:wps="http://schemas.microsoft.com/office/word/2010/wordprocessingShape" mc:Ignorable="w14 w15 wp14">
+<w:glossaryDocument xmlns:wpc="http://schemas.microsoft.com/office/word/2010/wordprocessingCanvas" xmlns:cx="http://schemas.microsoft.com/office/drawing/2014/chartex" xmlns:cx1="http://schemas.microsoft.com/office/drawing/2015/9/8/chartex" xmlns:cx2="http://schemas.microsoft.com/office/drawing/2015/10/21/chartex" xmlns:cx3="http://schemas.microsoft.com/office/drawing/2016/5/9/chartex" xmlns:cx4="http://schemas.microsoft.com/office/drawing/2016/5/10/chartex" xmlns:cx5="http://schemas.microsoft.com/office/drawing/2016/5/11/chartex" xmlns:cx6="http://schemas.microsoft.com/office/drawing/2016/5/12/chartex" xmlns:cx7="http://schemas.microsoft.com/office/drawing/2016/5/13/chartex" xmlns:cx8="http://schemas.microsoft.com/office/drawing/2016/5/14/chartex" xmlns:mc="http://schemas.openxmlformats.org/markup-compatibility/2006" xmlns:aink="http://schemas.microsoft.com/office/drawing/2016/ink" xmlns:am3d="http://schemas.microsoft.com/office/drawing/2017/model3d" xmlns:o="urn:schemas-microsoft-com:office:office" xmlns:r="http://schemas.openxmlformats.org/officeDocument/2006/relationships" xmlns:m="http://schemas.openxmlformats.org/officeDocument/2006/math" xmlns:v="urn:schemas-microsoft-com:vml" xmlns:wp14="http://schemas.microsoft.com/office/word/2010/wordprocessingDrawing" xmlns:wp="http://schemas.openxmlformats.org/drawingml/2006/wordprocessingDrawing" xmlns:w10="urn:schemas-microsoft-com:office:word" xmlns:w="http://schemas.openxmlformats.org/wordprocessingml/2006/main" xmlns:w14="http://schemas.microsoft.com/office/word/2010/wordml" xmlns:w15="http://schemas.microsoft.com/office/word/2012/wordml" xmlns:w16cid="http://schemas.microsoft.com/office/word/2016/wordml/cid" xmlns:w16se="http://schemas.microsoft.com/office/word/2015/wordml/symex" xmlns:wpg="http://schemas.microsoft.com/office/word/2010/wordprocessingGroup" xmlns:wpi="http://schemas.microsoft.com/office/word/2010/wordprocessingInk" xmlns:wne="http://schemas.microsoft.com/office/word/2006/wordml" xmlns:wps="http://schemas.microsoft.com/office/word/2010/wordprocessingShape" mc:Ignorable="w14 w15 w16se w16cid wp14">
   <w:docParts>
     <w:docPart>
       <w:docPartPr>
@@ -5666,7 +5400,7 @@
             <w:rPr>
               <w:rFonts w:asciiTheme="majorHAnsi" w:eastAsiaTheme="majorEastAsia" w:hAnsiTheme="majorHAnsi" w:cstheme="majorBidi"/>
               <w:caps/>
-              <w:color w:val="5B9BD5" w:themeColor="accent1"/>
+              <w:color w:val="4472C4" w:themeColor="accent1"/>
               <w:sz w:val="80"/>
               <w:szCs w:val="80"/>
               <w:lang w:val="nl-NL"/>
@@ -5698,7 +5432,7 @@
           </w:pPr>
           <w:r>
             <w:rPr>
-              <w:color w:val="5B9BD5" w:themeColor="accent1"/>
+              <w:color w:val="4472C4" w:themeColor="accent1"/>
               <w:sz w:val="28"/>
               <w:szCs w:val="28"/>
               <w:lang w:val="nl-NL"/>
@@ -5713,7 +5447,7 @@
 </file>
 
 <file path=word/glossary/fontTable.xml><?xml version="1.0" encoding="utf-8"?>
-<w:fonts xmlns:mc="http://schemas.openxmlformats.org/markup-compatibility/2006" xmlns:r="http://schemas.openxmlformats.org/officeDocument/2006/relationships" xmlns:w="http://schemas.openxmlformats.org/wordprocessingml/2006/main" xmlns:w14="http://schemas.microsoft.com/office/word/2010/wordml" xmlns:w15="http://schemas.microsoft.com/office/word/2012/wordml" mc:Ignorable="w14 w15">
+<w:fonts xmlns:mc="http://schemas.openxmlformats.org/markup-compatibility/2006" xmlns:r="http://schemas.openxmlformats.org/officeDocument/2006/relationships" xmlns:w="http://schemas.openxmlformats.org/wordprocessingml/2006/main" xmlns:w14="http://schemas.microsoft.com/office/word/2010/wordml" xmlns:w15="http://schemas.microsoft.com/office/word/2012/wordml" xmlns:w16cid="http://schemas.microsoft.com/office/word/2016/wordml/cid" xmlns:w16se="http://schemas.microsoft.com/office/word/2015/wordml/symex" mc:Ignorable="w14 w15 w16se w16cid">
   <w:font w:name="Times New Roman">
     <w:panose1 w:val="02020603050405020304"/>
     <w:charset w:val="00"/>
@@ -5739,7 +5473,7 @@
 </file>
 
 <file path=word/glossary/settings.xml><?xml version="1.0" encoding="utf-8"?>
-<w:settings xmlns:mc="http://schemas.openxmlformats.org/markup-compatibility/2006" xmlns:o="urn:schemas-microsoft-com:office:office" xmlns:r="http://schemas.openxmlformats.org/officeDocument/2006/relationships" xmlns:m="http://schemas.openxmlformats.org/officeDocument/2006/math" xmlns:v="urn:schemas-microsoft-com:vml" xmlns:w10="urn:schemas-microsoft-com:office:word" xmlns:w="http://schemas.openxmlformats.org/wordprocessingml/2006/main" xmlns:w14="http://schemas.microsoft.com/office/word/2010/wordml" xmlns:w15="http://schemas.microsoft.com/office/word/2012/wordml" xmlns:sl="http://schemas.openxmlformats.org/schemaLibrary/2006/main" mc:Ignorable="w14 w15">
+<w:settings xmlns:mc="http://schemas.openxmlformats.org/markup-compatibility/2006" xmlns:o="urn:schemas-microsoft-com:office:office" xmlns:r="http://schemas.openxmlformats.org/officeDocument/2006/relationships" xmlns:m="http://schemas.openxmlformats.org/officeDocument/2006/math" xmlns:v="urn:schemas-microsoft-com:vml" xmlns:w10="urn:schemas-microsoft-com:office:word" xmlns:w="http://schemas.openxmlformats.org/wordprocessingml/2006/main" xmlns:w14="http://schemas.microsoft.com/office/word/2010/wordml" xmlns:w15="http://schemas.microsoft.com/office/word/2012/wordml" xmlns:w16cid="http://schemas.microsoft.com/office/word/2016/wordml/cid" xmlns:w16se="http://schemas.microsoft.com/office/word/2015/wordml/symex" xmlns:sl="http://schemas.openxmlformats.org/schemaLibrary/2006/main" mc:Ignorable="w14 w15 w16se w16cid">
   <w:view w:val="normal"/>
   <w:defaultTabStop w:val="720"/>
   <w:hyphenationZone w:val="425"/>
@@ -5751,6 +5485,7 @@
     <w:compatSetting w:name="enableOpenTypeFeatures" w:uri="http://schemas.microsoft.com/office/word" w:val="1"/>
     <w:compatSetting w:name="doNotFlipMirrorIndents" w:uri="http://schemas.microsoft.com/office/word" w:val="1"/>
     <w:compatSetting w:name="differentiateMultirowTableHeaders" w:uri="http://schemas.microsoft.com/office/word" w:val="1"/>
+    <w:compatSetting w:name="useWord2013TrackBottomHyphenation" w:uri="http://schemas.microsoft.com/office/word" w:val="1"/>
   </w:compat>
   <w:rsids>
     <w:rsidRoot w:val="002A7B46"/>
@@ -5762,10 +5497,12 @@
     <w:rsid w:val="002A7B46"/>
     <w:rsid w:val="0040699F"/>
     <w:rsid w:val="004665F3"/>
+    <w:rsid w:val="0049461A"/>
     <w:rsid w:val="004C04A7"/>
     <w:rsid w:val="0064516F"/>
     <w:rsid w:val="00A314C5"/>
     <w:rsid w:val="00AD703C"/>
+    <w:rsid w:val="00B62429"/>
     <w:rsid w:val="00D94E55"/>
     <w:rsid w:val="00DC58EE"/>
   </w:rsids>
@@ -5791,7 +5528,7 @@
 </file>
 
 <file path=word/glossary/styles.xml><?xml version="1.0" encoding="utf-8"?>
-<w:styles xmlns:mc="http://schemas.openxmlformats.org/markup-compatibility/2006" xmlns:r="http://schemas.openxmlformats.org/officeDocument/2006/relationships" xmlns:w="http://schemas.openxmlformats.org/wordprocessingml/2006/main" xmlns:w14="http://schemas.microsoft.com/office/word/2010/wordml" xmlns:w15="http://schemas.microsoft.com/office/word/2012/wordml" mc:Ignorable="w14 w15">
+<w:styles xmlns:mc="http://schemas.openxmlformats.org/markup-compatibility/2006" xmlns:r="http://schemas.openxmlformats.org/officeDocument/2006/relationships" xmlns:w="http://schemas.openxmlformats.org/wordprocessingml/2006/main" xmlns:w14="http://schemas.microsoft.com/office/word/2010/wordml" xmlns:w15="http://schemas.microsoft.com/office/word/2012/wordml" xmlns:w16cid="http://schemas.microsoft.com/office/word/2016/wordml/cid" xmlns:w16se="http://schemas.microsoft.com/office/word/2015/wordml/symex" mc:Ignorable="w14 w15 w16se w16cid">
   <w:docDefaults>
     <w:rPrDefault>
       <w:rPr>
@@ -5807,7 +5544,7 @@
       </w:pPr>
     </w:pPrDefault>
   </w:docDefaults>
-  <w:latentStyles w:defLockedState="0" w:defUIPriority="99" w:defSemiHidden="0" w:defUnhideWhenUsed="0" w:defQFormat="0" w:count="371">
+  <w:latentStyles w:defLockedState="0" w:defUIPriority="99" w:defSemiHidden="0" w:defUnhideWhenUsed="0" w:defQFormat="0" w:count="375">
     <w:lsdException w:name="Normal" w:uiPriority="0" w:qFormat="1"/>
     <w:lsdException w:name="heading 1" w:uiPriority="9" w:qFormat="1"/>
     <w:lsdException w:name="heading 2" w:semiHidden="1" w:uiPriority="9" w:unhideWhenUsed="1" w:qFormat="1"/>
@@ -6179,6 +5916,10 @@
     <w:lsdException w:name="List Table 5 Dark Accent 6" w:uiPriority="50"/>
     <w:lsdException w:name="List Table 6 Colorful Accent 6" w:uiPriority="51"/>
     <w:lsdException w:name="List Table 7 Colorful Accent 6" w:uiPriority="52"/>
+    <w:lsdException w:name="Mention" w:semiHidden="1" w:unhideWhenUsed="1"/>
+    <w:lsdException w:name="Smart Hyperlink" w:semiHidden="1" w:unhideWhenUsed="1"/>
+    <w:lsdException w:name="Hashtag" w:semiHidden="1" w:unhideWhenUsed="1"/>
+    <w:lsdException w:name="Unresolved Mention" w:semiHidden="1" w:unhideWhenUsed="1"/>
   </w:latentStyles>
   <w:style w:type="paragraph" w:default="1" w:styleId="Standaard">
     <w:name w:val="Normal"/>
@@ -6231,7 +5972,7 @@
 </file>
 
 <file path=word/glossary/webSettings.xml><?xml version="1.0" encoding="utf-8"?>
-<w:webSettings xmlns:mc="http://schemas.openxmlformats.org/markup-compatibility/2006" xmlns:r="http://schemas.openxmlformats.org/officeDocument/2006/relationships" xmlns:w="http://schemas.openxmlformats.org/wordprocessingml/2006/main" xmlns:w14="http://schemas.microsoft.com/office/word/2010/wordml" xmlns:w15="http://schemas.microsoft.com/office/word/2012/wordml" mc:Ignorable="w14 w15">
+<w:webSettings xmlns:mc="http://schemas.openxmlformats.org/markup-compatibility/2006" xmlns:r="http://schemas.openxmlformats.org/officeDocument/2006/relationships" xmlns:w="http://schemas.openxmlformats.org/wordprocessingml/2006/main" xmlns:w14="http://schemas.microsoft.com/office/word/2010/wordml" xmlns:w15="http://schemas.microsoft.com/office/word/2012/wordml" xmlns:w16cid="http://schemas.microsoft.com/office/word/2016/wordml/cid" xmlns:w16se="http://schemas.microsoft.com/office/word/2015/wordml/symex" mc:Ignorable="w14 w15 w16se w16cid">
   <w:optimizeForBrowser/>
   <w:allowPNG/>
 </w:webSettings>
@@ -6556,7 +6297,7 @@
 </file>
 
 <file path=customXml/itemProps2.xml><?xml version="1.0" encoding="utf-8"?>
-<ds:datastoreItem xmlns:ds="http://schemas.openxmlformats.org/officeDocument/2006/customXml" ds:itemID="{A02FEC09-D414-4735-81EB-684FC5CC1AA2}">
+<ds:datastoreItem xmlns:ds="http://schemas.openxmlformats.org/officeDocument/2006/customXml" ds:itemID="{61760C0D-7988-4051-BBD8-477E28454BB9}">
   <ds:schemaRefs>
     <ds:schemaRef ds:uri="http://schemas.openxmlformats.org/officeDocument/2006/bibliography"/>
   </ds:schemaRefs>

</xml_diff>

<commit_message>
Changes in Datadictionary, Onderzoek, Added Database ontwerp en lijst
</commit_message>
<xml_diff>
--- a/KT1/KT1.4/KT1.4.13 Datadictionary/Datadictionary v1.0.0.docx
+++ b/KT1/KT1.4/KT1.4.13 Datadictionary/Datadictionary v1.0.0.docx
@@ -1,6 +1,6 @@
 
 <file path=word/document.xml><?xml version="1.0" encoding="utf-8"?>
-<w:document xmlns:wpc="http://schemas.microsoft.com/office/word/2010/wordprocessingCanvas" xmlns:cx="http://schemas.microsoft.com/office/drawing/2014/chartex" xmlns:cx1="http://schemas.microsoft.com/office/drawing/2015/9/8/chartex" xmlns:cx2="http://schemas.microsoft.com/office/drawing/2015/10/21/chartex" xmlns:cx3="http://schemas.microsoft.com/office/drawing/2016/5/9/chartex" xmlns:cx4="http://schemas.microsoft.com/office/drawing/2016/5/10/chartex" xmlns:cx5="http://schemas.microsoft.com/office/drawing/2016/5/11/chartex" xmlns:cx6="http://schemas.microsoft.com/office/drawing/2016/5/12/chartex" xmlns:cx7="http://schemas.microsoft.com/office/drawing/2016/5/13/chartex" xmlns:cx8="http://schemas.microsoft.com/office/drawing/2016/5/14/chartex" xmlns:mc="http://schemas.openxmlformats.org/markup-compatibility/2006" xmlns:aink="http://schemas.microsoft.com/office/drawing/2016/ink" xmlns:am3d="http://schemas.microsoft.com/office/drawing/2017/model3d" xmlns:o="urn:schemas-microsoft-com:office:office" xmlns:r="http://schemas.openxmlformats.org/officeDocument/2006/relationships" xmlns:m="http://schemas.openxmlformats.org/officeDocument/2006/math" xmlns:v="urn:schemas-microsoft-com:vml" xmlns:wp14="http://schemas.microsoft.com/office/word/2010/wordprocessingDrawing" xmlns:wp="http://schemas.openxmlformats.org/drawingml/2006/wordprocessingDrawing" xmlns:w10="urn:schemas-microsoft-com:office:word" xmlns:w="http://schemas.openxmlformats.org/wordprocessingml/2006/main" xmlns:w14="http://schemas.microsoft.com/office/word/2010/wordml" xmlns:w15="http://schemas.microsoft.com/office/word/2012/wordml" xmlns:w16cid="http://schemas.microsoft.com/office/word/2016/wordml/cid" xmlns:w16se="http://schemas.microsoft.com/office/word/2015/wordml/symex" xmlns:wpg="http://schemas.microsoft.com/office/word/2010/wordprocessingGroup" xmlns:wpi="http://schemas.microsoft.com/office/word/2010/wordprocessingInk" xmlns:wne="http://schemas.microsoft.com/office/word/2006/wordml" xmlns:wps="http://schemas.microsoft.com/office/word/2010/wordprocessingShape" mc:Ignorable="w14 w15 w16se w16cid wp14">
+<w:document xmlns:wpc="http://schemas.microsoft.com/office/word/2010/wordprocessingCanvas" xmlns:mc="http://schemas.openxmlformats.org/markup-compatibility/2006" xmlns:o="urn:schemas-microsoft-com:office:office" xmlns:r="http://schemas.openxmlformats.org/officeDocument/2006/relationships" xmlns:m="http://schemas.openxmlformats.org/officeDocument/2006/math" xmlns:v="urn:schemas-microsoft-com:vml" xmlns:wp14="http://schemas.microsoft.com/office/word/2010/wordprocessingDrawing" xmlns:wp="http://schemas.openxmlformats.org/drawingml/2006/wordprocessingDrawing" xmlns:w10="urn:schemas-microsoft-com:office:word" xmlns:w="http://schemas.openxmlformats.org/wordprocessingml/2006/main" xmlns:w14="http://schemas.microsoft.com/office/word/2010/wordml" xmlns:w15="http://schemas.microsoft.com/office/word/2012/wordml" xmlns:wpg="http://schemas.microsoft.com/office/word/2010/wordprocessingGroup" xmlns:wpi="http://schemas.microsoft.com/office/word/2010/wordprocessingInk" xmlns:wne="http://schemas.microsoft.com/office/word/2006/wordml" xmlns:wps="http://schemas.microsoft.com/office/word/2010/wordprocessingShape" mc:Ignorable="w14 w15 wp14">
   <w:body>
     <w:sdt>
       <w:sdtPr>
@@ -435,7 +435,7 @@
                   </wp:anchor>
                 </w:drawing>
               </mc:Choice>
-              <mc:Fallback>
+              <mc:Fallback xmlns:cx="http://schemas.microsoft.com/office/drawing/2014/chartex" xmlns:cx1="http://schemas.microsoft.com/office/drawing/2015/9/8/chartex" xmlns:cx2="http://schemas.microsoft.com/office/drawing/2015/10/21/chartex" xmlns:cx3="http://schemas.microsoft.com/office/drawing/2016/5/9/chartex" xmlns:cx4="http://schemas.microsoft.com/office/drawing/2016/5/10/chartex" xmlns:cx5="http://schemas.microsoft.com/office/drawing/2016/5/11/chartex" xmlns:cx6="http://schemas.microsoft.com/office/drawing/2016/5/12/chartex" xmlns:cx7="http://schemas.microsoft.com/office/drawing/2016/5/13/chartex" xmlns:cx8="http://schemas.microsoft.com/office/drawing/2016/5/14/chartex" xmlns:aink="http://schemas.microsoft.com/office/drawing/2016/ink" xmlns:am3d="http://schemas.microsoft.com/office/drawing/2017/model3d" xmlns:w16cid="http://schemas.microsoft.com/office/word/2016/wordml/cid" xmlns:w16se="http://schemas.microsoft.com/office/word/2015/wordml/symex">
                 <w:pict>
                   <v:shapetype w14:anchorId="1B6FCF28" id="_x0000_t202" coordsize="21600,21600" o:spt="202" path="m,l,21600r21600,l21600,xe">
                     <v:stroke joinstyle="miter"/>
@@ -1932,8 +1932,6 @@
         </w:rPr>
         <w:t>worden weergeven.</w:t>
       </w:r>
-      <w:bookmarkStart w:id="1" w:name="_GoBack"/>
-      <w:bookmarkEnd w:id="1"/>
     </w:p>
     <w:p>
       <w:pPr>
@@ -1962,11 +1960,11 @@
         <w:tblLook w:val="04A0" w:firstRow="1" w:lastRow="0" w:firstColumn="1" w:lastColumn="0" w:noHBand="0" w:noVBand="1"/>
       </w:tblPr>
       <w:tblGrid>
-        <w:gridCol w:w="1470"/>
-        <w:gridCol w:w="1335"/>
-        <w:gridCol w:w="2476"/>
+        <w:gridCol w:w="1610"/>
+        <w:gridCol w:w="1310"/>
+        <w:gridCol w:w="2437"/>
         <w:gridCol w:w="1048"/>
-        <w:gridCol w:w="3022"/>
+        <w:gridCol w:w="2946"/>
       </w:tblGrid>
       <w:tr>
         <w:trPr>
@@ -1975,7 +1973,7 @@
         <w:tc>
           <w:tcPr>
             <w:cnfStyle w:val="001000000000" w:firstRow="0" w:lastRow="0" w:firstColumn="1" w:lastColumn="0" w:oddVBand="0" w:evenVBand="0" w:oddHBand="0" w:evenHBand="0" w:firstRowFirstColumn="0" w:firstRowLastColumn="0" w:lastRowFirstColumn="0" w:lastRowLastColumn="0"/>
-            <w:tcW w:w="1506" w:type="dxa"/>
+            <w:tcW w:w="1610" w:type="dxa"/>
           </w:tcPr>
           <w:p>
             <w:pPr>
@@ -1993,7 +1991,7 @@
         </w:tc>
         <w:tc>
           <w:tcPr>
-            <w:tcW w:w="1466" w:type="dxa"/>
+            <w:tcW w:w="1310" w:type="dxa"/>
           </w:tcPr>
           <w:p>
             <w:pPr>
@@ -2012,7 +2010,7 @@
         </w:tc>
         <w:tc>
           <w:tcPr>
-            <w:tcW w:w="2682" w:type="dxa"/>
+            <w:tcW w:w="2437" w:type="dxa"/>
           </w:tcPr>
           <w:p>
             <w:pPr>
@@ -2031,7 +2029,7 @@
         </w:tc>
         <w:tc>
           <w:tcPr>
-            <w:tcW w:w="239" w:type="dxa"/>
+            <w:tcW w:w="1048" w:type="dxa"/>
           </w:tcPr>
           <w:p>
             <w:pPr>
@@ -2050,7 +2048,7 @@
         </w:tc>
         <w:tc>
           <w:tcPr>
-            <w:tcW w:w="3458" w:type="dxa"/>
+            <w:tcW w:w="2946" w:type="dxa"/>
           </w:tcPr>
           <w:p>
             <w:pPr>
@@ -2075,7 +2073,7 @@
         <w:tc>
           <w:tcPr>
             <w:cnfStyle w:val="001000000000" w:firstRow="0" w:lastRow="0" w:firstColumn="1" w:lastColumn="0" w:oddVBand="0" w:evenVBand="0" w:oddHBand="0" w:evenHBand="0" w:firstRowFirstColumn="0" w:firstRowLastColumn="0" w:lastRowFirstColumn="0" w:lastRowLastColumn="0"/>
-            <w:tcW w:w="1506" w:type="dxa"/>
+            <w:tcW w:w="1610" w:type="dxa"/>
           </w:tcPr>
           <w:p>
             <w:pPr>
@@ -2087,13 +2085,13 @@
               <w:rPr>
                 <w:lang w:val="nl-NL"/>
               </w:rPr>
-              <w:t>Keten_Id</w:t>
+              <w:t>Username</w:t>
             </w:r>
           </w:p>
         </w:tc>
         <w:tc>
           <w:tcPr>
-            <w:tcW w:w="1466" w:type="dxa"/>
+            <w:tcW w:w="1310" w:type="dxa"/>
           </w:tcPr>
           <w:p>
             <w:pPr>
@@ -2106,13 +2104,13 @@
               <w:rPr>
                 <w:lang w:val="nl-NL"/>
               </w:rPr>
-              <w:t>Geheel getal</w:t>
+              <w:t>Tekst</w:t>
             </w:r>
           </w:p>
         </w:tc>
         <w:tc>
           <w:tcPr>
-            <w:tcW w:w="2682" w:type="dxa"/>
+            <w:tcW w:w="2437" w:type="dxa"/>
           </w:tcPr>
           <w:p>
             <w:pPr>
@@ -2137,7 +2135,7 @@
         </w:tc>
         <w:tc>
           <w:tcPr>
-            <w:tcW w:w="239" w:type="dxa"/>
+            <w:tcW w:w="1048" w:type="dxa"/>
           </w:tcPr>
           <w:p>
             <w:pPr>
@@ -2156,7 +2154,7 @@
         </w:tc>
         <w:tc>
           <w:tcPr>
-            <w:tcW w:w="3458" w:type="dxa"/>
+            <w:tcW w:w="2946" w:type="dxa"/>
           </w:tcPr>
           <w:p>
             <w:pPr>
@@ -2169,7 +2167,7 @@
               <w:rPr>
                 <w:lang w:val="nl-NL"/>
               </w:rPr>
-              <w:t>Id voor het identificeren van een unieke keten.</w:t>
+              <w:t>Username van de gebruiker.</w:t>
             </w:r>
           </w:p>
         </w:tc>
@@ -2178,7 +2176,7 @@
         <w:tc>
           <w:tcPr>
             <w:cnfStyle w:val="001000000000" w:firstRow="0" w:lastRow="0" w:firstColumn="1" w:lastColumn="0" w:oddVBand="0" w:evenVBand="0" w:oddHBand="0" w:evenHBand="0" w:firstRowFirstColumn="0" w:firstRowLastColumn="0" w:lastRowFirstColumn="0" w:lastRowLastColumn="0"/>
-            <w:tcW w:w="1506" w:type="dxa"/>
+            <w:tcW w:w="1610" w:type="dxa"/>
           </w:tcPr>
           <w:p>
             <w:pPr>
@@ -2190,13 +2188,13 @@
               <w:rPr>
                 <w:lang w:val="nl-NL"/>
               </w:rPr>
-              <w:t>Naam</w:t>
+              <w:t>Password</w:t>
             </w:r>
           </w:p>
         </w:tc>
         <w:tc>
           <w:tcPr>
-            <w:tcW w:w="1466" w:type="dxa"/>
+            <w:tcW w:w="1310" w:type="dxa"/>
           </w:tcPr>
           <w:p>
             <w:pPr>
@@ -2215,7 +2213,7 @@
         </w:tc>
         <w:tc>
           <w:tcPr>
-            <w:tcW w:w="2682" w:type="dxa"/>
+            <w:tcW w:w="2437" w:type="dxa"/>
           </w:tcPr>
           <w:p>
             <w:pPr>
@@ -2228,13 +2226,13 @@
               <w:rPr>
                 <w:lang w:val="nl-NL"/>
               </w:rPr>
-              <w:t>0..50 - Aaaaaaa..Zzzzzzz</w:t>
+              <w:t>0..20 - Aaaaaaa..Zzzzzzz</w:t>
             </w:r>
           </w:p>
         </w:tc>
         <w:tc>
           <w:tcPr>
-            <w:tcW w:w="239" w:type="dxa"/>
+            <w:tcW w:w="1048" w:type="dxa"/>
           </w:tcPr>
           <w:p>
             <w:pPr>
@@ -2253,7 +2251,7 @@
         </w:tc>
         <w:tc>
           <w:tcPr>
-            <w:tcW w:w="3458" w:type="dxa"/>
+            <w:tcW w:w="2946" w:type="dxa"/>
           </w:tcPr>
           <w:p>
             <w:pPr>
@@ -2266,7 +2264,7 @@
               <w:rPr>
                 <w:lang w:val="nl-NL"/>
               </w:rPr>
-              <w:t>Naam van een bepaalde keten.</w:t>
+              <w:t>Password van de gebruiker deze is gehashed.</w:t>
             </w:r>
           </w:p>
         </w:tc>
@@ -2278,7 +2276,7 @@
         <w:tc>
           <w:tcPr>
             <w:cnfStyle w:val="001000000000" w:firstRow="0" w:lastRow="0" w:firstColumn="1" w:lastColumn="0" w:oddVBand="0" w:evenVBand="0" w:oddHBand="0" w:evenHBand="0" w:firstRowFirstColumn="0" w:firstRowLastColumn="0" w:lastRowFirstColumn="0" w:lastRowLastColumn="0"/>
-            <w:tcW w:w="1506" w:type="dxa"/>
+            <w:tcW w:w="1610" w:type="dxa"/>
           </w:tcPr>
           <w:p>
             <w:pPr>
@@ -2290,13 +2288,13 @@
               <w:rPr>
                 <w:lang w:val="nl-NL"/>
               </w:rPr>
-              <w:t>Adres</w:t>
+              <w:t>Email</w:t>
             </w:r>
           </w:p>
         </w:tc>
         <w:tc>
           <w:tcPr>
-            <w:tcW w:w="1466" w:type="dxa"/>
+            <w:tcW w:w="1310" w:type="dxa"/>
           </w:tcPr>
           <w:p>
             <w:pPr>
@@ -2315,7 +2313,7 @@
         </w:tc>
         <w:tc>
           <w:tcPr>
-            <w:tcW w:w="2682" w:type="dxa"/>
+            <w:tcW w:w="2437" w:type="dxa"/>
           </w:tcPr>
           <w:p>
             <w:pPr>
@@ -2328,13 +2326,13 @@
               <w:rPr>
                 <w:lang w:val="nl-NL"/>
               </w:rPr>
-              <w:t>0..100 - Aa..Zz</w:t>
+              <w:t>0..50 - Aa..Zz</w:t>
             </w:r>
           </w:p>
         </w:tc>
         <w:tc>
           <w:tcPr>
-            <w:tcW w:w="239" w:type="dxa"/>
+            <w:tcW w:w="1048" w:type="dxa"/>
           </w:tcPr>
           <w:p>
             <w:pPr>
@@ -2353,7 +2351,7 @@
         </w:tc>
         <w:tc>
           <w:tcPr>
-            <w:tcW w:w="3458" w:type="dxa"/>
+            <w:tcW w:w="2946" w:type="dxa"/>
           </w:tcPr>
           <w:p>
             <w:pPr>
@@ -2366,7 +2364,7 @@
               <w:rPr>
                 <w:lang w:val="nl-NL"/>
               </w:rPr>
-              <w:t>Adres van de keten.</w:t>
+              <w:t>Email van de gebruiker.</w:t>
             </w:r>
           </w:p>
         </w:tc>
@@ -2375,7 +2373,7 @@
         <w:tc>
           <w:tcPr>
             <w:cnfStyle w:val="001000000000" w:firstRow="0" w:lastRow="0" w:firstColumn="1" w:lastColumn="0" w:oddVBand="0" w:evenVBand="0" w:oddHBand="0" w:evenHBand="0" w:firstRowFirstColumn="0" w:firstRowLastColumn="0" w:lastRowFirstColumn="0" w:lastRowLastColumn="0"/>
-            <w:tcW w:w="1506" w:type="dxa"/>
+            <w:tcW w:w="1610" w:type="dxa"/>
           </w:tcPr>
           <w:p>
             <w:pPr>
@@ -2387,13 +2385,13 @@
               <w:rPr>
                 <w:lang w:val="nl-NL"/>
               </w:rPr>
-              <w:t>Plaats</w:t>
+              <w:t>Name</w:t>
             </w:r>
           </w:p>
         </w:tc>
         <w:tc>
           <w:tcPr>
-            <w:tcW w:w="1466" w:type="dxa"/>
+            <w:tcW w:w="1310" w:type="dxa"/>
           </w:tcPr>
           <w:p>
             <w:pPr>
@@ -2412,7 +2410,7 @@
         </w:tc>
         <w:tc>
           <w:tcPr>
-            <w:tcW w:w="2682" w:type="dxa"/>
+            <w:tcW w:w="2437" w:type="dxa"/>
           </w:tcPr>
           <w:p>
             <w:pPr>
@@ -2425,19 +2423,13 @@
               <w:rPr>
                 <w:lang w:val="nl-NL"/>
               </w:rPr>
-              <w:t xml:space="preserve">0..50 - </w:t>
-            </w:r>
-            <w:r>
-              <w:rPr>
-                <w:lang w:val="nl-NL"/>
-              </w:rPr>
-              <w:t>Aaaaaaa..Zzzzzzz</w:t>
+              <w:t>0..50 - Aaaaaaa..Zzzzzzz</w:t>
             </w:r>
           </w:p>
         </w:tc>
         <w:tc>
           <w:tcPr>
-            <w:tcW w:w="239" w:type="dxa"/>
+            <w:tcW w:w="1048" w:type="dxa"/>
           </w:tcPr>
           <w:p>
             <w:pPr>
@@ -2456,7 +2448,7 @@
         </w:tc>
         <w:tc>
           <w:tcPr>
-            <w:tcW w:w="3458" w:type="dxa"/>
+            <w:tcW w:w="2946" w:type="dxa"/>
           </w:tcPr>
           <w:p>
             <w:pPr>
@@ -2469,7 +2461,7 @@
               <w:rPr>
                 <w:lang w:val="nl-NL"/>
               </w:rPr>
-              <w:t>Plaats waar de keten zich bevind.</w:t>
+              <w:t>Naam van een bepaalde keten.</w:t>
             </w:r>
           </w:p>
         </w:tc>
@@ -2481,7 +2473,7 @@
         <w:tc>
           <w:tcPr>
             <w:cnfStyle w:val="001000000000" w:firstRow="0" w:lastRow="0" w:firstColumn="1" w:lastColumn="0" w:oddVBand="0" w:evenVBand="0" w:oddHBand="0" w:evenHBand="0" w:firstRowFirstColumn="0" w:firstRowLastColumn="0" w:lastRowFirstColumn="0" w:lastRowLastColumn="0"/>
-            <w:tcW w:w="1506" w:type="dxa"/>
+            <w:tcW w:w="1610" w:type="dxa"/>
           </w:tcPr>
           <w:p>
             <w:pPr>
@@ -2493,13 +2485,25 @@
               <w:rPr>
                 <w:lang w:val="nl-NL"/>
               </w:rPr>
-              <w:t>User_Id</w:t>
+              <w:t>Ad</w:t>
+            </w:r>
+            <w:r>
+              <w:rPr>
+                <w:lang w:val="nl-NL"/>
+              </w:rPr>
+              <w:t>d</w:t>
+            </w:r>
+            <w:r>
+              <w:rPr>
+                <w:lang w:val="nl-NL"/>
+              </w:rPr>
+              <w:t>res</w:t>
             </w:r>
           </w:p>
         </w:tc>
         <w:tc>
           <w:tcPr>
-            <w:tcW w:w="1466" w:type="dxa"/>
+            <w:tcW w:w="1310" w:type="dxa"/>
           </w:tcPr>
           <w:p>
             <w:pPr>
@@ -2512,13 +2516,13 @@
               <w:rPr>
                 <w:lang w:val="nl-NL"/>
               </w:rPr>
-              <w:t>Geheel getal</w:t>
+              <w:t>Tekst</w:t>
             </w:r>
           </w:p>
         </w:tc>
         <w:tc>
           <w:tcPr>
-            <w:tcW w:w="2682" w:type="dxa"/>
+            <w:tcW w:w="2437" w:type="dxa"/>
           </w:tcPr>
           <w:p>
             <w:pPr>
@@ -2531,19 +2535,13 @@
               <w:rPr>
                 <w:lang w:val="nl-NL"/>
               </w:rPr>
-              <w:t>0</w:t>
-            </w:r>
-            <w:r>
-              <w:rPr>
-                <w:lang w:val="nl-NL"/>
-              </w:rPr>
-              <w:t>..2147483647</w:t>
+              <w:t>0..100 - Aa..Zz</w:t>
             </w:r>
           </w:p>
         </w:tc>
         <w:tc>
           <w:tcPr>
-            <w:tcW w:w="239" w:type="dxa"/>
+            <w:tcW w:w="1048" w:type="dxa"/>
           </w:tcPr>
           <w:p>
             <w:pPr>
@@ -2562,7 +2560,7 @@
         </w:tc>
         <w:tc>
           <w:tcPr>
-            <w:tcW w:w="3458" w:type="dxa"/>
+            <w:tcW w:w="2946" w:type="dxa"/>
           </w:tcPr>
           <w:p>
             <w:pPr>
@@ -2575,7 +2573,7 @@
               <w:rPr>
                 <w:lang w:val="nl-NL"/>
               </w:rPr>
-              <w:t>Id voor het identificeren van een unieke gebruiker.</w:t>
+              <w:t>Adres van de keten.</w:t>
             </w:r>
           </w:p>
         </w:tc>
@@ -2584,7 +2582,7 @@
         <w:tc>
           <w:tcPr>
             <w:cnfStyle w:val="001000000000" w:firstRow="0" w:lastRow="0" w:firstColumn="1" w:lastColumn="0" w:oddVBand="0" w:evenVBand="0" w:oddHBand="0" w:evenHBand="0" w:firstRowFirstColumn="0" w:firstRowLastColumn="0" w:lastRowFirstColumn="0" w:lastRowLastColumn="0"/>
-            <w:tcW w:w="1506" w:type="dxa"/>
+            <w:tcW w:w="1610" w:type="dxa"/>
           </w:tcPr>
           <w:p>
             <w:pPr>
@@ -2596,13 +2594,13 @@
               <w:rPr>
                 <w:lang w:val="nl-NL"/>
               </w:rPr>
-              <w:t>Username</w:t>
+              <w:t>Place</w:t>
             </w:r>
           </w:p>
         </w:tc>
         <w:tc>
           <w:tcPr>
-            <w:tcW w:w="1466" w:type="dxa"/>
+            <w:tcW w:w="1310" w:type="dxa"/>
           </w:tcPr>
           <w:p>
             <w:pPr>
@@ -2621,7 +2619,7 @@
         </w:tc>
         <w:tc>
           <w:tcPr>
-            <w:tcW w:w="2682" w:type="dxa"/>
+            <w:tcW w:w="2437" w:type="dxa"/>
           </w:tcPr>
           <w:p>
             <w:pPr>
@@ -2634,19 +2632,13 @@
               <w:rPr>
                 <w:lang w:val="nl-NL"/>
               </w:rPr>
-              <w:t>0</w:t>
-            </w:r>
-            <w:r>
-              <w:rPr>
-                <w:lang w:val="nl-NL"/>
-              </w:rPr>
-              <w:t>..2147483647</w:t>
+              <w:t>0..50 - Aaaaaaa..Zzzzzzz</w:t>
             </w:r>
           </w:p>
         </w:tc>
         <w:tc>
           <w:tcPr>
-            <w:tcW w:w="239" w:type="dxa"/>
+            <w:tcW w:w="1048" w:type="dxa"/>
           </w:tcPr>
           <w:p>
             <w:pPr>
@@ -2665,7 +2657,7 @@
         </w:tc>
         <w:tc>
           <w:tcPr>
-            <w:tcW w:w="3458" w:type="dxa"/>
+            <w:tcW w:w="2946" w:type="dxa"/>
           </w:tcPr>
           <w:p>
             <w:pPr>
@@ -2678,7 +2670,7 @@
               <w:rPr>
                 <w:lang w:val="nl-NL"/>
               </w:rPr>
-              <w:t>Username van de gebruiker.</w:t>
+              <w:t>Plaats waar de keten zich bevind.</w:t>
             </w:r>
           </w:p>
         </w:tc>
@@ -2690,7 +2682,7 @@
         <w:tc>
           <w:tcPr>
             <w:cnfStyle w:val="001000000000" w:firstRow="0" w:lastRow="0" w:firstColumn="1" w:lastColumn="0" w:oddVBand="0" w:evenVBand="0" w:oddHBand="0" w:evenHBand="0" w:firstRowFirstColumn="0" w:firstRowLastColumn="0" w:lastRowFirstColumn="0" w:lastRowLastColumn="0"/>
-            <w:tcW w:w="1506" w:type="dxa"/>
+            <w:tcW w:w="1610" w:type="dxa"/>
           </w:tcPr>
           <w:p>
             <w:pPr>
@@ -2702,13 +2694,15 @@
               <w:rPr>
                 <w:lang w:val="nl-NL"/>
               </w:rPr>
-              <w:t>Password</w:t>
-            </w:r>
+              <w:t>Startingtimes</w:t>
+            </w:r>
+            <w:bookmarkStart w:id="1" w:name="_GoBack"/>
+            <w:bookmarkEnd w:id="1"/>
           </w:p>
         </w:tc>
         <w:tc>
           <w:tcPr>
-            <w:tcW w:w="1466" w:type="dxa"/>
+            <w:tcW w:w="1310" w:type="dxa"/>
           </w:tcPr>
           <w:p>
             <w:pPr>
@@ -2721,13 +2715,13 @@
               <w:rPr>
                 <w:lang w:val="nl-NL"/>
               </w:rPr>
-              <w:t>Tekst</w:t>
+              <w:t>Tijd</w:t>
             </w:r>
           </w:p>
         </w:tc>
         <w:tc>
           <w:tcPr>
-            <w:tcW w:w="2682" w:type="dxa"/>
+            <w:tcW w:w="2437" w:type="dxa"/>
           </w:tcPr>
           <w:p>
             <w:pPr>
@@ -2740,19 +2734,13 @@
               <w:rPr>
                 <w:lang w:val="nl-NL"/>
               </w:rPr>
-              <w:t xml:space="preserve">0..20 - </w:t>
-            </w:r>
-            <w:r>
-              <w:rPr>
-                <w:lang w:val="nl-NL"/>
-              </w:rPr>
-              <w:t>Aaaaaaa..Zzzzzzz</w:t>
+              <w:t>00:00..12:59</w:t>
             </w:r>
           </w:p>
         </w:tc>
         <w:tc>
           <w:tcPr>
-            <w:tcW w:w="239" w:type="dxa"/>
+            <w:tcW w:w="1048" w:type="dxa"/>
           </w:tcPr>
           <w:p>
             <w:pPr>
@@ -2771,7 +2759,7 @@
         </w:tc>
         <w:tc>
           <w:tcPr>
-            <w:tcW w:w="3458" w:type="dxa"/>
+            <w:tcW w:w="2946" w:type="dxa"/>
           </w:tcPr>
           <w:p>
             <w:pPr>
@@ -2784,7 +2772,7 @@
               <w:rPr>
                 <w:lang w:val="nl-NL"/>
               </w:rPr>
-              <w:t>Password van de gebruiker deze is gehashed.</w:t>
+              <w:t>De openingstijden van de keten.</w:t>
             </w:r>
           </w:p>
         </w:tc>
@@ -2793,7 +2781,7 @@
         <w:tc>
           <w:tcPr>
             <w:cnfStyle w:val="001000000000" w:firstRow="0" w:lastRow="0" w:firstColumn="1" w:lastColumn="0" w:oddVBand="0" w:evenVBand="0" w:oddHBand="0" w:evenHBand="0" w:firstRowFirstColumn="0" w:firstRowLastColumn="0" w:lastRowFirstColumn="0" w:lastRowLastColumn="0"/>
-            <w:tcW w:w="1506" w:type="dxa"/>
+            <w:tcW w:w="1610" w:type="dxa"/>
           </w:tcPr>
           <w:p>
             <w:pPr>
@@ -2805,13 +2793,13 @@
               <w:rPr>
                 <w:lang w:val="nl-NL"/>
               </w:rPr>
-              <w:t>Email</w:t>
+              <w:t>Closingtimes</w:t>
             </w:r>
           </w:p>
         </w:tc>
         <w:tc>
           <w:tcPr>
-            <w:tcW w:w="1466" w:type="dxa"/>
+            <w:tcW w:w="1310" w:type="dxa"/>
           </w:tcPr>
           <w:p>
             <w:pPr>
@@ -2824,13 +2812,13 @@
               <w:rPr>
                 <w:lang w:val="nl-NL"/>
               </w:rPr>
-              <w:t>Tekst</w:t>
+              <w:t>Tijd</w:t>
             </w:r>
           </w:p>
         </w:tc>
         <w:tc>
           <w:tcPr>
-            <w:tcW w:w="2682" w:type="dxa"/>
+            <w:tcW w:w="2437" w:type="dxa"/>
           </w:tcPr>
           <w:p>
             <w:pPr>
@@ -2843,13 +2831,13 @@
               <w:rPr>
                 <w:lang w:val="nl-NL"/>
               </w:rPr>
-              <w:t>0..50 - Aa..Zz</w:t>
+              <w:t>00:00..12:59</w:t>
             </w:r>
           </w:p>
         </w:tc>
         <w:tc>
           <w:tcPr>
-            <w:tcW w:w="239" w:type="dxa"/>
+            <w:tcW w:w="1048" w:type="dxa"/>
           </w:tcPr>
           <w:p>
             <w:pPr>
@@ -2868,7 +2856,7 @@
         </w:tc>
         <w:tc>
           <w:tcPr>
-            <w:tcW w:w="3458" w:type="dxa"/>
+            <w:tcW w:w="2946" w:type="dxa"/>
           </w:tcPr>
           <w:p>
             <w:pPr>
@@ -2881,7 +2869,7 @@
               <w:rPr>
                 <w:lang w:val="nl-NL"/>
               </w:rPr>
-              <w:t>Email van de gebruiker.</w:t>
+              <w:t>De sluitingstijden van de keten.</w:t>
             </w:r>
           </w:p>
         </w:tc>
@@ -2893,7 +2881,7 @@
         <w:tc>
           <w:tcPr>
             <w:cnfStyle w:val="001000000000" w:firstRow="0" w:lastRow="0" w:firstColumn="1" w:lastColumn="0" w:oddVBand="0" w:evenVBand="0" w:oddHBand="0" w:evenHBand="0" w:firstRowFirstColumn="0" w:firstRowLastColumn="0" w:lastRowFirstColumn="0" w:lastRowLastColumn="0"/>
-            <w:tcW w:w="1506" w:type="dxa"/>
+            <w:tcW w:w="1610" w:type="dxa"/>
           </w:tcPr>
           <w:p>
             <w:pPr>
@@ -2905,13 +2893,13 @@
               <w:rPr>
                 <w:lang w:val="nl-NL"/>
               </w:rPr>
-              <w:t>Favorite_Id</w:t>
+              <w:t>Question</w:t>
             </w:r>
           </w:p>
         </w:tc>
         <w:tc>
           <w:tcPr>
-            <w:tcW w:w="1466" w:type="dxa"/>
+            <w:tcW w:w="1310" w:type="dxa"/>
           </w:tcPr>
           <w:p>
             <w:pPr>
@@ -2924,13 +2912,13 @@
               <w:rPr>
                 <w:lang w:val="nl-NL"/>
               </w:rPr>
-              <w:t>Geheel getal</w:t>
+              <w:t>Tekst</w:t>
             </w:r>
           </w:p>
         </w:tc>
         <w:tc>
           <w:tcPr>
-            <w:tcW w:w="2682" w:type="dxa"/>
+            <w:tcW w:w="2437" w:type="dxa"/>
           </w:tcPr>
           <w:p>
             <w:pPr>
@@ -2943,19 +2931,13 @@
               <w:rPr>
                 <w:lang w:val="nl-NL"/>
               </w:rPr>
-              <w:t>0</w:t>
-            </w:r>
-            <w:r>
-              <w:rPr>
-                <w:lang w:val="nl-NL"/>
-              </w:rPr>
-              <w:t>..2147483647</w:t>
+              <w:t>0..500 - Aaaaaaa..Zzzzzzz</w:t>
             </w:r>
           </w:p>
         </w:tc>
         <w:tc>
           <w:tcPr>
-            <w:tcW w:w="239" w:type="dxa"/>
+            <w:tcW w:w="1048" w:type="dxa"/>
           </w:tcPr>
           <w:p>
             <w:pPr>
@@ -2974,7 +2956,7 @@
         </w:tc>
         <w:tc>
           <w:tcPr>
-            <w:tcW w:w="3458" w:type="dxa"/>
+            <w:tcW w:w="2946" w:type="dxa"/>
           </w:tcPr>
           <w:p>
             <w:pPr>
@@ -2987,1052 +2969,7 @@
               <w:rPr>
                 <w:lang w:val="nl-NL"/>
               </w:rPr>
-              <w:t>Id voor het identificeren van een unieke favoriet.</w:t>
-            </w:r>
-          </w:p>
-        </w:tc>
-      </w:tr>
-      <w:tr>
-        <w:tc>
-          <w:tcPr>
-            <w:cnfStyle w:val="001000000000" w:firstRow="0" w:lastRow="0" w:firstColumn="1" w:lastColumn="0" w:oddVBand="0" w:evenVBand="0" w:oddHBand="0" w:evenHBand="0" w:firstRowFirstColumn="0" w:firstRowLastColumn="0" w:lastRowFirstColumn="0" w:lastRowLastColumn="0"/>
-            <w:tcW w:w="1506" w:type="dxa"/>
-          </w:tcPr>
-          <w:p>
-            <w:pPr>
-              <w:rPr>
-                <w:lang w:val="nl-NL"/>
-              </w:rPr>
-            </w:pPr>
-            <w:r>
-              <w:rPr>
-                <w:lang w:val="nl-NL"/>
-              </w:rPr>
-              <w:t>Keten_Id</w:t>
-            </w:r>
-          </w:p>
-        </w:tc>
-        <w:tc>
-          <w:tcPr>
-            <w:tcW w:w="1466" w:type="dxa"/>
-          </w:tcPr>
-          <w:p>
-            <w:pPr>
-              <w:cnfStyle w:val="000000000000" w:firstRow="0" w:lastRow="0" w:firstColumn="0" w:lastColumn="0" w:oddVBand="0" w:evenVBand="0" w:oddHBand="0" w:evenHBand="0" w:firstRowFirstColumn="0" w:firstRowLastColumn="0" w:lastRowFirstColumn="0" w:lastRowLastColumn="0"/>
-              <w:rPr>
-                <w:lang w:val="nl-NL"/>
-              </w:rPr>
-            </w:pPr>
-            <w:r>
-              <w:rPr>
-                <w:lang w:val="nl-NL"/>
-              </w:rPr>
-              <w:t>Geheel getal</w:t>
-            </w:r>
-          </w:p>
-        </w:tc>
-        <w:tc>
-          <w:tcPr>
-            <w:tcW w:w="2682" w:type="dxa"/>
-          </w:tcPr>
-          <w:p>
-            <w:pPr>
-              <w:cnfStyle w:val="000000000000" w:firstRow="0" w:lastRow="0" w:firstColumn="0" w:lastColumn="0" w:oddVBand="0" w:evenVBand="0" w:oddHBand="0" w:evenHBand="0" w:firstRowFirstColumn="0" w:firstRowLastColumn="0" w:lastRowFirstColumn="0" w:lastRowLastColumn="0"/>
-              <w:rPr>
-                <w:lang w:val="nl-NL"/>
-              </w:rPr>
-            </w:pPr>
-            <w:r>
-              <w:rPr>
-                <w:lang w:val="nl-NL"/>
-              </w:rPr>
-              <w:t>0</w:t>
-            </w:r>
-            <w:r>
-              <w:rPr>
-                <w:lang w:val="nl-NL"/>
-              </w:rPr>
-              <w:t>..2147483647</w:t>
-            </w:r>
-          </w:p>
-        </w:tc>
-        <w:tc>
-          <w:tcPr>
-            <w:tcW w:w="239" w:type="dxa"/>
-          </w:tcPr>
-          <w:p>
-            <w:pPr>
-              <w:cnfStyle w:val="000000000000" w:firstRow="0" w:lastRow="0" w:firstColumn="0" w:lastColumn="0" w:oddVBand="0" w:evenVBand="0" w:oddHBand="0" w:evenHBand="0" w:firstRowFirstColumn="0" w:firstRowLastColumn="0" w:lastRowFirstColumn="0" w:lastRowLastColumn="0"/>
-              <w:rPr>
-                <w:lang w:val="nl-NL"/>
-              </w:rPr>
-            </w:pPr>
-            <w:r>
-              <w:rPr>
-                <w:lang w:val="nl-NL"/>
-              </w:rPr>
-              <w:t>Ja</w:t>
-            </w:r>
-          </w:p>
-        </w:tc>
-        <w:tc>
-          <w:tcPr>
-            <w:tcW w:w="3458" w:type="dxa"/>
-          </w:tcPr>
-          <w:p>
-            <w:pPr>
-              <w:cnfStyle w:val="000000000000" w:firstRow="0" w:lastRow="0" w:firstColumn="0" w:lastColumn="0" w:oddVBand="0" w:evenVBand="0" w:oddHBand="0" w:evenHBand="0" w:firstRowFirstColumn="0" w:firstRowLastColumn="0" w:lastRowFirstColumn="0" w:lastRowLastColumn="0"/>
-              <w:rPr>
-                <w:lang w:val="nl-NL"/>
-              </w:rPr>
-            </w:pPr>
-            <w:r>
-              <w:rPr>
-                <w:lang w:val="nl-NL"/>
-              </w:rPr>
-              <w:t>Id voor het identificeren van een unieke keten.</w:t>
-            </w:r>
-          </w:p>
-        </w:tc>
-      </w:tr>
-      <w:tr>
-        <w:trPr>
-          <w:cnfStyle w:val="000000100000" w:firstRow="0" w:lastRow="0" w:firstColumn="0" w:lastColumn="0" w:oddVBand="0" w:evenVBand="0" w:oddHBand="1" w:evenHBand="0" w:firstRowFirstColumn="0" w:firstRowLastColumn="0" w:lastRowFirstColumn="0" w:lastRowLastColumn="0"/>
-        </w:trPr>
-        <w:tc>
-          <w:tcPr>
-            <w:cnfStyle w:val="001000000000" w:firstRow="0" w:lastRow="0" w:firstColumn="1" w:lastColumn="0" w:oddVBand="0" w:evenVBand="0" w:oddHBand="0" w:evenHBand="0" w:firstRowFirstColumn="0" w:firstRowLastColumn="0" w:lastRowFirstColumn="0" w:lastRowLastColumn="0"/>
-            <w:tcW w:w="1506" w:type="dxa"/>
-          </w:tcPr>
-          <w:p>
-            <w:pPr>
-              <w:rPr>
-                <w:lang w:val="nl-NL"/>
-              </w:rPr>
-            </w:pPr>
-            <w:r>
-              <w:rPr>
-                <w:lang w:val="nl-NL"/>
-              </w:rPr>
-              <w:t>User_Id</w:t>
-            </w:r>
-          </w:p>
-        </w:tc>
-        <w:tc>
-          <w:tcPr>
-            <w:tcW w:w="1466" w:type="dxa"/>
-          </w:tcPr>
-          <w:p>
-            <w:pPr>
-              <w:cnfStyle w:val="000000100000" w:firstRow="0" w:lastRow="0" w:firstColumn="0" w:lastColumn="0" w:oddVBand="0" w:evenVBand="0" w:oddHBand="1" w:evenHBand="0" w:firstRowFirstColumn="0" w:firstRowLastColumn="0" w:lastRowFirstColumn="0" w:lastRowLastColumn="0"/>
-              <w:rPr>
-                <w:lang w:val="nl-NL"/>
-              </w:rPr>
-            </w:pPr>
-            <w:r>
-              <w:rPr>
-                <w:lang w:val="nl-NL"/>
-              </w:rPr>
-              <w:t>Geheel getal</w:t>
-            </w:r>
-          </w:p>
-        </w:tc>
-        <w:tc>
-          <w:tcPr>
-            <w:tcW w:w="2682" w:type="dxa"/>
-          </w:tcPr>
-          <w:p>
-            <w:pPr>
-              <w:cnfStyle w:val="000000100000" w:firstRow="0" w:lastRow="0" w:firstColumn="0" w:lastColumn="0" w:oddVBand="0" w:evenVBand="0" w:oddHBand="1" w:evenHBand="0" w:firstRowFirstColumn="0" w:firstRowLastColumn="0" w:lastRowFirstColumn="0" w:lastRowLastColumn="0"/>
-              <w:rPr>
-                <w:lang w:val="nl-NL"/>
-              </w:rPr>
-            </w:pPr>
-            <w:r>
-              <w:rPr>
-                <w:lang w:val="nl-NL"/>
-              </w:rPr>
-              <w:t>0</w:t>
-            </w:r>
-            <w:r>
-              <w:rPr>
-                <w:lang w:val="nl-NL"/>
-              </w:rPr>
-              <w:t>..2147483647</w:t>
-            </w:r>
-          </w:p>
-        </w:tc>
-        <w:tc>
-          <w:tcPr>
-            <w:tcW w:w="239" w:type="dxa"/>
-          </w:tcPr>
-          <w:p>
-            <w:pPr>
-              <w:cnfStyle w:val="000000100000" w:firstRow="0" w:lastRow="0" w:firstColumn="0" w:lastColumn="0" w:oddVBand="0" w:evenVBand="0" w:oddHBand="1" w:evenHBand="0" w:firstRowFirstColumn="0" w:firstRowLastColumn="0" w:lastRowFirstColumn="0" w:lastRowLastColumn="0"/>
-              <w:rPr>
-                <w:lang w:val="nl-NL"/>
-              </w:rPr>
-            </w:pPr>
-            <w:r>
-              <w:rPr>
-                <w:lang w:val="nl-NL"/>
-              </w:rPr>
-              <w:t>Ja</w:t>
-            </w:r>
-          </w:p>
-        </w:tc>
-        <w:tc>
-          <w:tcPr>
-            <w:tcW w:w="3458" w:type="dxa"/>
-          </w:tcPr>
-          <w:p>
-            <w:pPr>
-              <w:cnfStyle w:val="000000100000" w:firstRow="0" w:lastRow="0" w:firstColumn="0" w:lastColumn="0" w:oddVBand="0" w:evenVBand="0" w:oddHBand="1" w:evenHBand="0" w:firstRowFirstColumn="0" w:firstRowLastColumn="0" w:lastRowFirstColumn="0" w:lastRowLastColumn="0"/>
-              <w:rPr>
-                <w:lang w:val="nl-NL"/>
-              </w:rPr>
-            </w:pPr>
-            <w:r>
-              <w:rPr>
-                <w:lang w:val="nl-NL"/>
-              </w:rPr>
-              <w:t>Id voor het identificeren van een unieke gebruiker.</w:t>
-            </w:r>
-          </w:p>
-        </w:tc>
-      </w:tr>
-      <w:tr>
-        <w:tc>
-          <w:tcPr>
-            <w:cnfStyle w:val="001000000000" w:firstRow="0" w:lastRow="0" w:firstColumn="1" w:lastColumn="0" w:oddVBand="0" w:evenVBand="0" w:oddHBand="0" w:evenHBand="0" w:firstRowFirstColumn="0" w:firstRowLastColumn="0" w:lastRowFirstColumn="0" w:lastRowLastColumn="0"/>
-            <w:tcW w:w="1506" w:type="dxa"/>
-          </w:tcPr>
-          <w:p>
-            <w:pPr>
-              <w:rPr>
-                <w:lang w:val="nl-NL"/>
-              </w:rPr>
-            </w:pPr>
-            <w:r>
-              <w:rPr>
-                <w:lang w:val="nl-NL"/>
-              </w:rPr>
-              <w:t>Recent_Id</w:t>
-            </w:r>
-          </w:p>
-        </w:tc>
-        <w:tc>
-          <w:tcPr>
-            <w:tcW w:w="1466" w:type="dxa"/>
-          </w:tcPr>
-          <w:p>
-            <w:pPr>
-              <w:cnfStyle w:val="000000000000" w:firstRow="0" w:lastRow="0" w:firstColumn="0" w:lastColumn="0" w:oddVBand="0" w:evenVBand="0" w:oddHBand="0" w:evenHBand="0" w:firstRowFirstColumn="0" w:firstRowLastColumn="0" w:lastRowFirstColumn="0" w:lastRowLastColumn="0"/>
-              <w:rPr>
-                <w:lang w:val="nl-NL"/>
-              </w:rPr>
-            </w:pPr>
-            <w:r>
-              <w:rPr>
-                <w:lang w:val="nl-NL"/>
-              </w:rPr>
-              <w:t>Geheel getal</w:t>
-            </w:r>
-          </w:p>
-        </w:tc>
-        <w:tc>
-          <w:tcPr>
-            <w:tcW w:w="2682" w:type="dxa"/>
-          </w:tcPr>
-          <w:p>
-            <w:pPr>
-              <w:cnfStyle w:val="000000000000" w:firstRow="0" w:lastRow="0" w:firstColumn="0" w:lastColumn="0" w:oddVBand="0" w:evenVBand="0" w:oddHBand="0" w:evenHBand="0" w:firstRowFirstColumn="0" w:firstRowLastColumn="0" w:lastRowFirstColumn="0" w:lastRowLastColumn="0"/>
-              <w:rPr>
-                <w:lang w:val="nl-NL"/>
-              </w:rPr>
-            </w:pPr>
-            <w:r>
-              <w:rPr>
-                <w:lang w:val="nl-NL"/>
-              </w:rPr>
-              <w:t>0</w:t>
-            </w:r>
-            <w:r>
-              <w:rPr>
-                <w:lang w:val="nl-NL"/>
-              </w:rPr>
-              <w:t>..2147483647</w:t>
-            </w:r>
-          </w:p>
-        </w:tc>
-        <w:tc>
-          <w:tcPr>
-            <w:tcW w:w="239" w:type="dxa"/>
-          </w:tcPr>
-          <w:p>
-            <w:pPr>
-              <w:cnfStyle w:val="000000000000" w:firstRow="0" w:lastRow="0" w:firstColumn="0" w:lastColumn="0" w:oddVBand="0" w:evenVBand="0" w:oddHBand="0" w:evenHBand="0" w:firstRowFirstColumn="0" w:firstRowLastColumn="0" w:lastRowFirstColumn="0" w:lastRowLastColumn="0"/>
-              <w:rPr>
-                <w:lang w:val="nl-NL"/>
-              </w:rPr>
-            </w:pPr>
-            <w:r>
-              <w:rPr>
-                <w:lang w:val="nl-NL"/>
-              </w:rPr>
-              <w:t>Ja</w:t>
-            </w:r>
-          </w:p>
-        </w:tc>
-        <w:tc>
-          <w:tcPr>
-            <w:tcW w:w="3458" w:type="dxa"/>
-          </w:tcPr>
-          <w:p>
-            <w:pPr>
-              <w:cnfStyle w:val="000000000000" w:firstRow="0" w:lastRow="0" w:firstColumn="0" w:lastColumn="0" w:oddVBand="0" w:evenVBand="0" w:oddHBand="0" w:evenHBand="0" w:firstRowFirstColumn="0" w:firstRowLastColumn="0" w:lastRowFirstColumn="0" w:lastRowLastColumn="0"/>
-              <w:rPr>
-                <w:lang w:val="nl-NL"/>
-              </w:rPr>
-            </w:pPr>
-            <w:r>
-              <w:rPr>
-                <w:lang w:val="nl-NL"/>
-              </w:rPr>
-              <w:t>Id voor het identificeren van een unieke recent gezochte keten.</w:t>
-            </w:r>
-          </w:p>
-        </w:tc>
-      </w:tr>
-      <w:tr>
-        <w:trPr>
-          <w:cnfStyle w:val="000000100000" w:firstRow="0" w:lastRow="0" w:firstColumn="0" w:lastColumn="0" w:oddVBand="0" w:evenVBand="0" w:oddHBand="1" w:evenHBand="0" w:firstRowFirstColumn="0" w:firstRowLastColumn="0" w:lastRowFirstColumn="0" w:lastRowLastColumn="0"/>
-        </w:trPr>
-        <w:tc>
-          <w:tcPr>
-            <w:cnfStyle w:val="001000000000" w:firstRow="0" w:lastRow="0" w:firstColumn="1" w:lastColumn="0" w:oddVBand="0" w:evenVBand="0" w:oddHBand="0" w:evenHBand="0" w:firstRowFirstColumn="0" w:firstRowLastColumn="0" w:lastRowFirstColumn="0" w:lastRowLastColumn="0"/>
-            <w:tcW w:w="1506" w:type="dxa"/>
-          </w:tcPr>
-          <w:p>
-            <w:pPr>
-              <w:rPr>
-                <w:lang w:val="nl-NL"/>
-              </w:rPr>
-            </w:pPr>
-            <w:r>
-              <w:rPr>
-                <w:lang w:val="nl-NL"/>
-              </w:rPr>
-              <w:t>Keten_Id</w:t>
-            </w:r>
-          </w:p>
-        </w:tc>
-        <w:tc>
-          <w:tcPr>
-            <w:tcW w:w="1466" w:type="dxa"/>
-          </w:tcPr>
-          <w:p>
-            <w:pPr>
-              <w:cnfStyle w:val="000000100000" w:firstRow="0" w:lastRow="0" w:firstColumn="0" w:lastColumn="0" w:oddVBand="0" w:evenVBand="0" w:oddHBand="1" w:evenHBand="0" w:firstRowFirstColumn="0" w:firstRowLastColumn="0" w:lastRowFirstColumn="0" w:lastRowLastColumn="0"/>
-              <w:rPr>
-                <w:lang w:val="nl-NL"/>
-              </w:rPr>
-            </w:pPr>
-            <w:r>
-              <w:rPr>
-                <w:lang w:val="nl-NL"/>
-              </w:rPr>
-              <w:t>Geheel getal</w:t>
-            </w:r>
-          </w:p>
-        </w:tc>
-        <w:tc>
-          <w:tcPr>
-            <w:tcW w:w="2682" w:type="dxa"/>
-          </w:tcPr>
-          <w:p>
-            <w:pPr>
-              <w:cnfStyle w:val="000000100000" w:firstRow="0" w:lastRow="0" w:firstColumn="0" w:lastColumn="0" w:oddVBand="0" w:evenVBand="0" w:oddHBand="1" w:evenHBand="0" w:firstRowFirstColumn="0" w:firstRowLastColumn="0" w:lastRowFirstColumn="0" w:lastRowLastColumn="0"/>
-              <w:rPr>
-                <w:lang w:val="nl-NL"/>
-              </w:rPr>
-            </w:pPr>
-            <w:r>
-              <w:rPr>
-                <w:lang w:val="nl-NL"/>
-              </w:rPr>
-              <w:t>0</w:t>
-            </w:r>
-            <w:r>
-              <w:rPr>
-                <w:lang w:val="nl-NL"/>
-              </w:rPr>
-              <w:t>..2147483647</w:t>
-            </w:r>
-          </w:p>
-        </w:tc>
-        <w:tc>
-          <w:tcPr>
-            <w:tcW w:w="239" w:type="dxa"/>
-          </w:tcPr>
-          <w:p>
-            <w:pPr>
-              <w:cnfStyle w:val="000000100000" w:firstRow="0" w:lastRow="0" w:firstColumn="0" w:lastColumn="0" w:oddVBand="0" w:evenVBand="0" w:oddHBand="1" w:evenHBand="0" w:firstRowFirstColumn="0" w:firstRowLastColumn="0" w:lastRowFirstColumn="0" w:lastRowLastColumn="0"/>
-              <w:rPr>
-                <w:lang w:val="nl-NL"/>
-              </w:rPr>
-            </w:pPr>
-            <w:r>
-              <w:rPr>
-                <w:lang w:val="nl-NL"/>
-              </w:rPr>
-              <w:t>Ja</w:t>
-            </w:r>
-          </w:p>
-        </w:tc>
-        <w:tc>
-          <w:tcPr>
-            <w:tcW w:w="3458" w:type="dxa"/>
-          </w:tcPr>
-          <w:p>
-            <w:pPr>
-              <w:cnfStyle w:val="000000100000" w:firstRow="0" w:lastRow="0" w:firstColumn="0" w:lastColumn="0" w:oddVBand="0" w:evenVBand="0" w:oddHBand="1" w:evenHBand="0" w:firstRowFirstColumn="0" w:firstRowLastColumn="0" w:lastRowFirstColumn="0" w:lastRowLastColumn="0"/>
-              <w:rPr>
-                <w:lang w:val="nl-NL"/>
-              </w:rPr>
-            </w:pPr>
-            <w:r>
-              <w:rPr>
-                <w:lang w:val="nl-NL"/>
-              </w:rPr>
-              <w:t>Id voor het identificeren van een unieke keten.</w:t>
-            </w:r>
-          </w:p>
-        </w:tc>
-      </w:tr>
-      <w:tr>
-        <w:tc>
-          <w:tcPr>
-            <w:cnfStyle w:val="001000000000" w:firstRow="0" w:lastRow="0" w:firstColumn="1" w:lastColumn="0" w:oddVBand="0" w:evenVBand="0" w:oddHBand="0" w:evenHBand="0" w:firstRowFirstColumn="0" w:firstRowLastColumn="0" w:lastRowFirstColumn="0" w:lastRowLastColumn="0"/>
-            <w:tcW w:w="1506" w:type="dxa"/>
-          </w:tcPr>
-          <w:p>
-            <w:pPr>
-              <w:rPr>
-                <w:lang w:val="nl-NL"/>
-              </w:rPr>
-            </w:pPr>
-            <w:r>
-              <w:rPr>
-                <w:lang w:val="nl-NL"/>
-              </w:rPr>
-              <w:t>User_Id</w:t>
-            </w:r>
-          </w:p>
-        </w:tc>
-        <w:tc>
-          <w:tcPr>
-            <w:tcW w:w="1466" w:type="dxa"/>
-          </w:tcPr>
-          <w:p>
-            <w:pPr>
-              <w:cnfStyle w:val="000000000000" w:firstRow="0" w:lastRow="0" w:firstColumn="0" w:lastColumn="0" w:oddVBand="0" w:evenVBand="0" w:oddHBand="0" w:evenHBand="0" w:firstRowFirstColumn="0" w:firstRowLastColumn="0" w:lastRowFirstColumn="0" w:lastRowLastColumn="0"/>
-              <w:rPr>
-                <w:lang w:val="nl-NL"/>
-              </w:rPr>
-            </w:pPr>
-            <w:r>
-              <w:rPr>
-                <w:lang w:val="nl-NL"/>
-              </w:rPr>
-              <w:t>Geheel getal</w:t>
-            </w:r>
-          </w:p>
-        </w:tc>
-        <w:tc>
-          <w:tcPr>
-            <w:tcW w:w="2682" w:type="dxa"/>
-          </w:tcPr>
-          <w:p>
-            <w:pPr>
-              <w:cnfStyle w:val="000000000000" w:firstRow="0" w:lastRow="0" w:firstColumn="0" w:lastColumn="0" w:oddVBand="0" w:evenVBand="0" w:oddHBand="0" w:evenHBand="0" w:firstRowFirstColumn="0" w:firstRowLastColumn="0" w:lastRowFirstColumn="0" w:lastRowLastColumn="0"/>
-              <w:rPr>
-                <w:lang w:val="nl-NL"/>
-              </w:rPr>
-            </w:pPr>
-            <w:r>
-              <w:rPr>
-                <w:lang w:val="nl-NL"/>
-              </w:rPr>
-              <w:t>0</w:t>
-            </w:r>
-            <w:r>
-              <w:rPr>
-                <w:lang w:val="nl-NL"/>
-              </w:rPr>
-              <w:t>..2147483647</w:t>
-            </w:r>
-          </w:p>
-        </w:tc>
-        <w:tc>
-          <w:tcPr>
-            <w:tcW w:w="239" w:type="dxa"/>
-          </w:tcPr>
-          <w:p>
-            <w:pPr>
-              <w:cnfStyle w:val="000000000000" w:firstRow="0" w:lastRow="0" w:firstColumn="0" w:lastColumn="0" w:oddVBand="0" w:evenVBand="0" w:oddHBand="0" w:evenHBand="0" w:firstRowFirstColumn="0" w:firstRowLastColumn="0" w:lastRowFirstColumn="0" w:lastRowLastColumn="0"/>
-              <w:rPr>
-                <w:lang w:val="nl-NL"/>
-              </w:rPr>
-            </w:pPr>
-            <w:r>
-              <w:rPr>
-                <w:lang w:val="nl-NL"/>
-              </w:rPr>
-              <w:t>Ja</w:t>
-            </w:r>
-          </w:p>
-        </w:tc>
-        <w:tc>
-          <w:tcPr>
-            <w:tcW w:w="3458" w:type="dxa"/>
-          </w:tcPr>
-          <w:p>
-            <w:pPr>
-              <w:cnfStyle w:val="000000000000" w:firstRow="0" w:lastRow="0" w:firstColumn="0" w:lastColumn="0" w:oddVBand="0" w:evenVBand="0" w:oddHBand="0" w:evenHBand="0" w:firstRowFirstColumn="0" w:firstRowLastColumn="0" w:lastRowFirstColumn="0" w:lastRowLastColumn="0"/>
-              <w:rPr>
-                <w:lang w:val="nl-NL"/>
-              </w:rPr>
-            </w:pPr>
-            <w:r>
-              <w:rPr>
-                <w:lang w:val="nl-NL"/>
-              </w:rPr>
-              <w:t>Id voor het identificeren van een unieke gebruiker.</w:t>
-            </w:r>
-          </w:p>
-        </w:tc>
-      </w:tr>
-      <w:tr>
-        <w:trPr>
-          <w:cnfStyle w:val="000000100000" w:firstRow="0" w:lastRow="0" w:firstColumn="0" w:lastColumn="0" w:oddVBand="0" w:evenVBand="0" w:oddHBand="1" w:evenHBand="0" w:firstRowFirstColumn="0" w:firstRowLastColumn="0" w:lastRowFirstColumn="0" w:lastRowLastColumn="0"/>
-        </w:trPr>
-        <w:tc>
-          <w:tcPr>
-            <w:cnfStyle w:val="001000000000" w:firstRow="0" w:lastRow="0" w:firstColumn="1" w:lastColumn="0" w:oddVBand="0" w:evenVBand="0" w:oddHBand="0" w:evenHBand="0" w:firstRowFirstColumn="0" w:firstRowLastColumn="0" w:lastRowFirstColumn="0" w:lastRowLastColumn="0"/>
-            <w:tcW w:w="1506" w:type="dxa"/>
-          </w:tcPr>
-          <w:p>
-            <w:pPr>
-              <w:rPr>
-                <w:lang w:val="nl-NL"/>
-              </w:rPr>
-            </w:pPr>
-            <w:r>
-              <w:rPr>
-                <w:lang w:val="nl-NL"/>
-              </w:rPr>
-              <w:t>Question_Id</w:t>
-            </w:r>
-          </w:p>
-        </w:tc>
-        <w:tc>
-          <w:tcPr>
-            <w:tcW w:w="1466" w:type="dxa"/>
-          </w:tcPr>
-          <w:p>
-            <w:pPr>
-              <w:cnfStyle w:val="000000100000" w:firstRow="0" w:lastRow="0" w:firstColumn="0" w:lastColumn="0" w:oddVBand="0" w:evenVBand="0" w:oddHBand="1" w:evenHBand="0" w:firstRowFirstColumn="0" w:firstRowLastColumn="0" w:lastRowFirstColumn="0" w:lastRowLastColumn="0"/>
-              <w:rPr>
-                <w:lang w:val="nl-NL"/>
-              </w:rPr>
-            </w:pPr>
-            <w:r>
-              <w:rPr>
-                <w:lang w:val="nl-NL"/>
-              </w:rPr>
-              <w:t>Geheel getal</w:t>
-            </w:r>
-          </w:p>
-        </w:tc>
-        <w:tc>
-          <w:tcPr>
-            <w:tcW w:w="2682" w:type="dxa"/>
-          </w:tcPr>
-          <w:p>
-            <w:pPr>
-              <w:cnfStyle w:val="000000100000" w:firstRow="0" w:lastRow="0" w:firstColumn="0" w:lastColumn="0" w:oddVBand="0" w:evenVBand="0" w:oddHBand="1" w:evenHBand="0" w:firstRowFirstColumn="0" w:firstRowLastColumn="0" w:lastRowFirstColumn="0" w:lastRowLastColumn="0"/>
-              <w:rPr>
-                <w:lang w:val="nl-NL"/>
-              </w:rPr>
-            </w:pPr>
-            <w:r>
-              <w:rPr>
-                <w:lang w:val="nl-NL"/>
-              </w:rPr>
-              <w:t>0</w:t>
-            </w:r>
-            <w:r>
-              <w:rPr>
-                <w:lang w:val="nl-NL"/>
-              </w:rPr>
-              <w:t>..2147483647</w:t>
-            </w:r>
-          </w:p>
-        </w:tc>
-        <w:tc>
-          <w:tcPr>
-            <w:tcW w:w="239" w:type="dxa"/>
-          </w:tcPr>
-          <w:p>
-            <w:pPr>
-              <w:cnfStyle w:val="000000100000" w:firstRow="0" w:lastRow="0" w:firstColumn="0" w:lastColumn="0" w:oddVBand="0" w:evenVBand="0" w:oddHBand="1" w:evenHBand="0" w:firstRowFirstColumn="0" w:firstRowLastColumn="0" w:lastRowFirstColumn="0" w:lastRowLastColumn="0"/>
-              <w:rPr>
-                <w:lang w:val="nl-NL"/>
-              </w:rPr>
-            </w:pPr>
-            <w:r>
-              <w:rPr>
-                <w:lang w:val="nl-NL"/>
-              </w:rPr>
-              <w:t>Ja</w:t>
-            </w:r>
-          </w:p>
-        </w:tc>
-        <w:tc>
-          <w:tcPr>
-            <w:tcW w:w="3458" w:type="dxa"/>
-          </w:tcPr>
-          <w:p>
-            <w:pPr>
-              <w:cnfStyle w:val="000000100000" w:firstRow="0" w:lastRow="0" w:firstColumn="0" w:lastColumn="0" w:oddVBand="0" w:evenVBand="0" w:oddHBand="1" w:evenHBand="0" w:firstRowFirstColumn="0" w:firstRowLastColumn="0" w:lastRowFirstColumn="0" w:lastRowLastColumn="0"/>
-              <w:rPr>
-                <w:lang w:val="nl-NL"/>
-              </w:rPr>
-            </w:pPr>
-            <w:r>
-              <w:rPr>
-                <w:lang w:val="nl-NL"/>
-              </w:rPr>
-              <w:t>Id voor het identificeren van een unieke vraag.</w:t>
-            </w:r>
-          </w:p>
-        </w:tc>
-      </w:tr>
-      <w:tr>
-        <w:tc>
-          <w:tcPr>
-            <w:cnfStyle w:val="001000000000" w:firstRow="0" w:lastRow="0" w:firstColumn="1" w:lastColumn="0" w:oddVBand="0" w:evenVBand="0" w:oddHBand="0" w:evenHBand="0" w:firstRowFirstColumn="0" w:firstRowLastColumn="0" w:lastRowFirstColumn="0" w:lastRowLastColumn="0"/>
-            <w:tcW w:w="1506" w:type="dxa"/>
-          </w:tcPr>
-          <w:p>
-            <w:pPr>
-              <w:rPr>
-                <w:lang w:val="nl-NL"/>
-              </w:rPr>
-            </w:pPr>
-            <w:r>
-              <w:rPr>
-                <w:lang w:val="nl-NL"/>
-              </w:rPr>
-              <w:t>User_Id</w:t>
-            </w:r>
-          </w:p>
-        </w:tc>
-        <w:tc>
-          <w:tcPr>
-            <w:tcW w:w="1466" w:type="dxa"/>
-          </w:tcPr>
-          <w:p>
-            <w:pPr>
-              <w:cnfStyle w:val="000000000000" w:firstRow="0" w:lastRow="0" w:firstColumn="0" w:lastColumn="0" w:oddVBand="0" w:evenVBand="0" w:oddHBand="0" w:evenHBand="0" w:firstRowFirstColumn="0" w:firstRowLastColumn="0" w:lastRowFirstColumn="0" w:lastRowLastColumn="0"/>
-              <w:rPr>
-                <w:lang w:val="nl-NL"/>
-              </w:rPr>
-            </w:pPr>
-            <w:r>
-              <w:rPr>
-                <w:lang w:val="nl-NL"/>
-              </w:rPr>
-              <w:t>Geheel getal</w:t>
-            </w:r>
-          </w:p>
-        </w:tc>
-        <w:tc>
-          <w:tcPr>
-            <w:tcW w:w="2682" w:type="dxa"/>
-          </w:tcPr>
-          <w:p>
-            <w:pPr>
-              <w:cnfStyle w:val="000000000000" w:firstRow="0" w:lastRow="0" w:firstColumn="0" w:lastColumn="0" w:oddVBand="0" w:evenVBand="0" w:oddHBand="0" w:evenHBand="0" w:firstRowFirstColumn="0" w:firstRowLastColumn="0" w:lastRowFirstColumn="0" w:lastRowLastColumn="0"/>
-              <w:rPr>
-                <w:lang w:val="nl-NL"/>
-              </w:rPr>
-            </w:pPr>
-            <w:r>
-              <w:rPr>
-                <w:lang w:val="nl-NL"/>
-              </w:rPr>
-              <w:t>0</w:t>
-            </w:r>
-            <w:r>
-              <w:rPr>
-                <w:lang w:val="nl-NL"/>
-              </w:rPr>
-              <w:t>..2147483647</w:t>
-            </w:r>
-          </w:p>
-        </w:tc>
-        <w:tc>
-          <w:tcPr>
-            <w:tcW w:w="239" w:type="dxa"/>
-          </w:tcPr>
-          <w:p>
-            <w:pPr>
-              <w:cnfStyle w:val="000000000000" w:firstRow="0" w:lastRow="0" w:firstColumn="0" w:lastColumn="0" w:oddVBand="0" w:evenVBand="0" w:oddHBand="0" w:evenHBand="0" w:firstRowFirstColumn="0" w:firstRowLastColumn="0" w:lastRowFirstColumn="0" w:lastRowLastColumn="0"/>
-              <w:rPr>
-                <w:lang w:val="nl-NL"/>
-              </w:rPr>
-            </w:pPr>
-            <w:r>
-              <w:rPr>
-                <w:lang w:val="nl-NL"/>
-              </w:rPr>
-              <w:t>Ja</w:t>
-            </w:r>
-          </w:p>
-        </w:tc>
-        <w:tc>
-          <w:tcPr>
-            <w:tcW w:w="3458" w:type="dxa"/>
-          </w:tcPr>
-          <w:p>
-            <w:pPr>
-              <w:cnfStyle w:val="000000000000" w:firstRow="0" w:lastRow="0" w:firstColumn="0" w:lastColumn="0" w:oddVBand="0" w:evenVBand="0" w:oddHBand="0" w:evenHBand="0" w:firstRowFirstColumn="0" w:firstRowLastColumn="0" w:lastRowFirstColumn="0" w:lastRowLastColumn="0"/>
-              <w:rPr>
-                <w:lang w:val="nl-NL"/>
-              </w:rPr>
-            </w:pPr>
-            <w:r>
-              <w:rPr>
-                <w:lang w:val="nl-NL"/>
-              </w:rPr>
-              <w:t>Id voor het identificeren van een unieke gebruiker.</w:t>
-            </w:r>
-          </w:p>
-        </w:tc>
-      </w:tr>
-      <w:tr>
-        <w:trPr>
-          <w:cnfStyle w:val="000000100000" w:firstRow="0" w:lastRow="0" w:firstColumn="0" w:lastColumn="0" w:oddVBand="0" w:evenVBand="0" w:oddHBand="1" w:evenHBand="0" w:firstRowFirstColumn="0" w:firstRowLastColumn="0" w:lastRowFirstColumn="0" w:lastRowLastColumn="0"/>
-        </w:trPr>
-        <w:tc>
-          <w:tcPr>
-            <w:cnfStyle w:val="001000000000" w:firstRow="0" w:lastRow="0" w:firstColumn="1" w:lastColumn="0" w:oddVBand="0" w:evenVBand="0" w:oddHBand="0" w:evenHBand="0" w:firstRowFirstColumn="0" w:firstRowLastColumn="0" w:lastRowFirstColumn="0" w:lastRowLastColumn="0"/>
-            <w:tcW w:w="1506" w:type="dxa"/>
-          </w:tcPr>
-          <w:p>
-            <w:pPr>
-              <w:rPr>
-                <w:lang w:val="nl-NL"/>
-              </w:rPr>
-            </w:pPr>
-            <w:r>
-              <w:rPr>
-                <w:lang w:val="nl-NL"/>
-              </w:rPr>
-              <w:t>Question</w:t>
-            </w:r>
-          </w:p>
-        </w:tc>
-        <w:tc>
-          <w:tcPr>
-            <w:tcW w:w="1466" w:type="dxa"/>
-          </w:tcPr>
-          <w:p>
-            <w:pPr>
-              <w:cnfStyle w:val="000000100000" w:firstRow="0" w:lastRow="0" w:firstColumn="0" w:lastColumn="0" w:oddVBand="0" w:evenVBand="0" w:oddHBand="1" w:evenHBand="0" w:firstRowFirstColumn="0" w:firstRowLastColumn="0" w:lastRowFirstColumn="0" w:lastRowLastColumn="0"/>
-              <w:rPr>
-                <w:lang w:val="nl-NL"/>
-              </w:rPr>
-            </w:pPr>
-            <w:r>
-              <w:rPr>
-                <w:lang w:val="nl-NL"/>
-              </w:rPr>
-              <w:t>Tekst</w:t>
-            </w:r>
-          </w:p>
-        </w:tc>
-        <w:tc>
-          <w:tcPr>
-            <w:tcW w:w="2682" w:type="dxa"/>
-          </w:tcPr>
-          <w:p>
-            <w:pPr>
-              <w:cnfStyle w:val="000000100000" w:firstRow="0" w:lastRow="0" w:firstColumn="0" w:lastColumn="0" w:oddVBand="0" w:evenVBand="0" w:oddHBand="1" w:evenHBand="0" w:firstRowFirstColumn="0" w:firstRowLastColumn="0" w:lastRowFirstColumn="0" w:lastRowLastColumn="0"/>
-              <w:rPr>
-                <w:lang w:val="nl-NL"/>
-              </w:rPr>
-            </w:pPr>
-            <w:r>
-              <w:rPr>
-                <w:lang w:val="nl-NL"/>
-              </w:rPr>
-              <w:t xml:space="preserve">0..500 - </w:t>
-            </w:r>
-            <w:r>
-              <w:rPr>
-                <w:lang w:val="nl-NL"/>
-              </w:rPr>
-              <w:t>Aaaaaaa..Zzzzzzz</w:t>
-            </w:r>
-          </w:p>
-        </w:tc>
-        <w:tc>
-          <w:tcPr>
-            <w:tcW w:w="239" w:type="dxa"/>
-          </w:tcPr>
-          <w:p>
-            <w:pPr>
-              <w:cnfStyle w:val="000000100000" w:firstRow="0" w:lastRow="0" w:firstColumn="0" w:lastColumn="0" w:oddVBand="0" w:evenVBand="0" w:oddHBand="1" w:evenHBand="0" w:firstRowFirstColumn="0" w:firstRowLastColumn="0" w:lastRowFirstColumn="0" w:lastRowLastColumn="0"/>
-              <w:rPr>
-                <w:lang w:val="nl-NL"/>
-              </w:rPr>
-            </w:pPr>
-            <w:r>
-              <w:rPr>
-                <w:lang w:val="nl-NL"/>
-              </w:rPr>
-              <w:t>Ja</w:t>
-            </w:r>
-          </w:p>
-        </w:tc>
-        <w:tc>
-          <w:tcPr>
-            <w:tcW w:w="3458" w:type="dxa"/>
-          </w:tcPr>
-          <w:p>
-            <w:pPr>
-              <w:cnfStyle w:val="000000100000" w:firstRow="0" w:lastRow="0" w:firstColumn="0" w:lastColumn="0" w:oddVBand="0" w:evenVBand="0" w:oddHBand="1" w:evenHBand="0" w:firstRowFirstColumn="0" w:firstRowLastColumn="0" w:lastRowFirstColumn="0" w:lastRowLastColumn="0"/>
-              <w:rPr>
-                <w:lang w:val="nl-NL"/>
-              </w:rPr>
-            </w:pPr>
-            <w:r>
-              <w:rPr>
-                <w:lang w:val="nl-NL"/>
-              </w:rPr>
               <w:t>De vraag die een gebruik heeft ingezonden.</w:t>
-            </w:r>
-          </w:p>
-        </w:tc>
-      </w:tr>
-      <w:tr>
-        <w:tc>
-          <w:tcPr>
-            <w:cnfStyle w:val="001000000000" w:firstRow="0" w:lastRow="0" w:firstColumn="1" w:lastColumn="0" w:oddVBand="0" w:evenVBand="0" w:oddHBand="0" w:evenHBand="0" w:firstRowFirstColumn="0" w:firstRowLastColumn="0" w:lastRowFirstColumn="0" w:lastRowLastColumn="0"/>
-            <w:tcW w:w="1506" w:type="dxa"/>
-          </w:tcPr>
-          <w:p>
-            <w:pPr>
-              <w:rPr>
-                <w:lang w:val="nl-NL"/>
-              </w:rPr>
-            </w:pPr>
-            <w:r>
-              <w:rPr>
-                <w:lang w:val="nl-NL"/>
-              </w:rPr>
-              <w:t>FAQ_Id</w:t>
-            </w:r>
-          </w:p>
-        </w:tc>
-        <w:tc>
-          <w:tcPr>
-            <w:tcW w:w="1466" w:type="dxa"/>
-          </w:tcPr>
-          <w:p>
-            <w:pPr>
-              <w:cnfStyle w:val="000000000000" w:firstRow="0" w:lastRow="0" w:firstColumn="0" w:lastColumn="0" w:oddVBand="0" w:evenVBand="0" w:oddHBand="0" w:evenHBand="0" w:firstRowFirstColumn="0" w:firstRowLastColumn="0" w:lastRowFirstColumn="0" w:lastRowLastColumn="0"/>
-              <w:rPr>
-                <w:lang w:val="nl-NL"/>
-              </w:rPr>
-            </w:pPr>
-            <w:r>
-              <w:rPr>
-                <w:lang w:val="nl-NL"/>
-              </w:rPr>
-              <w:t>Geheel getal</w:t>
-            </w:r>
-          </w:p>
-        </w:tc>
-        <w:tc>
-          <w:tcPr>
-            <w:tcW w:w="2682" w:type="dxa"/>
-          </w:tcPr>
-          <w:p>
-            <w:pPr>
-              <w:cnfStyle w:val="000000000000" w:firstRow="0" w:lastRow="0" w:firstColumn="0" w:lastColumn="0" w:oddVBand="0" w:evenVBand="0" w:oddHBand="0" w:evenHBand="0" w:firstRowFirstColumn="0" w:firstRowLastColumn="0" w:lastRowFirstColumn="0" w:lastRowLastColumn="0"/>
-              <w:rPr>
-                <w:lang w:val="nl-NL"/>
-              </w:rPr>
-            </w:pPr>
-            <w:r>
-              <w:rPr>
-                <w:lang w:val="nl-NL"/>
-              </w:rPr>
-              <w:t>0</w:t>
-            </w:r>
-            <w:r>
-              <w:rPr>
-                <w:lang w:val="nl-NL"/>
-              </w:rPr>
-              <w:t>..2147483647</w:t>
-            </w:r>
-          </w:p>
-        </w:tc>
-        <w:tc>
-          <w:tcPr>
-            <w:tcW w:w="239" w:type="dxa"/>
-          </w:tcPr>
-          <w:p>
-            <w:pPr>
-              <w:cnfStyle w:val="000000000000" w:firstRow="0" w:lastRow="0" w:firstColumn="0" w:lastColumn="0" w:oddVBand="0" w:evenVBand="0" w:oddHBand="0" w:evenHBand="0" w:firstRowFirstColumn="0" w:firstRowLastColumn="0" w:lastRowFirstColumn="0" w:lastRowLastColumn="0"/>
-              <w:rPr>
-                <w:lang w:val="nl-NL"/>
-              </w:rPr>
-            </w:pPr>
-            <w:r>
-              <w:rPr>
-                <w:lang w:val="nl-NL"/>
-              </w:rPr>
-              <w:t>Ja</w:t>
-            </w:r>
-          </w:p>
-        </w:tc>
-        <w:tc>
-          <w:tcPr>
-            <w:tcW w:w="3458" w:type="dxa"/>
-          </w:tcPr>
-          <w:p>
-            <w:pPr>
-              <w:cnfStyle w:val="000000000000" w:firstRow="0" w:lastRow="0" w:firstColumn="0" w:lastColumn="0" w:oddVBand="0" w:evenVBand="0" w:oddHBand="0" w:evenHBand="0" w:firstRowFirstColumn="0" w:firstRowLastColumn="0" w:lastRowFirstColumn="0" w:lastRowLastColumn="0"/>
-              <w:rPr>
-                <w:lang w:val="nl-NL"/>
-              </w:rPr>
-            </w:pPr>
-            <w:r>
-              <w:rPr>
-                <w:lang w:val="nl-NL"/>
-              </w:rPr>
-              <w:t>Id voor het identificeren van een unieke veel gestelde vraag.</w:t>
-            </w:r>
-          </w:p>
-        </w:tc>
-      </w:tr>
-      <w:tr>
-        <w:trPr>
-          <w:cnfStyle w:val="000000100000" w:firstRow="0" w:lastRow="0" w:firstColumn="0" w:lastColumn="0" w:oddVBand="0" w:evenVBand="0" w:oddHBand="1" w:evenHBand="0" w:firstRowFirstColumn="0" w:firstRowLastColumn="0" w:lastRowFirstColumn="0" w:lastRowLastColumn="0"/>
-        </w:trPr>
-        <w:tc>
-          <w:tcPr>
-            <w:cnfStyle w:val="001000000000" w:firstRow="0" w:lastRow="0" w:firstColumn="1" w:lastColumn="0" w:oddVBand="0" w:evenVBand="0" w:oddHBand="0" w:evenHBand="0" w:firstRowFirstColumn="0" w:firstRowLastColumn="0" w:lastRowFirstColumn="0" w:lastRowLastColumn="0"/>
-            <w:tcW w:w="1506" w:type="dxa"/>
-          </w:tcPr>
-          <w:p>
-            <w:pPr>
-              <w:rPr>
-                <w:lang w:val="nl-NL"/>
-              </w:rPr>
-            </w:pPr>
-            <w:r>
-              <w:rPr>
-                <w:lang w:val="nl-NL"/>
-              </w:rPr>
-              <w:t>Question_Id</w:t>
-            </w:r>
-          </w:p>
-        </w:tc>
-        <w:tc>
-          <w:tcPr>
-            <w:tcW w:w="1466" w:type="dxa"/>
-          </w:tcPr>
-          <w:p>
-            <w:pPr>
-              <w:cnfStyle w:val="000000100000" w:firstRow="0" w:lastRow="0" w:firstColumn="0" w:lastColumn="0" w:oddVBand="0" w:evenVBand="0" w:oddHBand="1" w:evenHBand="0" w:firstRowFirstColumn="0" w:firstRowLastColumn="0" w:lastRowFirstColumn="0" w:lastRowLastColumn="0"/>
-              <w:rPr>
-                <w:lang w:val="nl-NL"/>
-              </w:rPr>
-            </w:pPr>
-            <w:r>
-              <w:rPr>
-                <w:lang w:val="nl-NL"/>
-              </w:rPr>
-              <w:t>Geheel getal</w:t>
-            </w:r>
-          </w:p>
-        </w:tc>
-        <w:tc>
-          <w:tcPr>
-            <w:tcW w:w="2682" w:type="dxa"/>
-          </w:tcPr>
-          <w:p>
-            <w:pPr>
-              <w:cnfStyle w:val="000000100000" w:firstRow="0" w:lastRow="0" w:firstColumn="0" w:lastColumn="0" w:oddVBand="0" w:evenVBand="0" w:oddHBand="1" w:evenHBand="0" w:firstRowFirstColumn="0" w:firstRowLastColumn="0" w:lastRowFirstColumn="0" w:lastRowLastColumn="0"/>
-              <w:rPr>
-                <w:lang w:val="nl-NL"/>
-              </w:rPr>
-            </w:pPr>
-            <w:r>
-              <w:rPr>
-                <w:lang w:val="nl-NL"/>
-              </w:rPr>
-              <w:t>0</w:t>
-            </w:r>
-            <w:r>
-              <w:rPr>
-                <w:lang w:val="nl-NL"/>
-              </w:rPr>
-              <w:t>..2147483647</w:t>
-            </w:r>
-          </w:p>
-        </w:tc>
-        <w:tc>
-          <w:tcPr>
-            <w:tcW w:w="239" w:type="dxa"/>
-          </w:tcPr>
-          <w:p>
-            <w:pPr>
-              <w:cnfStyle w:val="000000100000" w:firstRow="0" w:lastRow="0" w:firstColumn="0" w:lastColumn="0" w:oddVBand="0" w:evenVBand="0" w:oddHBand="1" w:evenHBand="0" w:firstRowFirstColumn="0" w:firstRowLastColumn="0" w:lastRowFirstColumn="0" w:lastRowLastColumn="0"/>
-              <w:rPr>
-                <w:lang w:val="nl-NL"/>
-              </w:rPr>
-            </w:pPr>
-            <w:r>
-              <w:rPr>
-                <w:lang w:val="nl-NL"/>
-              </w:rPr>
-              <w:t>Ja</w:t>
-            </w:r>
-          </w:p>
-        </w:tc>
-        <w:tc>
-          <w:tcPr>
-            <w:tcW w:w="3458" w:type="dxa"/>
-          </w:tcPr>
-          <w:p>
-            <w:pPr>
-              <w:cnfStyle w:val="000000100000" w:firstRow="0" w:lastRow="0" w:firstColumn="0" w:lastColumn="0" w:oddVBand="0" w:evenVBand="0" w:oddHBand="1" w:evenHBand="0" w:firstRowFirstColumn="0" w:firstRowLastColumn="0" w:lastRowFirstColumn="0" w:lastRowLastColumn="0"/>
-              <w:rPr>
-                <w:lang w:val="nl-NL"/>
-              </w:rPr>
-            </w:pPr>
-            <w:r>
-              <w:rPr>
-                <w:lang w:val="nl-NL"/>
-              </w:rPr>
-              <w:t>Id voor het identificeren van een unieke vraag.</w:t>
             </w:r>
           </w:p>
         </w:tc>
@@ -4221,7 +3158,7 @@
 </file>
 
 <file path=word/endnotes.xml><?xml version="1.0" encoding="utf-8"?>
-<w:endnotes xmlns:wpc="http://schemas.microsoft.com/office/word/2010/wordprocessingCanvas" xmlns:cx="http://schemas.microsoft.com/office/drawing/2014/chartex" xmlns:cx1="http://schemas.microsoft.com/office/drawing/2015/9/8/chartex" xmlns:cx2="http://schemas.microsoft.com/office/drawing/2015/10/21/chartex" xmlns:cx3="http://schemas.microsoft.com/office/drawing/2016/5/9/chartex" xmlns:cx4="http://schemas.microsoft.com/office/drawing/2016/5/10/chartex" xmlns:cx5="http://schemas.microsoft.com/office/drawing/2016/5/11/chartex" xmlns:cx6="http://schemas.microsoft.com/office/drawing/2016/5/12/chartex" xmlns:cx7="http://schemas.microsoft.com/office/drawing/2016/5/13/chartex" xmlns:cx8="http://schemas.microsoft.com/office/drawing/2016/5/14/chartex" xmlns:mc="http://schemas.openxmlformats.org/markup-compatibility/2006" xmlns:aink="http://schemas.microsoft.com/office/drawing/2016/ink" xmlns:am3d="http://schemas.microsoft.com/office/drawing/2017/model3d" xmlns:o="urn:schemas-microsoft-com:office:office" xmlns:r="http://schemas.openxmlformats.org/officeDocument/2006/relationships" xmlns:m="http://schemas.openxmlformats.org/officeDocument/2006/math" xmlns:v="urn:schemas-microsoft-com:vml" xmlns:wp14="http://schemas.microsoft.com/office/word/2010/wordprocessingDrawing" xmlns:wp="http://schemas.openxmlformats.org/drawingml/2006/wordprocessingDrawing" xmlns:w10="urn:schemas-microsoft-com:office:word" xmlns:w="http://schemas.openxmlformats.org/wordprocessingml/2006/main" xmlns:w14="http://schemas.microsoft.com/office/word/2010/wordml" xmlns:w15="http://schemas.microsoft.com/office/word/2012/wordml" xmlns:w16cid="http://schemas.microsoft.com/office/word/2016/wordml/cid" xmlns:w16se="http://schemas.microsoft.com/office/word/2015/wordml/symex" xmlns:wpg="http://schemas.microsoft.com/office/word/2010/wordprocessingGroup" xmlns:wpi="http://schemas.microsoft.com/office/word/2010/wordprocessingInk" xmlns:wne="http://schemas.microsoft.com/office/word/2006/wordml" xmlns:wps="http://schemas.microsoft.com/office/word/2010/wordprocessingShape" mc:Ignorable="w14 w15 w16se w16cid wp14">
+<w:endnotes xmlns:wpc="http://schemas.microsoft.com/office/word/2010/wordprocessingCanvas" xmlns:mc="http://schemas.openxmlformats.org/markup-compatibility/2006" xmlns:o="urn:schemas-microsoft-com:office:office" xmlns:r="http://schemas.openxmlformats.org/officeDocument/2006/relationships" xmlns:m="http://schemas.openxmlformats.org/officeDocument/2006/math" xmlns:v="urn:schemas-microsoft-com:vml" xmlns:wp14="http://schemas.microsoft.com/office/word/2010/wordprocessingDrawing" xmlns:wp="http://schemas.openxmlformats.org/drawingml/2006/wordprocessingDrawing" xmlns:w10="urn:schemas-microsoft-com:office:word" xmlns:w="http://schemas.openxmlformats.org/wordprocessingml/2006/main" xmlns:w14="http://schemas.microsoft.com/office/word/2010/wordml" xmlns:w15="http://schemas.microsoft.com/office/word/2012/wordml" xmlns:wpg="http://schemas.microsoft.com/office/word/2010/wordprocessingGroup" xmlns:wpi="http://schemas.microsoft.com/office/word/2010/wordprocessingInk" xmlns:wne="http://schemas.microsoft.com/office/word/2006/wordml" xmlns:wps="http://schemas.microsoft.com/office/word/2010/wordprocessingShape" mc:Ignorable="w14 w15 wp14">
   <w:endnote w:type="separator" w:id="-1">
     <w:p>
       <w:pPr>
@@ -4246,7 +3183,7 @@
 </file>
 
 <file path=word/footer1.xml><?xml version="1.0" encoding="utf-8"?>
-<w:ftr xmlns:wpc="http://schemas.microsoft.com/office/word/2010/wordprocessingCanvas" xmlns:cx="http://schemas.microsoft.com/office/drawing/2014/chartex" xmlns:cx1="http://schemas.microsoft.com/office/drawing/2015/9/8/chartex" xmlns:cx2="http://schemas.microsoft.com/office/drawing/2015/10/21/chartex" xmlns:cx3="http://schemas.microsoft.com/office/drawing/2016/5/9/chartex" xmlns:cx4="http://schemas.microsoft.com/office/drawing/2016/5/10/chartex" xmlns:cx5="http://schemas.microsoft.com/office/drawing/2016/5/11/chartex" xmlns:cx6="http://schemas.microsoft.com/office/drawing/2016/5/12/chartex" xmlns:cx7="http://schemas.microsoft.com/office/drawing/2016/5/13/chartex" xmlns:cx8="http://schemas.microsoft.com/office/drawing/2016/5/14/chartex" xmlns:mc="http://schemas.openxmlformats.org/markup-compatibility/2006" xmlns:aink="http://schemas.microsoft.com/office/drawing/2016/ink" xmlns:am3d="http://schemas.microsoft.com/office/drawing/2017/model3d" xmlns:o="urn:schemas-microsoft-com:office:office" xmlns:r="http://schemas.openxmlformats.org/officeDocument/2006/relationships" xmlns:m="http://schemas.openxmlformats.org/officeDocument/2006/math" xmlns:v="urn:schemas-microsoft-com:vml" xmlns:wp14="http://schemas.microsoft.com/office/word/2010/wordprocessingDrawing" xmlns:wp="http://schemas.openxmlformats.org/drawingml/2006/wordprocessingDrawing" xmlns:w10="urn:schemas-microsoft-com:office:word" xmlns:w="http://schemas.openxmlformats.org/wordprocessingml/2006/main" xmlns:w14="http://schemas.microsoft.com/office/word/2010/wordml" xmlns:w15="http://schemas.microsoft.com/office/word/2012/wordml" xmlns:w16cid="http://schemas.microsoft.com/office/word/2016/wordml/cid" xmlns:w16se="http://schemas.microsoft.com/office/word/2015/wordml/symex" xmlns:wpg="http://schemas.microsoft.com/office/word/2010/wordprocessingGroup" xmlns:wpi="http://schemas.microsoft.com/office/word/2010/wordprocessingInk" xmlns:wne="http://schemas.microsoft.com/office/word/2006/wordml" xmlns:wps="http://schemas.microsoft.com/office/word/2010/wordprocessingShape" mc:Ignorable="w14 w15 w16se w16cid wp14">
+<w:ftr xmlns:wpc="http://schemas.microsoft.com/office/word/2010/wordprocessingCanvas" xmlns:mc="http://schemas.openxmlformats.org/markup-compatibility/2006" xmlns:o="urn:schemas-microsoft-com:office:office" xmlns:r="http://schemas.openxmlformats.org/officeDocument/2006/relationships" xmlns:m="http://schemas.openxmlformats.org/officeDocument/2006/math" xmlns:v="urn:schemas-microsoft-com:vml" xmlns:wp14="http://schemas.microsoft.com/office/word/2010/wordprocessingDrawing" xmlns:wp="http://schemas.openxmlformats.org/drawingml/2006/wordprocessingDrawing" xmlns:w10="urn:schemas-microsoft-com:office:word" xmlns:w="http://schemas.openxmlformats.org/wordprocessingml/2006/main" xmlns:w14="http://schemas.microsoft.com/office/word/2010/wordml" xmlns:w15="http://schemas.microsoft.com/office/word/2012/wordml" xmlns:wpg="http://schemas.microsoft.com/office/word/2010/wordprocessingGroup" xmlns:wpi="http://schemas.microsoft.com/office/word/2010/wordprocessingInk" xmlns:wne="http://schemas.microsoft.com/office/word/2006/wordml" xmlns:wps="http://schemas.microsoft.com/office/word/2010/wordprocessingShape" mc:Ignorable="w14 w15 wp14">
   <w:sdt>
     <w:sdtPr>
       <w:id w:val="-314260293"/>
@@ -4275,7 +3212,7 @@
             <w:noProof/>
             <w:lang w:val="nl-NL"/>
           </w:rPr>
-          <w:t>3</w:t>
+          <w:t>2</w:t>
         </w:r>
         <w:r>
           <w:fldChar w:fldCharType="end"/>
@@ -4292,7 +3229,7 @@
 </file>
 
 <file path=word/footnotes.xml><?xml version="1.0" encoding="utf-8"?>
-<w:footnotes xmlns:wpc="http://schemas.microsoft.com/office/word/2010/wordprocessingCanvas" xmlns:cx="http://schemas.microsoft.com/office/drawing/2014/chartex" xmlns:cx1="http://schemas.microsoft.com/office/drawing/2015/9/8/chartex" xmlns:cx2="http://schemas.microsoft.com/office/drawing/2015/10/21/chartex" xmlns:cx3="http://schemas.microsoft.com/office/drawing/2016/5/9/chartex" xmlns:cx4="http://schemas.microsoft.com/office/drawing/2016/5/10/chartex" xmlns:cx5="http://schemas.microsoft.com/office/drawing/2016/5/11/chartex" xmlns:cx6="http://schemas.microsoft.com/office/drawing/2016/5/12/chartex" xmlns:cx7="http://schemas.microsoft.com/office/drawing/2016/5/13/chartex" xmlns:cx8="http://schemas.microsoft.com/office/drawing/2016/5/14/chartex" xmlns:mc="http://schemas.openxmlformats.org/markup-compatibility/2006" xmlns:aink="http://schemas.microsoft.com/office/drawing/2016/ink" xmlns:am3d="http://schemas.microsoft.com/office/drawing/2017/model3d" xmlns:o="urn:schemas-microsoft-com:office:office" xmlns:r="http://schemas.openxmlformats.org/officeDocument/2006/relationships" xmlns:m="http://schemas.openxmlformats.org/officeDocument/2006/math" xmlns:v="urn:schemas-microsoft-com:vml" xmlns:wp14="http://schemas.microsoft.com/office/word/2010/wordprocessingDrawing" xmlns:wp="http://schemas.openxmlformats.org/drawingml/2006/wordprocessingDrawing" xmlns:w10="urn:schemas-microsoft-com:office:word" xmlns:w="http://schemas.openxmlformats.org/wordprocessingml/2006/main" xmlns:w14="http://schemas.microsoft.com/office/word/2010/wordml" xmlns:w15="http://schemas.microsoft.com/office/word/2012/wordml" xmlns:w16cid="http://schemas.microsoft.com/office/word/2016/wordml/cid" xmlns:w16se="http://schemas.microsoft.com/office/word/2015/wordml/symex" xmlns:wpg="http://schemas.microsoft.com/office/word/2010/wordprocessingGroup" xmlns:wpi="http://schemas.microsoft.com/office/word/2010/wordprocessingInk" xmlns:wne="http://schemas.microsoft.com/office/word/2006/wordml" xmlns:wps="http://schemas.microsoft.com/office/word/2010/wordprocessingShape" mc:Ignorable="w14 w15 w16se w16cid wp14">
+<w:footnotes xmlns:wpc="http://schemas.microsoft.com/office/word/2010/wordprocessingCanvas" xmlns:mc="http://schemas.openxmlformats.org/markup-compatibility/2006" xmlns:o="urn:schemas-microsoft-com:office:office" xmlns:r="http://schemas.openxmlformats.org/officeDocument/2006/relationships" xmlns:m="http://schemas.openxmlformats.org/officeDocument/2006/math" xmlns:v="urn:schemas-microsoft-com:vml" xmlns:wp14="http://schemas.microsoft.com/office/word/2010/wordprocessingDrawing" xmlns:wp="http://schemas.openxmlformats.org/drawingml/2006/wordprocessingDrawing" xmlns:w10="urn:schemas-microsoft-com:office:word" xmlns:w="http://schemas.openxmlformats.org/wordprocessingml/2006/main" xmlns:w14="http://schemas.microsoft.com/office/word/2010/wordml" xmlns:w15="http://schemas.microsoft.com/office/word/2012/wordml" xmlns:wpg="http://schemas.microsoft.com/office/word/2010/wordprocessingGroup" xmlns:wpi="http://schemas.microsoft.com/office/word/2010/wordprocessingInk" xmlns:wne="http://schemas.microsoft.com/office/word/2006/wordml" xmlns:wps="http://schemas.microsoft.com/office/word/2010/wordprocessingShape" mc:Ignorable="w14 w15 wp14">
   <w:footnote w:type="separator" w:id="-1">
     <w:p>
       <w:pPr>
@@ -4317,7 +3254,7 @@
 </file>
 
 <file path=word/numbering.xml><?xml version="1.0" encoding="utf-8"?>
-<w:numbering xmlns:wpc="http://schemas.microsoft.com/office/word/2010/wordprocessingCanvas" xmlns:cx="http://schemas.microsoft.com/office/drawing/2014/chartex" xmlns:cx1="http://schemas.microsoft.com/office/drawing/2015/9/8/chartex" xmlns:cx2="http://schemas.microsoft.com/office/drawing/2015/10/21/chartex" xmlns:cx3="http://schemas.microsoft.com/office/drawing/2016/5/9/chartex" xmlns:cx4="http://schemas.microsoft.com/office/drawing/2016/5/10/chartex" xmlns:cx5="http://schemas.microsoft.com/office/drawing/2016/5/11/chartex" xmlns:cx6="http://schemas.microsoft.com/office/drawing/2016/5/12/chartex" xmlns:cx7="http://schemas.microsoft.com/office/drawing/2016/5/13/chartex" xmlns:cx8="http://schemas.microsoft.com/office/drawing/2016/5/14/chartex" xmlns:mc="http://schemas.openxmlformats.org/markup-compatibility/2006" xmlns:aink="http://schemas.microsoft.com/office/drawing/2016/ink" xmlns:am3d="http://schemas.microsoft.com/office/drawing/2017/model3d" xmlns:o="urn:schemas-microsoft-com:office:office" xmlns:r="http://schemas.openxmlformats.org/officeDocument/2006/relationships" xmlns:m="http://schemas.openxmlformats.org/officeDocument/2006/math" xmlns:v="urn:schemas-microsoft-com:vml" xmlns:wp14="http://schemas.microsoft.com/office/word/2010/wordprocessingDrawing" xmlns:wp="http://schemas.openxmlformats.org/drawingml/2006/wordprocessingDrawing" xmlns:w10="urn:schemas-microsoft-com:office:word" xmlns:w="http://schemas.openxmlformats.org/wordprocessingml/2006/main" xmlns:w14="http://schemas.microsoft.com/office/word/2010/wordml" xmlns:w15="http://schemas.microsoft.com/office/word/2012/wordml" xmlns:w16cid="http://schemas.microsoft.com/office/word/2016/wordml/cid" xmlns:w16se="http://schemas.microsoft.com/office/word/2015/wordml/symex" xmlns:wpg="http://schemas.microsoft.com/office/word/2010/wordprocessingGroup" xmlns:wpi="http://schemas.microsoft.com/office/word/2010/wordprocessingInk" xmlns:wne="http://schemas.microsoft.com/office/word/2006/wordml" xmlns:wps="http://schemas.microsoft.com/office/word/2010/wordprocessingShape" mc:Ignorable="w14 w15 w16se w16cid wp14">
+<w:numbering xmlns:wpc="http://schemas.microsoft.com/office/word/2010/wordprocessingCanvas" xmlns:mc="http://schemas.openxmlformats.org/markup-compatibility/2006" xmlns:o="urn:schemas-microsoft-com:office:office" xmlns:r="http://schemas.openxmlformats.org/officeDocument/2006/relationships" xmlns:m="http://schemas.openxmlformats.org/officeDocument/2006/math" xmlns:v="urn:schemas-microsoft-com:vml" xmlns:wp14="http://schemas.microsoft.com/office/word/2010/wordprocessingDrawing" xmlns:wp="http://schemas.openxmlformats.org/drawingml/2006/wordprocessingDrawing" xmlns:w10="urn:schemas-microsoft-com:office:word" xmlns:w="http://schemas.openxmlformats.org/wordprocessingml/2006/main" xmlns:w14="http://schemas.microsoft.com/office/word/2010/wordml" xmlns:w15="http://schemas.microsoft.com/office/word/2012/wordml" xmlns:wpg="http://schemas.microsoft.com/office/word/2010/wordprocessingGroup" xmlns:wpi="http://schemas.microsoft.com/office/word/2010/wordprocessingInk" xmlns:wne="http://schemas.microsoft.com/office/word/2006/wordml" xmlns:wps="http://schemas.microsoft.com/office/word/2010/wordprocessingShape" mc:Ignorable="w14 w15 wp14">
   <w:abstractNum w:abstractNumId="0" w15:restartNumberingAfterBreak="0">
     <w:nsid w:val="0F957960"/>
     <w:multiLevelType w:val="hybridMultilevel"/>
@@ -4414,7 +3351,7 @@
 </file>
 
 <file path=word/styles.xml><?xml version="1.0" encoding="utf-8"?>
-<w:styles xmlns:mc="http://schemas.openxmlformats.org/markup-compatibility/2006" xmlns:r="http://schemas.openxmlformats.org/officeDocument/2006/relationships" xmlns:w="http://schemas.openxmlformats.org/wordprocessingml/2006/main" xmlns:w14="http://schemas.microsoft.com/office/word/2010/wordml" xmlns:w15="http://schemas.microsoft.com/office/word/2012/wordml" xmlns:w16cid="http://schemas.microsoft.com/office/word/2016/wordml/cid" xmlns:w16se="http://schemas.microsoft.com/office/word/2015/wordml/symex" mc:Ignorable="w14 w15 w16se w16cid">
+<w:styles xmlns:mc="http://schemas.openxmlformats.org/markup-compatibility/2006" xmlns:r="http://schemas.openxmlformats.org/officeDocument/2006/relationships" xmlns:w="http://schemas.openxmlformats.org/wordprocessingml/2006/main" xmlns:w14="http://schemas.microsoft.com/office/word/2010/wordml" xmlns:w15="http://schemas.microsoft.com/office/word/2012/wordml" mc:Ignorable="w14 w15">
   <w:docDefaults>
     <w:rPrDefault>
       <w:rPr>
@@ -4430,7 +3367,7 @@
       </w:pPr>
     </w:pPrDefault>
   </w:docDefaults>
-  <w:latentStyles w:defLockedState="0" w:defUIPriority="99" w:defSemiHidden="0" w:defUnhideWhenUsed="0" w:defQFormat="0" w:count="375">
+  <w:latentStyles w:defLockedState="0" w:defUIPriority="99" w:defSemiHidden="0" w:defUnhideWhenUsed="0" w:defQFormat="0" w:count="371">
     <w:lsdException w:name="Normal" w:uiPriority="0" w:qFormat="1"/>
     <w:lsdException w:name="heading 1" w:uiPriority="9" w:qFormat="1"/>
     <w:lsdException w:name="heading 2" w:semiHidden="1" w:uiPriority="9" w:unhideWhenUsed="1" w:qFormat="1"/>
@@ -4802,10 +3739,6 @@
     <w:lsdException w:name="List Table 5 Dark Accent 6" w:uiPriority="50"/>
     <w:lsdException w:name="List Table 6 Colorful Accent 6" w:uiPriority="51"/>
     <w:lsdException w:name="List Table 7 Colorful Accent 6" w:uiPriority="52"/>
-    <w:lsdException w:name="Mention" w:semiHidden="1" w:unhideWhenUsed="1"/>
-    <w:lsdException w:name="Smart Hyperlink" w:semiHidden="1" w:unhideWhenUsed="1"/>
-    <w:lsdException w:name="Hashtag" w:semiHidden="1" w:unhideWhenUsed="1"/>
-    <w:lsdException w:name="Unresolved Mention" w:semiHidden="1" w:unhideWhenUsed="1"/>
   </w:latentStyles>
   <w:style w:type="paragraph" w:default="1" w:styleId="Standaard">
     <w:name w:val="Normal"/>
@@ -5374,7 +4307,7 @@
 </file>
 
 <file path=word/glossary/document.xml><?xml version="1.0" encoding="utf-8"?>
-<w:glossaryDocument xmlns:wpc="http://schemas.microsoft.com/office/word/2010/wordprocessingCanvas" xmlns:cx="http://schemas.microsoft.com/office/drawing/2014/chartex" xmlns:cx1="http://schemas.microsoft.com/office/drawing/2015/9/8/chartex" xmlns:cx2="http://schemas.microsoft.com/office/drawing/2015/10/21/chartex" xmlns:cx3="http://schemas.microsoft.com/office/drawing/2016/5/9/chartex" xmlns:cx4="http://schemas.microsoft.com/office/drawing/2016/5/10/chartex" xmlns:cx5="http://schemas.microsoft.com/office/drawing/2016/5/11/chartex" xmlns:cx6="http://schemas.microsoft.com/office/drawing/2016/5/12/chartex" xmlns:cx7="http://schemas.microsoft.com/office/drawing/2016/5/13/chartex" xmlns:cx8="http://schemas.microsoft.com/office/drawing/2016/5/14/chartex" xmlns:mc="http://schemas.openxmlformats.org/markup-compatibility/2006" xmlns:aink="http://schemas.microsoft.com/office/drawing/2016/ink" xmlns:am3d="http://schemas.microsoft.com/office/drawing/2017/model3d" xmlns:o="urn:schemas-microsoft-com:office:office" xmlns:r="http://schemas.openxmlformats.org/officeDocument/2006/relationships" xmlns:m="http://schemas.openxmlformats.org/officeDocument/2006/math" xmlns:v="urn:schemas-microsoft-com:vml" xmlns:wp14="http://schemas.microsoft.com/office/word/2010/wordprocessingDrawing" xmlns:wp="http://schemas.openxmlformats.org/drawingml/2006/wordprocessingDrawing" xmlns:w10="urn:schemas-microsoft-com:office:word" xmlns:w="http://schemas.openxmlformats.org/wordprocessingml/2006/main" xmlns:w14="http://schemas.microsoft.com/office/word/2010/wordml" xmlns:w15="http://schemas.microsoft.com/office/word/2012/wordml" xmlns:w16cid="http://schemas.microsoft.com/office/word/2016/wordml/cid" xmlns:w16se="http://schemas.microsoft.com/office/word/2015/wordml/symex" xmlns:wpg="http://schemas.microsoft.com/office/word/2010/wordprocessingGroup" xmlns:wpi="http://schemas.microsoft.com/office/word/2010/wordprocessingInk" xmlns:wne="http://schemas.microsoft.com/office/word/2006/wordml" xmlns:wps="http://schemas.microsoft.com/office/word/2010/wordprocessingShape" mc:Ignorable="w14 w15 w16se w16cid wp14">
+<w:glossaryDocument xmlns:wpc="http://schemas.microsoft.com/office/word/2010/wordprocessingCanvas" xmlns:mc="http://schemas.openxmlformats.org/markup-compatibility/2006" xmlns:o="urn:schemas-microsoft-com:office:office" xmlns:r="http://schemas.openxmlformats.org/officeDocument/2006/relationships" xmlns:m="http://schemas.openxmlformats.org/officeDocument/2006/math" xmlns:v="urn:schemas-microsoft-com:vml" xmlns:wp14="http://schemas.microsoft.com/office/word/2010/wordprocessingDrawing" xmlns:wp="http://schemas.openxmlformats.org/drawingml/2006/wordprocessingDrawing" xmlns:w10="urn:schemas-microsoft-com:office:word" xmlns:w="http://schemas.openxmlformats.org/wordprocessingml/2006/main" xmlns:w14="http://schemas.microsoft.com/office/word/2010/wordml" xmlns:w15="http://schemas.microsoft.com/office/word/2012/wordml" xmlns:wpg="http://schemas.microsoft.com/office/word/2010/wordprocessingGroup" xmlns:wpi="http://schemas.microsoft.com/office/word/2010/wordprocessingInk" xmlns:wne="http://schemas.microsoft.com/office/word/2006/wordml" xmlns:wps="http://schemas.microsoft.com/office/word/2010/wordprocessingShape" mc:Ignorable="w14 w15 wp14">
   <w:docParts>
     <w:docPart>
       <w:docPartPr>
@@ -5400,7 +4333,7 @@
             <w:rPr>
               <w:rFonts w:asciiTheme="majorHAnsi" w:eastAsiaTheme="majorEastAsia" w:hAnsiTheme="majorHAnsi" w:cstheme="majorBidi"/>
               <w:caps/>
-              <w:color w:val="4472C4" w:themeColor="accent1"/>
+              <w:color w:val="5B9BD5" w:themeColor="accent1"/>
               <w:sz w:val="80"/>
               <w:szCs w:val="80"/>
               <w:lang w:val="nl-NL"/>
@@ -5432,7 +4365,7 @@
           </w:pPr>
           <w:r>
             <w:rPr>
-              <w:color w:val="4472C4" w:themeColor="accent1"/>
+              <w:color w:val="5B9BD5" w:themeColor="accent1"/>
               <w:sz w:val="28"/>
               <w:szCs w:val="28"/>
               <w:lang w:val="nl-NL"/>
@@ -5447,7 +4380,7 @@
 </file>
 
 <file path=word/glossary/fontTable.xml><?xml version="1.0" encoding="utf-8"?>
-<w:fonts xmlns:mc="http://schemas.openxmlformats.org/markup-compatibility/2006" xmlns:r="http://schemas.openxmlformats.org/officeDocument/2006/relationships" xmlns:w="http://schemas.openxmlformats.org/wordprocessingml/2006/main" xmlns:w14="http://schemas.microsoft.com/office/word/2010/wordml" xmlns:w15="http://schemas.microsoft.com/office/word/2012/wordml" xmlns:w16cid="http://schemas.microsoft.com/office/word/2016/wordml/cid" xmlns:w16se="http://schemas.microsoft.com/office/word/2015/wordml/symex" mc:Ignorable="w14 w15 w16se w16cid">
+<w:fonts xmlns:mc="http://schemas.openxmlformats.org/markup-compatibility/2006" xmlns:r="http://schemas.openxmlformats.org/officeDocument/2006/relationships" xmlns:w="http://schemas.openxmlformats.org/wordprocessingml/2006/main" xmlns:w14="http://schemas.microsoft.com/office/word/2010/wordml" xmlns:w15="http://schemas.microsoft.com/office/word/2012/wordml" mc:Ignorable="w14 w15">
   <w:font w:name="Times New Roman">
     <w:panose1 w:val="02020603050405020304"/>
     <w:charset w:val="00"/>
@@ -5473,7 +4406,7 @@
 </file>
 
 <file path=word/glossary/settings.xml><?xml version="1.0" encoding="utf-8"?>
-<w:settings xmlns:mc="http://schemas.openxmlformats.org/markup-compatibility/2006" xmlns:o="urn:schemas-microsoft-com:office:office" xmlns:r="http://schemas.openxmlformats.org/officeDocument/2006/relationships" xmlns:m="http://schemas.openxmlformats.org/officeDocument/2006/math" xmlns:v="urn:schemas-microsoft-com:vml" xmlns:w10="urn:schemas-microsoft-com:office:word" xmlns:w="http://schemas.openxmlformats.org/wordprocessingml/2006/main" xmlns:w14="http://schemas.microsoft.com/office/word/2010/wordml" xmlns:w15="http://schemas.microsoft.com/office/word/2012/wordml" xmlns:w16cid="http://schemas.microsoft.com/office/word/2016/wordml/cid" xmlns:w16se="http://schemas.microsoft.com/office/word/2015/wordml/symex" xmlns:sl="http://schemas.openxmlformats.org/schemaLibrary/2006/main" mc:Ignorable="w14 w15 w16se w16cid">
+<w:settings xmlns:mc="http://schemas.openxmlformats.org/markup-compatibility/2006" xmlns:o="urn:schemas-microsoft-com:office:office" xmlns:r="http://schemas.openxmlformats.org/officeDocument/2006/relationships" xmlns:m="http://schemas.openxmlformats.org/officeDocument/2006/math" xmlns:v="urn:schemas-microsoft-com:vml" xmlns:w10="urn:schemas-microsoft-com:office:word" xmlns:w="http://schemas.openxmlformats.org/wordprocessingml/2006/main" xmlns:w14="http://schemas.microsoft.com/office/word/2010/wordml" xmlns:w15="http://schemas.microsoft.com/office/word/2012/wordml" xmlns:sl="http://schemas.openxmlformats.org/schemaLibrary/2006/main" mc:Ignorable="w14 w15">
   <w:view w:val="normal"/>
   <w:defaultTabStop w:val="720"/>
   <w:hyphenationZone w:val="425"/>
@@ -5485,13 +4418,13 @@
     <w:compatSetting w:name="enableOpenTypeFeatures" w:uri="http://schemas.microsoft.com/office/word" w:val="1"/>
     <w:compatSetting w:name="doNotFlipMirrorIndents" w:uri="http://schemas.microsoft.com/office/word" w:val="1"/>
     <w:compatSetting w:name="differentiateMultirowTableHeaders" w:uri="http://schemas.microsoft.com/office/word" w:val="1"/>
-    <w:compatSetting w:name="useWord2013TrackBottomHyphenation" w:uri="http://schemas.microsoft.com/office/word" w:val="1"/>
   </w:compat>
   <w:rsids>
     <w:rsidRoot w:val="002A7B46"/>
     <w:rsid w:val="000F0EB0"/>
     <w:rsid w:val="001707AB"/>
     <w:rsid w:val="00192118"/>
+    <w:rsid w:val="001971EB"/>
     <w:rsid w:val="00203938"/>
     <w:rsid w:val="00226E17"/>
     <w:rsid w:val="002A7B46"/>
@@ -5499,6 +4432,7 @@
     <w:rsid w:val="004665F3"/>
     <w:rsid w:val="0049461A"/>
     <w:rsid w:val="004C04A7"/>
+    <w:rsid w:val="00616D1A"/>
     <w:rsid w:val="0064516F"/>
     <w:rsid w:val="00A314C5"/>
     <w:rsid w:val="00AD703C"/>
@@ -5528,7 +4462,7 @@
 </file>
 
 <file path=word/glossary/styles.xml><?xml version="1.0" encoding="utf-8"?>
-<w:styles xmlns:mc="http://schemas.openxmlformats.org/markup-compatibility/2006" xmlns:r="http://schemas.openxmlformats.org/officeDocument/2006/relationships" xmlns:w="http://schemas.openxmlformats.org/wordprocessingml/2006/main" xmlns:w14="http://schemas.microsoft.com/office/word/2010/wordml" xmlns:w15="http://schemas.microsoft.com/office/word/2012/wordml" xmlns:w16cid="http://schemas.microsoft.com/office/word/2016/wordml/cid" xmlns:w16se="http://schemas.microsoft.com/office/word/2015/wordml/symex" mc:Ignorable="w14 w15 w16se w16cid">
+<w:styles xmlns:mc="http://schemas.openxmlformats.org/markup-compatibility/2006" xmlns:r="http://schemas.openxmlformats.org/officeDocument/2006/relationships" xmlns:w="http://schemas.openxmlformats.org/wordprocessingml/2006/main" xmlns:w14="http://schemas.microsoft.com/office/word/2010/wordml" xmlns:w15="http://schemas.microsoft.com/office/word/2012/wordml" mc:Ignorable="w14 w15">
   <w:docDefaults>
     <w:rPrDefault>
       <w:rPr>
@@ -5544,7 +4478,7 @@
       </w:pPr>
     </w:pPrDefault>
   </w:docDefaults>
-  <w:latentStyles w:defLockedState="0" w:defUIPriority="99" w:defSemiHidden="0" w:defUnhideWhenUsed="0" w:defQFormat="0" w:count="375">
+  <w:latentStyles w:defLockedState="0" w:defUIPriority="99" w:defSemiHidden="0" w:defUnhideWhenUsed="0" w:defQFormat="0" w:count="371">
     <w:lsdException w:name="Normal" w:uiPriority="0" w:qFormat="1"/>
     <w:lsdException w:name="heading 1" w:uiPriority="9" w:qFormat="1"/>
     <w:lsdException w:name="heading 2" w:semiHidden="1" w:uiPriority="9" w:unhideWhenUsed="1" w:qFormat="1"/>
@@ -5916,10 +4850,6 @@
     <w:lsdException w:name="List Table 5 Dark Accent 6" w:uiPriority="50"/>
     <w:lsdException w:name="List Table 6 Colorful Accent 6" w:uiPriority="51"/>
     <w:lsdException w:name="List Table 7 Colorful Accent 6" w:uiPriority="52"/>
-    <w:lsdException w:name="Mention" w:semiHidden="1" w:unhideWhenUsed="1"/>
-    <w:lsdException w:name="Smart Hyperlink" w:semiHidden="1" w:unhideWhenUsed="1"/>
-    <w:lsdException w:name="Hashtag" w:semiHidden="1" w:unhideWhenUsed="1"/>
-    <w:lsdException w:name="Unresolved Mention" w:semiHidden="1" w:unhideWhenUsed="1"/>
   </w:latentStyles>
   <w:style w:type="paragraph" w:default="1" w:styleId="Standaard">
     <w:name w:val="Normal"/>
@@ -5972,7 +4902,7 @@
 </file>
 
 <file path=word/glossary/webSettings.xml><?xml version="1.0" encoding="utf-8"?>
-<w:webSettings xmlns:mc="http://schemas.openxmlformats.org/markup-compatibility/2006" xmlns:r="http://schemas.openxmlformats.org/officeDocument/2006/relationships" xmlns:w="http://schemas.openxmlformats.org/wordprocessingml/2006/main" xmlns:w14="http://schemas.microsoft.com/office/word/2010/wordml" xmlns:w15="http://schemas.microsoft.com/office/word/2012/wordml" xmlns:w16cid="http://schemas.microsoft.com/office/word/2016/wordml/cid" xmlns:w16se="http://schemas.microsoft.com/office/word/2015/wordml/symex" mc:Ignorable="w14 w15 w16se w16cid">
+<w:webSettings xmlns:mc="http://schemas.openxmlformats.org/markup-compatibility/2006" xmlns:r="http://schemas.openxmlformats.org/officeDocument/2006/relationships" xmlns:w="http://schemas.openxmlformats.org/wordprocessingml/2006/main" xmlns:w14="http://schemas.microsoft.com/office/word/2010/wordml" xmlns:w15="http://schemas.microsoft.com/office/word/2012/wordml" mc:Ignorable="w14 w15">
   <w:optimizeForBrowser/>
   <w:allowPNG/>
 </w:webSettings>
@@ -6297,7 +5227,7 @@
 </file>
 
 <file path=customXml/itemProps2.xml><?xml version="1.0" encoding="utf-8"?>
-<ds:datastoreItem xmlns:ds="http://schemas.openxmlformats.org/officeDocument/2006/customXml" ds:itemID="{61760C0D-7988-4051-BBD8-477E28454BB9}">
+<ds:datastoreItem xmlns:ds="http://schemas.openxmlformats.org/officeDocument/2006/customXml" ds:itemID="{7FD45748-932D-4CBF-BAF9-B0F0DA46EC14}">
   <ds:schemaRefs>
     <ds:schemaRef ds:uri="http://schemas.openxmlformats.org/officeDocument/2006/bibliography"/>
   </ds:schemaRefs>

</xml_diff>